<commit_message>
updated content @ ch 14
</commit_message>
<xml_diff>
--- a/Ch 14 - Return.docx
+++ b/Ch 14 - Return.docx
@@ -12,29 +12,86 @@
           <w:szCs w:val="24"/>
         </w:rPr>
       </w:pPr>
-      <w:r>
-        <w:rPr>
-          <w:rFonts w:ascii="Trebuchet MS" w:eastAsia="Times New Roman" w:hAnsi="Trebuchet MS" w:cs="Times New Roman"/>
-          <w:sz w:val="20"/>
-        </w:rPr>
-        <w:t>Klavier didn’t know how to die. Three days after getting knocked out cold he was alive and kicking, bursting with energy even though the wounds on his body were not completely healed yet. Uda was a tough opponent to deal with, so it couldn’t be helped if he got hurt anyway. Examining his thoroughly scarred body still bugged Themis as to how he lived through those cruel times.</w:t>
-      </w:r>
-    </w:p>
-    <w:p>
-      <w:pPr>
-        <w:spacing w:before="120" w:after="120" w:line="360" w:lineRule="auto"/>
-        <w:rPr>
-          <w:rFonts w:ascii="Times New Roman" w:eastAsia="Times New Roman" w:hAnsi="Times New Roman" w:cs="Times New Roman"/>
-          <w:sz w:val="24"/>
-          <w:szCs w:val="24"/>
-        </w:rPr>
-      </w:pPr>
-      <w:r>
-        <w:rPr>
-          <w:rFonts w:ascii="Trebuchet MS" w:eastAsia="Times New Roman" w:hAnsi="Trebuchet MS" w:cs="Times New Roman"/>
-          <w:sz w:val="20"/>
-        </w:rPr>
-        <w:t xml:space="preserve">The swordfight they had suggested a long history of rivalry between them. They knew each other’s techniques inside out, locked in a stalemate so long that it was a battle of endurance. He would have to count himself lucky for finding a loophole in Uda’s defence. Thanks to the witty final attack, the Sama kingdom was returned to her people. It was not all sugar and sweet for they had to deal with the fact that their homes were nothing more than mere rubble. </w:t>
+      <w:proofErr w:type="spellStart"/>
+      <w:r>
+        <w:rPr>
+          <w:rFonts w:ascii="Trebuchet MS" w:eastAsia="Times New Roman" w:hAnsi="Trebuchet MS" w:cs="Times New Roman"/>
+          <w:sz w:val="20"/>
+        </w:rPr>
+        <w:t>Klavier</w:t>
+      </w:r>
+      <w:proofErr w:type="spellEnd"/>
+      <w:r>
+        <w:rPr>
+          <w:rFonts w:ascii="Trebuchet MS" w:eastAsia="Times New Roman" w:hAnsi="Trebuchet MS" w:cs="Times New Roman"/>
+          <w:sz w:val="20"/>
+        </w:rPr>
+        <w:t xml:space="preserve"> didn’t know how to die. Three days after getting knocked out cold he was alive and kicking, bursting with energy even though the wounds on his body were not completely healed yet. </w:t>
+      </w:r>
+      <w:proofErr w:type="spellStart"/>
+      <w:r>
+        <w:rPr>
+          <w:rFonts w:ascii="Trebuchet MS" w:eastAsia="Times New Roman" w:hAnsi="Trebuchet MS" w:cs="Times New Roman"/>
+          <w:sz w:val="20"/>
+        </w:rPr>
+        <w:t>Uda</w:t>
+      </w:r>
+      <w:proofErr w:type="spellEnd"/>
+      <w:r>
+        <w:rPr>
+          <w:rFonts w:ascii="Trebuchet MS" w:eastAsia="Times New Roman" w:hAnsi="Trebuchet MS" w:cs="Times New Roman"/>
+          <w:sz w:val="20"/>
+        </w:rPr>
+        <w:t xml:space="preserve"> was a tough opponent to deal with, so it couldn’t be helped if he got hurt anyway. Examining his thoroughly scarred body still bugged Themis as to how he lived through those cruel times.</w:t>
+      </w:r>
+    </w:p>
+    <w:p>
+      <w:pPr>
+        <w:spacing w:before="120" w:after="120" w:line="360" w:lineRule="auto"/>
+        <w:rPr>
+          <w:rFonts w:ascii="Times New Roman" w:eastAsia="Times New Roman" w:hAnsi="Times New Roman" w:cs="Times New Roman"/>
+          <w:sz w:val="24"/>
+          <w:szCs w:val="24"/>
+        </w:rPr>
+      </w:pPr>
+      <w:r>
+        <w:rPr>
+          <w:rFonts w:ascii="Trebuchet MS" w:eastAsia="Times New Roman" w:hAnsi="Trebuchet MS" w:cs="Times New Roman"/>
+          <w:sz w:val="20"/>
+        </w:rPr>
+        <w:t xml:space="preserve">The swordfight they had suggested a long history of rivalry between them. They knew each other’s techniques inside out, locked in a stalemate so long that it was a battle of endurance. He would have to count himself lucky for finding a loophole in </w:t>
+      </w:r>
+      <w:proofErr w:type="spellStart"/>
+      <w:r>
+        <w:rPr>
+          <w:rFonts w:ascii="Trebuchet MS" w:eastAsia="Times New Roman" w:hAnsi="Trebuchet MS" w:cs="Times New Roman"/>
+          <w:sz w:val="20"/>
+        </w:rPr>
+        <w:t>Uda’s</w:t>
+      </w:r>
+      <w:proofErr w:type="spellEnd"/>
+      <w:r>
+        <w:rPr>
+          <w:rFonts w:ascii="Trebuchet MS" w:eastAsia="Times New Roman" w:hAnsi="Trebuchet MS" w:cs="Times New Roman"/>
+          <w:sz w:val="20"/>
+        </w:rPr>
+        <w:t xml:space="preserve"> defence. Thanks to the witty final attack, the </w:t>
+      </w:r>
+      <w:proofErr w:type="spellStart"/>
+      <w:r>
+        <w:rPr>
+          <w:rFonts w:ascii="Trebuchet MS" w:eastAsia="Times New Roman" w:hAnsi="Trebuchet MS" w:cs="Times New Roman"/>
+          <w:sz w:val="20"/>
+        </w:rPr>
+        <w:t>Sama</w:t>
+      </w:r>
+      <w:proofErr w:type="spellEnd"/>
+      <w:r>
+        <w:rPr>
+          <w:rFonts w:ascii="Trebuchet MS" w:eastAsia="Times New Roman" w:hAnsi="Trebuchet MS" w:cs="Times New Roman"/>
+          <w:sz w:val="20"/>
+        </w:rPr>
+        <w:t xml:space="preserve"> kingdom was returned to her people. It was not all sugar and sweet for they had to deal with the fact that their homes were nothing more than mere rubble. </w:t>
       </w:r>
       <w:r>
         <w:rPr>
@@ -42,24 +99,76 @@
           <w:sz w:val="20"/>
           <w:lang w:val="en-US"/>
         </w:rPr>
-        <w:t>The work was far from over; Will mobilized the remaining people within Klavier’s group to assist in the rebuilding effort.</w:t>
-      </w:r>
-    </w:p>
-    <w:p>
-      <w:pPr>
-        <w:spacing w:before="120" w:after="120" w:line="360" w:lineRule="auto"/>
-        <w:rPr>
-          <w:rFonts w:ascii="Times New Roman" w:eastAsia="Times New Roman" w:hAnsi="Times New Roman" w:cs="Times New Roman"/>
-          <w:sz w:val="24"/>
-          <w:szCs w:val="24"/>
-        </w:rPr>
-      </w:pPr>
-      <w:r>
-        <w:rPr>
-          <w:rFonts w:ascii="Trebuchet MS" w:eastAsia="Times New Roman" w:hAnsi="Trebuchet MS" w:cs="Times New Roman"/>
-          <w:sz w:val="20"/>
-        </w:rPr>
-        <w:t>The knights offered their services, lifting rubble that were beyond normal civilian’s strength. Lilith and Duel-GX destroyed parts of the ruins, making way for a new site. The knights assisted, exploiting their unrivalled strength to transport the heavy stone blocks. Klavier couldn’t help out in it since he was badly injured from the last fight. But he did what he knew best - playing various piano pieces that weaved into a single medley stretching nearly twenty minutes at once. However, it didn’t come without some form of scolding from Themis. He wouldn’t just learn his lesson already, straining his body when he was supposed to rest.</w:t>
+        <w:t xml:space="preserve">The work was far from over; </w:t>
+      </w:r>
+      <w:proofErr w:type="gramStart"/>
+      <w:r>
+        <w:rPr>
+          <w:rFonts w:ascii="Trebuchet MS" w:eastAsia="Times New Roman" w:hAnsi="Trebuchet MS" w:cs="Times New Roman"/>
+          <w:sz w:val="20"/>
+          <w:lang w:val="en-US"/>
+        </w:rPr>
+        <w:t>Will</w:t>
+      </w:r>
+      <w:proofErr w:type="gramEnd"/>
+      <w:r>
+        <w:rPr>
+          <w:rFonts w:ascii="Trebuchet MS" w:eastAsia="Times New Roman" w:hAnsi="Trebuchet MS" w:cs="Times New Roman"/>
+          <w:sz w:val="20"/>
+          <w:lang w:val="en-US"/>
+        </w:rPr>
+        <w:t xml:space="preserve"> mobilized the remaining people within </w:t>
+      </w:r>
+      <w:proofErr w:type="spellStart"/>
+      <w:r>
+        <w:rPr>
+          <w:rFonts w:ascii="Trebuchet MS" w:eastAsia="Times New Roman" w:hAnsi="Trebuchet MS" w:cs="Times New Roman"/>
+          <w:sz w:val="20"/>
+          <w:lang w:val="en-US"/>
+        </w:rPr>
+        <w:t>Klavier’s</w:t>
+      </w:r>
+      <w:proofErr w:type="spellEnd"/>
+      <w:r>
+        <w:rPr>
+          <w:rFonts w:ascii="Trebuchet MS" w:eastAsia="Times New Roman" w:hAnsi="Trebuchet MS" w:cs="Times New Roman"/>
+          <w:sz w:val="20"/>
+          <w:lang w:val="en-US"/>
+        </w:rPr>
+        <w:t xml:space="preserve"> group to assist in the rebuilding effort.</w:t>
+      </w:r>
+    </w:p>
+    <w:p>
+      <w:pPr>
+        <w:spacing w:before="120" w:after="120" w:line="360" w:lineRule="auto"/>
+        <w:rPr>
+          <w:rFonts w:ascii="Times New Roman" w:eastAsia="Times New Roman" w:hAnsi="Times New Roman" w:cs="Times New Roman"/>
+          <w:sz w:val="24"/>
+          <w:szCs w:val="24"/>
+        </w:rPr>
+      </w:pPr>
+      <w:r>
+        <w:rPr>
+          <w:rFonts w:ascii="Trebuchet MS" w:eastAsia="Times New Roman" w:hAnsi="Trebuchet MS" w:cs="Times New Roman"/>
+          <w:sz w:val="20"/>
+        </w:rPr>
+        <w:t xml:space="preserve">The knights offered their services, lifting rubble that were beyond normal civilian’s strength. Lilith and Duel-GX destroyed parts of the ruins, making way for a new site. The knights assisted, exploiting their unrivalled strength to transport the heavy stone blocks. </w:t>
+      </w:r>
+      <w:proofErr w:type="spellStart"/>
+      <w:r>
+        <w:rPr>
+          <w:rFonts w:ascii="Trebuchet MS" w:eastAsia="Times New Roman" w:hAnsi="Trebuchet MS" w:cs="Times New Roman"/>
+          <w:sz w:val="20"/>
+        </w:rPr>
+        <w:t>Klavier</w:t>
+      </w:r>
+      <w:proofErr w:type="spellEnd"/>
+      <w:r>
+        <w:rPr>
+          <w:rFonts w:ascii="Trebuchet MS" w:eastAsia="Times New Roman" w:hAnsi="Trebuchet MS" w:cs="Times New Roman"/>
+          <w:sz w:val="20"/>
+        </w:rPr>
+        <w:t xml:space="preserve"> couldn’t help out in it since he was badly injured from the last fight. But he did what he knew best - playing various piano pieces that weaved into a single medley stretching nearly twenty minutes at once. However, it didn’t come without some form of scolding from Themis. He wouldn’t just learn his lesson already, straining his body when he was supposed to rest.</w:t>
       </w:r>
     </w:p>
     <w:p>
@@ -127,41 +236,89 @@
           <w:rFonts w:ascii="Trebuchet MS" w:eastAsia="Times New Roman" w:hAnsi="Trebuchet MS" w:cs="Times New Roman"/>
           <w:sz w:val="20"/>
         </w:rPr>
-        <w:t>“It’s up to you to judge whether I’m good or not,” Klavier laid back slightly. “I’m doing it to help relax some agitated workers.”</w:t>
-      </w:r>
-    </w:p>
-    <w:p>
-      <w:pPr>
-        <w:spacing w:before="120" w:after="120" w:line="360" w:lineRule="auto"/>
-        <w:rPr>
-          <w:rFonts w:ascii="Times New Roman" w:eastAsia="Times New Roman" w:hAnsi="Times New Roman" w:cs="Times New Roman"/>
-          <w:sz w:val="24"/>
-          <w:szCs w:val="24"/>
-        </w:rPr>
-      </w:pPr>
-      <w:r>
-        <w:rPr>
-          <w:rFonts w:ascii="Trebuchet MS" w:eastAsia="Times New Roman" w:hAnsi="Trebuchet MS" w:cs="Times New Roman"/>
-          <w:sz w:val="20"/>
-        </w:rPr>
-        <w:t>“I see,” Selena turned her back on them. “Continue playing that music. They’ll love to hear more of it.”</w:t>
-      </w:r>
-    </w:p>
-    <w:p>
-      <w:pPr>
-        <w:spacing w:before="120" w:after="120" w:line="360" w:lineRule="auto"/>
-        <w:rPr>
-          <w:rFonts w:ascii="Times New Roman" w:eastAsia="Times New Roman" w:hAnsi="Times New Roman" w:cs="Times New Roman"/>
-          <w:sz w:val="24"/>
-          <w:szCs w:val="24"/>
-        </w:rPr>
-      </w:pPr>
-      <w:r>
-        <w:rPr>
-          <w:rFonts w:ascii="Trebuchet MS" w:eastAsia="Times New Roman" w:hAnsi="Trebuchet MS" w:cs="Times New Roman"/>
-          <w:sz w:val="20"/>
-        </w:rPr>
-        <w:t>“Grr, she should have just told you to take a break,” Themis stuck her tongue out at Selena.</w:t>
+        <w:t xml:space="preserve">“It’s up to you to judge whether I’m good or not,” </w:t>
+      </w:r>
+      <w:proofErr w:type="spellStart"/>
+      <w:r>
+        <w:rPr>
+          <w:rFonts w:ascii="Trebuchet MS" w:eastAsia="Times New Roman" w:hAnsi="Trebuchet MS" w:cs="Times New Roman"/>
+          <w:sz w:val="20"/>
+        </w:rPr>
+        <w:t>Klavier</w:t>
+      </w:r>
+      <w:proofErr w:type="spellEnd"/>
+      <w:r>
+        <w:rPr>
+          <w:rFonts w:ascii="Trebuchet MS" w:eastAsia="Times New Roman" w:hAnsi="Trebuchet MS" w:cs="Times New Roman"/>
+          <w:sz w:val="20"/>
+        </w:rPr>
+        <w:t xml:space="preserve"> laid back slightly. “I’m doing it to help relax some agitated workers.”</w:t>
+      </w:r>
+    </w:p>
+    <w:p>
+      <w:pPr>
+        <w:spacing w:before="120" w:after="120" w:line="360" w:lineRule="auto"/>
+        <w:rPr>
+          <w:rFonts w:ascii="Times New Roman" w:eastAsia="Times New Roman" w:hAnsi="Times New Roman" w:cs="Times New Roman"/>
+          <w:sz w:val="24"/>
+          <w:szCs w:val="24"/>
+        </w:rPr>
+      </w:pPr>
+      <w:r>
+        <w:rPr>
+          <w:rFonts w:ascii="Trebuchet MS" w:eastAsia="Times New Roman" w:hAnsi="Trebuchet MS" w:cs="Times New Roman"/>
+          <w:sz w:val="20"/>
+        </w:rPr>
+        <w:t xml:space="preserve">“I see,” Selena turned her back on them. “Continue playing that music. They’ll love to hear more </w:t>
+      </w:r>
+      <w:proofErr w:type="gramStart"/>
+      <w:r>
+        <w:rPr>
+          <w:rFonts w:ascii="Trebuchet MS" w:eastAsia="Times New Roman" w:hAnsi="Trebuchet MS" w:cs="Times New Roman"/>
+          <w:sz w:val="20"/>
+        </w:rPr>
+        <w:t>of</w:t>
+      </w:r>
+      <w:proofErr w:type="gramEnd"/>
+      <w:r>
+        <w:rPr>
+          <w:rFonts w:ascii="Trebuchet MS" w:eastAsia="Times New Roman" w:hAnsi="Trebuchet MS" w:cs="Times New Roman"/>
+          <w:sz w:val="20"/>
+        </w:rPr>
+        <w:t xml:space="preserve"> it.”</w:t>
+      </w:r>
+    </w:p>
+    <w:p>
+      <w:pPr>
+        <w:spacing w:before="120" w:after="120" w:line="360" w:lineRule="auto"/>
+        <w:rPr>
+          <w:rFonts w:ascii="Times New Roman" w:eastAsia="Times New Roman" w:hAnsi="Times New Roman" w:cs="Times New Roman"/>
+          <w:sz w:val="24"/>
+          <w:szCs w:val="24"/>
+        </w:rPr>
+      </w:pPr>
+      <w:r>
+        <w:rPr>
+          <w:rFonts w:ascii="Trebuchet MS" w:eastAsia="Times New Roman" w:hAnsi="Trebuchet MS" w:cs="Times New Roman"/>
+          <w:sz w:val="20"/>
+        </w:rPr>
+        <w:t>“</w:t>
+      </w:r>
+      <w:proofErr w:type="spellStart"/>
+      <w:r>
+        <w:rPr>
+          <w:rFonts w:ascii="Trebuchet MS" w:eastAsia="Times New Roman" w:hAnsi="Trebuchet MS" w:cs="Times New Roman"/>
+          <w:sz w:val="20"/>
+        </w:rPr>
+        <w:t>Grr</w:t>
+      </w:r>
+      <w:proofErr w:type="spellEnd"/>
+      <w:r>
+        <w:rPr>
+          <w:rFonts w:ascii="Trebuchet MS" w:eastAsia="Times New Roman" w:hAnsi="Trebuchet MS" w:cs="Times New Roman"/>
+          <w:sz w:val="20"/>
+        </w:rPr>
+        <w:t>, she should have just told you to take a break,” Themis stuck her tongue out at Selena.</w:t>
       </w:r>
     </w:p>
     <w:p>
@@ -237,7 +394,23 @@
           <w:sz w:val="20"/>
         </w:rPr>
         <w:lastRenderedPageBreak/>
-        <w:t>restocked, they set their sights on a small black tower peeked through the horizon. Klavier put on the blue robe, stashing the black and white swords on the right of his waist as the group completed their final checks.</w:t>
+        <w:t xml:space="preserve">restocked, they set their sights on a small black tower peeked through the horizon. </w:t>
+      </w:r>
+      <w:proofErr w:type="spellStart"/>
+      <w:r>
+        <w:rPr>
+          <w:rFonts w:ascii="Trebuchet MS" w:eastAsia="Times New Roman" w:hAnsi="Trebuchet MS" w:cs="Times New Roman"/>
+          <w:sz w:val="20"/>
+        </w:rPr>
+        <w:t>Klavier</w:t>
+      </w:r>
+      <w:proofErr w:type="spellEnd"/>
+      <w:r>
+        <w:rPr>
+          <w:rFonts w:ascii="Trebuchet MS" w:eastAsia="Times New Roman" w:hAnsi="Trebuchet MS" w:cs="Times New Roman"/>
+          <w:sz w:val="20"/>
+        </w:rPr>
+        <w:t xml:space="preserve"> put on the blue robe, stashing the black and white swords on the right of his waist as the group completed their final checks.</w:t>
       </w:r>
     </w:p>
     <w:p>
@@ -271,24 +444,56 @@
           <w:rFonts w:ascii="Trebuchet MS" w:eastAsia="Times New Roman" w:hAnsi="Trebuchet MS" w:cs="Times New Roman"/>
           <w:sz w:val="20"/>
         </w:rPr>
-        <w:t>“Have all your equipment been maintained?” Klavier asked.</w:t>
-      </w:r>
-    </w:p>
-    <w:p>
-      <w:pPr>
-        <w:spacing w:before="120" w:after="120" w:line="360" w:lineRule="auto"/>
-        <w:rPr>
-          <w:rFonts w:ascii="Times New Roman" w:eastAsia="Times New Roman" w:hAnsi="Times New Roman" w:cs="Times New Roman"/>
-          <w:sz w:val="24"/>
-          <w:szCs w:val="24"/>
-        </w:rPr>
-      </w:pPr>
-      <w:r>
-        <w:rPr>
-          <w:rFonts w:ascii="Trebuchet MS" w:eastAsia="Times New Roman" w:hAnsi="Trebuchet MS" w:cs="Times New Roman"/>
-          <w:sz w:val="20"/>
-        </w:rPr>
-        <w:t>“Inspected and are in top condition,” Aem said.</w:t>
+        <w:t xml:space="preserve">“Have all your equipment been maintained?” </w:t>
+      </w:r>
+      <w:proofErr w:type="spellStart"/>
+      <w:r>
+        <w:rPr>
+          <w:rFonts w:ascii="Trebuchet MS" w:eastAsia="Times New Roman" w:hAnsi="Trebuchet MS" w:cs="Times New Roman"/>
+          <w:sz w:val="20"/>
+        </w:rPr>
+        <w:t>Klavier</w:t>
+      </w:r>
+      <w:proofErr w:type="spellEnd"/>
+      <w:r>
+        <w:rPr>
+          <w:rFonts w:ascii="Trebuchet MS" w:eastAsia="Times New Roman" w:hAnsi="Trebuchet MS" w:cs="Times New Roman"/>
+          <w:sz w:val="20"/>
+        </w:rPr>
+        <w:t xml:space="preserve"> asked.</w:t>
+      </w:r>
+    </w:p>
+    <w:p>
+      <w:pPr>
+        <w:spacing w:before="120" w:after="120" w:line="360" w:lineRule="auto"/>
+        <w:rPr>
+          <w:rFonts w:ascii="Times New Roman" w:eastAsia="Times New Roman" w:hAnsi="Times New Roman" w:cs="Times New Roman"/>
+          <w:sz w:val="24"/>
+          <w:szCs w:val="24"/>
+        </w:rPr>
+      </w:pPr>
+      <w:r>
+        <w:rPr>
+          <w:rFonts w:ascii="Trebuchet MS" w:eastAsia="Times New Roman" w:hAnsi="Trebuchet MS" w:cs="Times New Roman"/>
+          <w:sz w:val="20"/>
+        </w:rPr>
+        <w:t xml:space="preserve">“Inspected and are in top condition,” </w:t>
+      </w:r>
+      <w:proofErr w:type="spellStart"/>
+      <w:r>
+        <w:rPr>
+          <w:rFonts w:ascii="Trebuchet MS" w:eastAsia="Times New Roman" w:hAnsi="Trebuchet MS" w:cs="Times New Roman"/>
+          <w:sz w:val="20"/>
+        </w:rPr>
+        <w:t>Aem</w:t>
+      </w:r>
+      <w:proofErr w:type="spellEnd"/>
+      <w:r>
+        <w:rPr>
+          <w:rFonts w:ascii="Trebuchet MS" w:eastAsia="Times New Roman" w:hAnsi="Trebuchet MS" w:cs="Times New Roman"/>
+          <w:sz w:val="20"/>
+        </w:rPr>
+        <w:t xml:space="preserve"> said.</w:t>
       </w:r>
     </w:p>
     <w:p>
@@ -339,41 +544,137 @@
           <w:rFonts w:ascii="Trebuchet MS" w:eastAsia="Times New Roman" w:hAnsi="Trebuchet MS" w:cs="Times New Roman"/>
           <w:sz w:val="20"/>
         </w:rPr>
-        <w:t>“Yes, sir,” Klavier replied. “We thank you for your hospitality and hope that Sama kingdom will return to greatness.”</w:t>
-      </w:r>
-    </w:p>
-    <w:p>
-      <w:pPr>
-        <w:spacing w:before="120" w:after="120" w:line="360" w:lineRule="auto"/>
-        <w:rPr>
-          <w:rFonts w:ascii="Times New Roman" w:eastAsia="Times New Roman" w:hAnsi="Times New Roman" w:cs="Times New Roman"/>
-          <w:sz w:val="24"/>
-          <w:szCs w:val="24"/>
-        </w:rPr>
-      </w:pPr>
-      <w:r>
-        <w:rPr>
-          <w:rFonts w:ascii="Trebuchet MS" w:eastAsia="Times New Roman" w:hAnsi="Trebuchet MS" w:cs="Times New Roman"/>
-          <w:sz w:val="20"/>
-        </w:rPr>
-        <w:t>“We will meet again,” Arius exchanged a firm handshake with Klavier. “Vanros Klavier.”</w:t>
-      </w:r>
-    </w:p>
-    <w:p>
-      <w:pPr>
-        <w:spacing w:before="120" w:after="120" w:line="360" w:lineRule="auto"/>
-        <w:rPr>
-          <w:rFonts w:ascii="Times New Roman" w:eastAsia="Times New Roman" w:hAnsi="Times New Roman" w:cs="Times New Roman"/>
-          <w:sz w:val="24"/>
-          <w:szCs w:val="24"/>
-        </w:rPr>
-      </w:pPr>
-      <w:r>
-        <w:rPr>
-          <w:rFonts w:ascii="Trebuchet MS" w:eastAsia="Times New Roman" w:hAnsi="Trebuchet MS" w:cs="Times New Roman"/>
-          <w:sz w:val="20"/>
-        </w:rPr>
-        <w:t>Arius led the way, escorting them from the security behind the castle walls to the fields just outside the kingdom. It wasn’t long before the separation started to get a little painful, but they had no more reasons to stay. With another exchange of handshakes with Klavier and his group, Arius saw them off as they journeyed on back to their home.</w:t>
+        <w:t xml:space="preserve">“Yes, sir,” </w:t>
+      </w:r>
+      <w:proofErr w:type="spellStart"/>
+      <w:r>
+        <w:rPr>
+          <w:rFonts w:ascii="Trebuchet MS" w:eastAsia="Times New Roman" w:hAnsi="Trebuchet MS" w:cs="Times New Roman"/>
+          <w:sz w:val="20"/>
+        </w:rPr>
+        <w:t>Klavier</w:t>
+      </w:r>
+      <w:proofErr w:type="spellEnd"/>
+      <w:r>
+        <w:rPr>
+          <w:rFonts w:ascii="Trebuchet MS" w:eastAsia="Times New Roman" w:hAnsi="Trebuchet MS" w:cs="Times New Roman"/>
+          <w:sz w:val="20"/>
+        </w:rPr>
+        <w:t xml:space="preserve"> replied. “We thank you for your hospitality and hope that </w:t>
+      </w:r>
+      <w:proofErr w:type="spellStart"/>
+      <w:r>
+        <w:rPr>
+          <w:rFonts w:ascii="Trebuchet MS" w:eastAsia="Times New Roman" w:hAnsi="Trebuchet MS" w:cs="Times New Roman"/>
+          <w:sz w:val="20"/>
+        </w:rPr>
+        <w:t>Sama</w:t>
+      </w:r>
+      <w:proofErr w:type="spellEnd"/>
+      <w:r>
+        <w:rPr>
+          <w:rFonts w:ascii="Trebuchet MS" w:eastAsia="Times New Roman" w:hAnsi="Trebuchet MS" w:cs="Times New Roman"/>
+          <w:sz w:val="20"/>
+        </w:rPr>
+        <w:t xml:space="preserve"> kingdom will return to greatness.”</w:t>
+      </w:r>
+    </w:p>
+    <w:p>
+      <w:pPr>
+        <w:spacing w:before="120" w:after="120" w:line="360" w:lineRule="auto"/>
+        <w:rPr>
+          <w:rFonts w:ascii="Times New Roman" w:eastAsia="Times New Roman" w:hAnsi="Times New Roman" w:cs="Times New Roman"/>
+          <w:sz w:val="24"/>
+          <w:szCs w:val="24"/>
+        </w:rPr>
+      </w:pPr>
+      <w:r>
+        <w:rPr>
+          <w:rFonts w:ascii="Trebuchet MS" w:eastAsia="Times New Roman" w:hAnsi="Trebuchet MS" w:cs="Times New Roman"/>
+          <w:sz w:val="20"/>
+        </w:rPr>
+        <w:t xml:space="preserve">“We will meet again,” Arius exchanged a firm handshake with </w:t>
+      </w:r>
+      <w:proofErr w:type="spellStart"/>
+      <w:r>
+        <w:rPr>
+          <w:rFonts w:ascii="Trebuchet MS" w:eastAsia="Times New Roman" w:hAnsi="Trebuchet MS" w:cs="Times New Roman"/>
+          <w:sz w:val="20"/>
+        </w:rPr>
+        <w:t>Klavier</w:t>
+      </w:r>
+      <w:proofErr w:type="spellEnd"/>
+      <w:r>
+        <w:rPr>
+          <w:rFonts w:ascii="Trebuchet MS" w:eastAsia="Times New Roman" w:hAnsi="Trebuchet MS" w:cs="Times New Roman"/>
+          <w:sz w:val="20"/>
+        </w:rPr>
+        <w:t>. “</w:t>
+      </w:r>
+      <w:proofErr w:type="spellStart"/>
+      <w:r>
+        <w:rPr>
+          <w:rFonts w:ascii="Trebuchet MS" w:eastAsia="Times New Roman" w:hAnsi="Trebuchet MS" w:cs="Times New Roman"/>
+          <w:sz w:val="20"/>
+        </w:rPr>
+        <w:t>Vanros</w:t>
+      </w:r>
+      <w:proofErr w:type="spellEnd"/>
+      <w:r>
+        <w:rPr>
+          <w:rFonts w:ascii="Trebuchet MS" w:eastAsia="Times New Roman" w:hAnsi="Trebuchet MS" w:cs="Times New Roman"/>
+          <w:sz w:val="20"/>
+        </w:rPr>
+        <w:t xml:space="preserve"> </w:t>
+      </w:r>
+      <w:proofErr w:type="spellStart"/>
+      <w:r>
+        <w:rPr>
+          <w:rFonts w:ascii="Trebuchet MS" w:eastAsia="Times New Roman" w:hAnsi="Trebuchet MS" w:cs="Times New Roman"/>
+          <w:sz w:val="20"/>
+        </w:rPr>
+        <w:t>Klavier</w:t>
+      </w:r>
+      <w:proofErr w:type="spellEnd"/>
+      <w:r>
+        <w:rPr>
+          <w:rFonts w:ascii="Trebuchet MS" w:eastAsia="Times New Roman" w:hAnsi="Trebuchet MS" w:cs="Times New Roman"/>
+          <w:sz w:val="20"/>
+        </w:rPr>
+        <w:t>.”</w:t>
+      </w:r>
+    </w:p>
+    <w:p>
+      <w:pPr>
+        <w:spacing w:before="120" w:after="120" w:line="360" w:lineRule="auto"/>
+        <w:rPr>
+          <w:rFonts w:ascii="Times New Roman" w:eastAsia="Times New Roman" w:hAnsi="Times New Roman" w:cs="Times New Roman"/>
+          <w:sz w:val="24"/>
+          <w:szCs w:val="24"/>
+        </w:rPr>
+      </w:pPr>
+      <w:r>
+        <w:rPr>
+          <w:rFonts w:ascii="Trebuchet MS" w:eastAsia="Times New Roman" w:hAnsi="Trebuchet MS" w:cs="Times New Roman"/>
+          <w:sz w:val="20"/>
+        </w:rPr>
+        <w:t xml:space="preserve">Arius led the way, escorting them from the security behind the castle walls to the fields just outside the kingdom. It wasn’t long before the separation started to get a little painful, but they had no more reasons to stay. With another exchange of handshakes with </w:t>
+      </w:r>
+      <w:proofErr w:type="spellStart"/>
+      <w:r>
+        <w:rPr>
+          <w:rFonts w:ascii="Trebuchet MS" w:eastAsia="Times New Roman" w:hAnsi="Trebuchet MS" w:cs="Times New Roman"/>
+          <w:sz w:val="20"/>
+        </w:rPr>
+        <w:t>Klavier</w:t>
+      </w:r>
+      <w:proofErr w:type="spellEnd"/>
+      <w:r>
+        <w:rPr>
+          <w:rFonts w:ascii="Trebuchet MS" w:eastAsia="Times New Roman" w:hAnsi="Trebuchet MS" w:cs="Times New Roman"/>
+          <w:sz w:val="20"/>
+        </w:rPr>
+        <w:t xml:space="preserve"> and his group, Arius saw them off as they journeyed on back to their home.</w:t>
       </w:r>
     </w:p>
     <w:p>
@@ -407,7 +708,39 @@
           <w:rFonts w:ascii="Trebuchet MS" w:eastAsia="Times New Roman" w:hAnsi="Trebuchet MS" w:cs="Times New Roman"/>
           <w:sz w:val="20"/>
         </w:rPr>
-        <w:t>It had been too long since he last stepped on home soil, and now it was almost time to step on it once more. A warm sensation ran down his spine just imagining it from the longing faces the rest of the crew were making as Duel-GX made its way to Lizeria. They braved through the varying terrains of heat, cold and thunder before finally reaching the capital of Lizeria, La Veda.</w:t>
+        <w:t xml:space="preserve">It had been too long since he last stepped on home soil, and now it was almost time to step on it once more. A warm sensation ran down his spine just imagining it from the longing faces the rest of the crew were making as Duel-GX made its way to </w:t>
+      </w:r>
+      <w:proofErr w:type="spellStart"/>
+      <w:r>
+        <w:rPr>
+          <w:rFonts w:ascii="Trebuchet MS" w:eastAsia="Times New Roman" w:hAnsi="Trebuchet MS" w:cs="Times New Roman"/>
+          <w:sz w:val="20"/>
+        </w:rPr>
+        <w:t>Lizeria</w:t>
+      </w:r>
+      <w:proofErr w:type="spellEnd"/>
+      <w:r>
+        <w:rPr>
+          <w:rFonts w:ascii="Trebuchet MS" w:eastAsia="Times New Roman" w:hAnsi="Trebuchet MS" w:cs="Times New Roman"/>
+          <w:sz w:val="20"/>
+        </w:rPr>
+        <w:t xml:space="preserve">. They braved through the varying terrains of heat, cold and thunder before finally reaching the capital of </w:t>
+      </w:r>
+      <w:proofErr w:type="spellStart"/>
+      <w:r>
+        <w:rPr>
+          <w:rFonts w:ascii="Trebuchet MS" w:eastAsia="Times New Roman" w:hAnsi="Trebuchet MS" w:cs="Times New Roman"/>
+          <w:sz w:val="20"/>
+        </w:rPr>
+        <w:t>Lizeria</w:t>
+      </w:r>
+      <w:proofErr w:type="spellEnd"/>
+      <w:r>
+        <w:rPr>
+          <w:rFonts w:ascii="Trebuchet MS" w:eastAsia="Times New Roman" w:hAnsi="Trebuchet MS" w:cs="Times New Roman"/>
+          <w:sz w:val="20"/>
+        </w:rPr>
+        <w:t>, La Veda.</w:t>
       </w:r>
     </w:p>
     <w:p>
@@ -475,24 +808,56 @@
           <w:rFonts w:ascii="Trebuchet MS" w:eastAsia="Times New Roman" w:hAnsi="Trebuchet MS" w:cs="Times New Roman"/>
           <w:sz w:val="20"/>
         </w:rPr>
-        <w:t xml:space="preserve">“Talking about home, I still need to return to Palmyna,” she looked down at the floor. </w:t>
-      </w:r>
-    </w:p>
-    <w:p>
-      <w:pPr>
-        <w:spacing w:before="120" w:after="120" w:line="360" w:lineRule="auto"/>
-        <w:rPr>
-          <w:rFonts w:ascii="Times New Roman" w:eastAsia="Times New Roman" w:hAnsi="Times New Roman" w:cs="Times New Roman"/>
-          <w:sz w:val="24"/>
-          <w:szCs w:val="24"/>
-        </w:rPr>
-      </w:pPr>
-      <w:r>
-        <w:rPr>
-          <w:rFonts w:ascii="Trebuchet MS" w:eastAsia="Times New Roman" w:hAnsi="Trebuchet MS" w:cs="Times New Roman"/>
-          <w:sz w:val="20"/>
-        </w:rPr>
-        <w:t>“Do you need us to escort you back?” Klavier asked.</w:t>
+        <w:t xml:space="preserve">“Talking about home, I still need to return to </w:t>
+      </w:r>
+      <w:proofErr w:type="spellStart"/>
+      <w:r>
+        <w:rPr>
+          <w:rFonts w:ascii="Trebuchet MS" w:eastAsia="Times New Roman" w:hAnsi="Trebuchet MS" w:cs="Times New Roman"/>
+          <w:sz w:val="20"/>
+        </w:rPr>
+        <w:t>Palmyna</w:t>
+      </w:r>
+      <w:proofErr w:type="spellEnd"/>
+      <w:r>
+        <w:rPr>
+          <w:rFonts w:ascii="Trebuchet MS" w:eastAsia="Times New Roman" w:hAnsi="Trebuchet MS" w:cs="Times New Roman"/>
+          <w:sz w:val="20"/>
+        </w:rPr>
+        <w:t xml:space="preserve">,” she looked down at the floor. </w:t>
+      </w:r>
+    </w:p>
+    <w:p>
+      <w:pPr>
+        <w:spacing w:before="120" w:after="120" w:line="360" w:lineRule="auto"/>
+        <w:rPr>
+          <w:rFonts w:ascii="Times New Roman" w:eastAsia="Times New Roman" w:hAnsi="Times New Roman" w:cs="Times New Roman"/>
+          <w:sz w:val="24"/>
+          <w:szCs w:val="24"/>
+        </w:rPr>
+      </w:pPr>
+      <w:r>
+        <w:rPr>
+          <w:rFonts w:ascii="Trebuchet MS" w:eastAsia="Times New Roman" w:hAnsi="Trebuchet MS" w:cs="Times New Roman"/>
+          <w:sz w:val="20"/>
+        </w:rPr>
+        <w:t xml:space="preserve">“Do you need us to escort you back?” </w:t>
+      </w:r>
+      <w:proofErr w:type="spellStart"/>
+      <w:r>
+        <w:rPr>
+          <w:rFonts w:ascii="Trebuchet MS" w:eastAsia="Times New Roman" w:hAnsi="Trebuchet MS" w:cs="Times New Roman"/>
+          <w:sz w:val="20"/>
+        </w:rPr>
+        <w:t>Klavier</w:t>
+      </w:r>
+      <w:proofErr w:type="spellEnd"/>
+      <w:r>
+        <w:rPr>
+          <w:rFonts w:ascii="Trebuchet MS" w:eastAsia="Times New Roman" w:hAnsi="Trebuchet MS" w:cs="Times New Roman"/>
+          <w:sz w:val="20"/>
+        </w:rPr>
+        <w:t xml:space="preserve"> asked.</w:t>
       </w:r>
     </w:p>
     <w:p>
@@ -526,7 +891,23 @@
           <w:rFonts w:ascii="Trebuchet MS" w:eastAsia="Times New Roman" w:hAnsi="Trebuchet MS" w:cs="Times New Roman"/>
           <w:sz w:val="20"/>
         </w:rPr>
-        <w:t>“Alright,” Klavier gave a yellow emblem. “Keep it with you. It’ll keep you safe.”</w:t>
+        <w:t xml:space="preserve">“Alright,” </w:t>
+      </w:r>
+      <w:proofErr w:type="spellStart"/>
+      <w:r>
+        <w:rPr>
+          <w:rFonts w:ascii="Trebuchet MS" w:eastAsia="Times New Roman" w:hAnsi="Trebuchet MS" w:cs="Times New Roman"/>
+          <w:sz w:val="20"/>
+        </w:rPr>
+        <w:t>Klavier</w:t>
+      </w:r>
+      <w:proofErr w:type="spellEnd"/>
+      <w:r>
+        <w:rPr>
+          <w:rFonts w:ascii="Trebuchet MS" w:eastAsia="Times New Roman" w:hAnsi="Trebuchet MS" w:cs="Times New Roman"/>
+          <w:sz w:val="20"/>
+        </w:rPr>
+        <w:t xml:space="preserve"> gave a yellow emblem. “Keep it with you. It’ll keep you safe.”</w:t>
       </w:r>
     </w:p>
     <w:p>
@@ -600,24 +981,72 @@
           <w:sz w:val="20"/>
         </w:rPr>
         <w:lastRenderedPageBreak/>
-        <w:t>“Zazabis.”</w:t>
-      </w:r>
-    </w:p>
-    <w:p>
-      <w:pPr>
-        <w:spacing w:before="120" w:after="120" w:line="360" w:lineRule="auto"/>
-        <w:rPr>
-          <w:rFonts w:ascii="Times New Roman" w:eastAsia="Times New Roman" w:hAnsi="Times New Roman" w:cs="Times New Roman"/>
-          <w:sz w:val="24"/>
-          <w:szCs w:val="24"/>
-        </w:rPr>
-      </w:pPr>
-      <w:r>
-        <w:rPr>
-          <w:rFonts w:ascii="Trebuchet MS" w:eastAsia="Times New Roman" w:hAnsi="Trebuchet MS" w:cs="Times New Roman"/>
-          <w:sz w:val="20"/>
-        </w:rPr>
-        <w:t>“I see. In any case,” she pulled up her helmet that blocked her eyes. “It’s been a great honour working with you, Dragon Lord Vanros Klavier.”</w:t>
+        <w:t>“</w:t>
+      </w:r>
+      <w:proofErr w:type="spellStart"/>
+      <w:r>
+        <w:rPr>
+          <w:rFonts w:ascii="Trebuchet MS" w:eastAsia="Times New Roman" w:hAnsi="Trebuchet MS" w:cs="Times New Roman"/>
+          <w:sz w:val="20"/>
+        </w:rPr>
+        <w:t>Zazabis</w:t>
+      </w:r>
+      <w:proofErr w:type="spellEnd"/>
+      <w:r>
+        <w:rPr>
+          <w:rFonts w:ascii="Trebuchet MS" w:eastAsia="Times New Roman" w:hAnsi="Trebuchet MS" w:cs="Times New Roman"/>
+          <w:sz w:val="20"/>
+        </w:rPr>
+        <w:t>.”</w:t>
+      </w:r>
+    </w:p>
+    <w:p>
+      <w:pPr>
+        <w:spacing w:before="120" w:after="120" w:line="360" w:lineRule="auto"/>
+        <w:rPr>
+          <w:rFonts w:ascii="Times New Roman" w:eastAsia="Times New Roman" w:hAnsi="Times New Roman" w:cs="Times New Roman"/>
+          <w:sz w:val="24"/>
+          <w:szCs w:val="24"/>
+        </w:rPr>
+      </w:pPr>
+      <w:r>
+        <w:rPr>
+          <w:rFonts w:ascii="Trebuchet MS" w:eastAsia="Times New Roman" w:hAnsi="Trebuchet MS" w:cs="Times New Roman"/>
+          <w:sz w:val="20"/>
+        </w:rPr>
+        <w:t xml:space="preserve">“I see. In any case,” she pulled up her helmet that blocked her eyes. “It’s been a great honour working with you, Dragon Lord </w:t>
+      </w:r>
+      <w:proofErr w:type="spellStart"/>
+      <w:r>
+        <w:rPr>
+          <w:rFonts w:ascii="Trebuchet MS" w:eastAsia="Times New Roman" w:hAnsi="Trebuchet MS" w:cs="Times New Roman"/>
+          <w:sz w:val="20"/>
+        </w:rPr>
+        <w:t>Vanros</w:t>
+      </w:r>
+      <w:proofErr w:type="spellEnd"/>
+      <w:r>
+        <w:rPr>
+          <w:rFonts w:ascii="Trebuchet MS" w:eastAsia="Times New Roman" w:hAnsi="Trebuchet MS" w:cs="Times New Roman"/>
+          <w:sz w:val="20"/>
+        </w:rPr>
+        <w:t xml:space="preserve"> </w:t>
+      </w:r>
+      <w:proofErr w:type="spellStart"/>
+      <w:r>
+        <w:rPr>
+          <w:rFonts w:ascii="Trebuchet MS" w:eastAsia="Times New Roman" w:hAnsi="Trebuchet MS" w:cs="Times New Roman"/>
+          <w:sz w:val="20"/>
+        </w:rPr>
+        <w:t>Klavier</w:t>
+      </w:r>
+      <w:proofErr w:type="spellEnd"/>
+      <w:r>
+        <w:rPr>
+          <w:rFonts w:ascii="Trebuchet MS" w:eastAsia="Times New Roman" w:hAnsi="Trebuchet MS" w:cs="Times New Roman"/>
+          <w:sz w:val="20"/>
+        </w:rPr>
+        <w:t>.”</w:t>
       </w:r>
     </w:p>
     <w:p>
@@ -668,7 +1097,23 @@
           <w:rFonts w:ascii="Trebuchet MS" w:eastAsia="Times New Roman" w:hAnsi="Trebuchet MS" w:cs="Times New Roman"/>
           <w:sz w:val="20"/>
         </w:rPr>
-        <w:t>“Well, there goes one of us,” Michele said. “I guess I’d better make my way back home too. Err, Klavier, make sure to take care of that robe.”</w:t>
+        <w:t xml:space="preserve">“Well, there goes one of us,” Michele said. “I guess I’d better make my way back home too. Err, </w:t>
+      </w:r>
+      <w:proofErr w:type="spellStart"/>
+      <w:r>
+        <w:rPr>
+          <w:rFonts w:ascii="Trebuchet MS" w:eastAsia="Times New Roman" w:hAnsi="Trebuchet MS" w:cs="Times New Roman"/>
+          <w:sz w:val="20"/>
+        </w:rPr>
+        <w:t>Klavier</w:t>
+      </w:r>
+      <w:proofErr w:type="spellEnd"/>
+      <w:r>
+        <w:rPr>
+          <w:rFonts w:ascii="Trebuchet MS" w:eastAsia="Times New Roman" w:hAnsi="Trebuchet MS" w:cs="Times New Roman"/>
+          <w:sz w:val="20"/>
+        </w:rPr>
+        <w:t>, make sure to take care of that robe.”</w:t>
       </w:r>
     </w:p>
     <w:p>
@@ -719,7 +1164,23 @@
           <w:rFonts w:ascii="Trebuchet MS" w:eastAsia="Times New Roman" w:hAnsi="Trebuchet MS" w:cs="Times New Roman"/>
           <w:sz w:val="20"/>
         </w:rPr>
-        <w:t>“Don’t you have a home to return to?” Klavier asked.</w:t>
+        <w:t xml:space="preserve">“Don’t you have a home to return to?” </w:t>
+      </w:r>
+      <w:proofErr w:type="spellStart"/>
+      <w:r>
+        <w:rPr>
+          <w:rFonts w:ascii="Trebuchet MS" w:eastAsia="Times New Roman" w:hAnsi="Trebuchet MS" w:cs="Times New Roman"/>
+          <w:sz w:val="20"/>
+        </w:rPr>
+        <w:t>Klavier</w:t>
+      </w:r>
+      <w:proofErr w:type="spellEnd"/>
+      <w:r>
+        <w:rPr>
+          <w:rFonts w:ascii="Trebuchet MS" w:eastAsia="Times New Roman" w:hAnsi="Trebuchet MS" w:cs="Times New Roman"/>
+          <w:sz w:val="20"/>
+        </w:rPr>
+        <w:t xml:space="preserve"> asked.</w:t>
       </w:r>
     </w:p>
     <w:p>
@@ -787,7 +1248,23 @@
           <w:rFonts w:ascii="Trebuchet MS" w:eastAsia="Times New Roman" w:hAnsi="Trebuchet MS" w:cs="Times New Roman"/>
           <w:sz w:val="20"/>
         </w:rPr>
-        <w:t>“Nothing. Maybe Will and Aem forgot about you when they rushed off to the barracks.”</w:t>
+        <w:t xml:space="preserve">“Nothing. Maybe Will and </w:t>
+      </w:r>
+      <w:proofErr w:type="spellStart"/>
+      <w:r>
+        <w:rPr>
+          <w:rFonts w:ascii="Trebuchet MS" w:eastAsia="Times New Roman" w:hAnsi="Trebuchet MS" w:cs="Times New Roman"/>
+          <w:sz w:val="20"/>
+        </w:rPr>
+        <w:t>Aem</w:t>
+      </w:r>
+      <w:proofErr w:type="spellEnd"/>
+      <w:r>
+        <w:rPr>
+          <w:rFonts w:ascii="Trebuchet MS" w:eastAsia="Times New Roman" w:hAnsi="Trebuchet MS" w:cs="Times New Roman"/>
+          <w:sz w:val="20"/>
+        </w:rPr>
+        <w:t xml:space="preserve"> forgot about you when they rushed off to the barracks.”</w:t>
       </w:r>
     </w:p>
     <w:p>
@@ -869,7 +1346,23 @@
           <w:rFonts w:ascii="Trebuchet MS" w:eastAsia="Times New Roman" w:hAnsi="Trebuchet MS" w:cs="Times New Roman"/>
           <w:sz w:val="20"/>
         </w:rPr>
-        <w:t>“Lilith, you’re coming with me too,” Klavier said.</w:t>
+        <w:t xml:space="preserve">“Lilith, you’re coming with me too,” </w:t>
+      </w:r>
+      <w:proofErr w:type="spellStart"/>
+      <w:r>
+        <w:rPr>
+          <w:rFonts w:ascii="Trebuchet MS" w:eastAsia="Times New Roman" w:hAnsi="Trebuchet MS" w:cs="Times New Roman"/>
+          <w:sz w:val="20"/>
+        </w:rPr>
+        <w:t>Klavier</w:t>
+      </w:r>
+      <w:proofErr w:type="spellEnd"/>
+      <w:r>
+        <w:rPr>
+          <w:rFonts w:ascii="Trebuchet MS" w:eastAsia="Times New Roman" w:hAnsi="Trebuchet MS" w:cs="Times New Roman"/>
+          <w:sz w:val="20"/>
+        </w:rPr>
+        <w:t xml:space="preserve"> said.</w:t>
       </w:r>
     </w:p>
     <w:p>
@@ -903,41 +1396,89 @@
           <w:rFonts w:ascii="Trebuchet MS" w:eastAsia="Times New Roman" w:hAnsi="Trebuchet MS" w:cs="Times New Roman"/>
           <w:sz w:val="20"/>
         </w:rPr>
-        <w:t>Even though they were home, the stares by the public made her feel otherwise. It was expected anyway since she was away for so many years that she lost count of it. But one thing didn’t seem to change from the time when they entered Arius’s territory: Klavier seemed to repel all the hostile people just walking near them. It was like he had an invisible force keeping danger away from him, or could it be some form of magic?</w:t>
-      </w:r>
-    </w:p>
-    <w:p>
-      <w:pPr>
-        <w:spacing w:before="120" w:after="120" w:line="360" w:lineRule="auto"/>
-        <w:rPr>
-          <w:rFonts w:ascii="Times New Roman" w:eastAsia="Times New Roman" w:hAnsi="Times New Roman" w:cs="Times New Roman"/>
-          <w:sz w:val="24"/>
-          <w:szCs w:val="24"/>
-        </w:rPr>
-      </w:pPr>
-      <w:r>
-        <w:rPr>
-          <w:rFonts w:ascii="Trebuchet MS" w:eastAsia="Times New Roman" w:hAnsi="Trebuchet MS" w:cs="Times New Roman"/>
-          <w:sz w:val="20"/>
-        </w:rPr>
-        <w:t>In the outskirts of town was a small village situated closer to the mountains. The place was notorious for seemingly random weather patterns that rendered any form of prediction unreliable. But the good thing was that the weather was either rain or shine. At the foot of a house was a middle aged lady clad in a white robe that was browned with age. Themis’s stomach churned as they approached the stranger, maybe because she was invading Klavier’s private space.</w:t>
-      </w:r>
-    </w:p>
-    <w:p>
-      <w:pPr>
-        <w:spacing w:before="120" w:after="120" w:line="360" w:lineRule="auto"/>
-        <w:rPr>
-          <w:rFonts w:ascii="Times New Roman" w:eastAsia="Times New Roman" w:hAnsi="Times New Roman" w:cs="Times New Roman"/>
-          <w:sz w:val="24"/>
-          <w:szCs w:val="24"/>
-        </w:rPr>
-      </w:pPr>
-      <w:r>
-        <w:rPr>
-          <w:rFonts w:ascii="Trebuchet MS" w:eastAsia="Times New Roman" w:hAnsi="Trebuchet MS" w:cs="Times New Roman"/>
-          <w:sz w:val="20"/>
-        </w:rPr>
-        <w:t>“Err, Klavier, is it really okay for me to tag along?” Themis asked.</w:t>
+        <w:t xml:space="preserve">Even though they were home, the stares by the public made her feel otherwise. It was expected anyway since she was away for so many years that she lost count of it. But one thing didn’t seem to change from the time when they entered Arius’s territory: </w:t>
+      </w:r>
+      <w:proofErr w:type="spellStart"/>
+      <w:r>
+        <w:rPr>
+          <w:rFonts w:ascii="Trebuchet MS" w:eastAsia="Times New Roman" w:hAnsi="Trebuchet MS" w:cs="Times New Roman"/>
+          <w:sz w:val="20"/>
+        </w:rPr>
+        <w:t>Klavier</w:t>
+      </w:r>
+      <w:proofErr w:type="spellEnd"/>
+      <w:r>
+        <w:rPr>
+          <w:rFonts w:ascii="Trebuchet MS" w:eastAsia="Times New Roman" w:hAnsi="Trebuchet MS" w:cs="Times New Roman"/>
+          <w:sz w:val="20"/>
+        </w:rPr>
+        <w:t xml:space="preserve"> seemed to repel all the hostile people just walking near them. It was like he had an invisible force keeping danger away from him, or could it be some form of magic?</w:t>
+      </w:r>
+    </w:p>
+    <w:p>
+      <w:pPr>
+        <w:spacing w:before="120" w:after="120" w:line="360" w:lineRule="auto"/>
+        <w:rPr>
+          <w:rFonts w:ascii="Times New Roman" w:eastAsia="Times New Roman" w:hAnsi="Times New Roman" w:cs="Times New Roman"/>
+          <w:sz w:val="24"/>
+          <w:szCs w:val="24"/>
+        </w:rPr>
+      </w:pPr>
+      <w:r>
+        <w:rPr>
+          <w:rFonts w:ascii="Trebuchet MS" w:eastAsia="Times New Roman" w:hAnsi="Trebuchet MS" w:cs="Times New Roman"/>
+          <w:sz w:val="20"/>
+        </w:rPr>
+        <w:t xml:space="preserve">In the outskirts of town was a small village situated closer to the mountains. The place was notorious for seemingly random weather patterns that rendered any form of prediction unreliable. But the good thing was that the weather was either rain or shine. At the foot of a house was a middle aged lady clad in a white robe that was browned with age. Themis’s stomach churned as they approached the stranger, maybe because she was invading </w:t>
+      </w:r>
+      <w:proofErr w:type="spellStart"/>
+      <w:r>
+        <w:rPr>
+          <w:rFonts w:ascii="Trebuchet MS" w:eastAsia="Times New Roman" w:hAnsi="Trebuchet MS" w:cs="Times New Roman"/>
+          <w:sz w:val="20"/>
+        </w:rPr>
+        <w:t>Klavier’s</w:t>
+      </w:r>
+      <w:proofErr w:type="spellEnd"/>
+      <w:r>
+        <w:rPr>
+          <w:rFonts w:ascii="Trebuchet MS" w:eastAsia="Times New Roman" w:hAnsi="Trebuchet MS" w:cs="Times New Roman"/>
+          <w:sz w:val="20"/>
+        </w:rPr>
+        <w:t xml:space="preserve"> private space.</w:t>
+      </w:r>
+    </w:p>
+    <w:p>
+      <w:pPr>
+        <w:spacing w:before="120" w:after="120" w:line="360" w:lineRule="auto"/>
+        <w:rPr>
+          <w:rFonts w:ascii="Times New Roman" w:eastAsia="Times New Roman" w:hAnsi="Times New Roman" w:cs="Times New Roman"/>
+          <w:sz w:val="24"/>
+          <w:szCs w:val="24"/>
+        </w:rPr>
+      </w:pPr>
+      <w:r>
+        <w:rPr>
+          <w:rFonts w:ascii="Trebuchet MS" w:eastAsia="Times New Roman" w:hAnsi="Trebuchet MS" w:cs="Times New Roman"/>
+          <w:sz w:val="20"/>
+        </w:rPr>
+        <w:t xml:space="preserve">“Err, </w:t>
+      </w:r>
+      <w:proofErr w:type="spellStart"/>
+      <w:r>
+        <w:rPr>
+          <w:rFonts w:ascii="Trebuchet MS" w:eastAsia="Times New Roman" w:hAnsi="Trebuchet MS" w:cs="Times New Roman"/>
+          <w:sz w:val="20"/>
+        </w:rPr>
+        <w:t>Klavier</w:t>
+      </w:r>
+      <w:proofErr w:type="spellEnd"/>
+      <w:r>
+        <w:rPr>
+          <w:rFonts w:ascii="Trebuchet MS" w:eastAsia="Times New Roman" w:hAnsi="Trebuchet MS" w:cs="Times New Roman"/>
+          <w:sz w:val="20"/>
+        </w:rPr>
+        <w:t>, is it really okay for me to tag along?” Themis asked.</w:t>
       </w:r>
     </w:p>
     <w:p>
@@ -1112,7 +1653,39 @@
           <w:rFonts w:ascii="Trebuchet MS" w:eastAsia="Times New Roman" w:hAnsi="Trebuchet MS" w:cs="Times New Roman"/>
           <w:sz w:val="20"/>
         </w:rPr>
-        <w:t>Themis couldn’t bear to barge in just like that. Her sub consciousness led her to stop several steps away from Klavier’s house. The woman teared up the moment their eyes met, running towards him so fast that she appeared to want to tackle him only to throw her arms around him. She could only imagine how it would feel like to be held by strong arms like his. If only Will could show that level of affection too…</w:t>
+        <w:t xml:space="preserve">Themis couldn’t bear to barge in just like that. Her sub consciousness led her to stop several steps away from </w:t>
+      </w:r>
+      <w:proofErr w:type="spellStart"/>
+      <w:r>
+        <w:rPr>
+          <w:rFonts w:ascii="Trebuchet MS" w:eastAsia="Times New Roman" w:hAnsi="Trebuchet MS" w:cs="Times New Roman"/>
+          <w:sz w:val="20"/>
+        </w:rPr>
+        <w:t>Klavier’s</w:t>
+      </w:r>
+      <w:proofErr w:type="spellEnd"/>
+      <w:r>
+        <w:rPr>
+          <w:rFonts w:ascii="Trebuchet MS" w:eastAsia="Times New Roman" w:hAnsi="Trebuchet MS" w:cs="Times New Roman"/>
+          <w:sz w:val="20"/>
+        </w:rPr>
+        <w:t xml:space="preserve"> house. The woman teared up the moment their eyes met, running towards him so fast that she appeared to want to tackle him only to throw her arms around him. She could only imagine how it would feel like to be held by strong arms like his. If only </w:t>
+      </w:r>
+      <w:proofErr w:type="gramStart"/>
+      <w:r>
+        <w:rPr>
+          <w:rFonts w:ascii="Trebuchet MS" w:eastAsia="Times New Roman" w:hAnsi="Trebuchet MS" w:cs="Times New Roman"/>
+          <w:sz w:val="20"/>
+        </w:rPr>
+        <w:t>Will</w:t>
+      </w:r>
+      <w:proofErr w:type="gramEnd"/>
+      <w:r>
+        <w:rPr>
+          <w:rFonts w:ascii="Trebuchet MS" w:eastAsia="Times New Roman" w:hAnsi="Trebuchet MS" w:cs="Times New Roman"/>
+          <w:sz w:val="20"/>
+        </w:rPr>
+        <w:t xml:space="preserve"> could show that level of affection too…</w:t>
       </w:r>
     </w:p>
     <w:p>
@@ -1160,7 +1733,23 @@
           <w:rFonts w:ascii="Trebuchet MS" w:eastAsia="Times New Roman" w:hAnsi="Trebuchet MS" w:cs="Times New Roman"/>
           <w:sz w:val="20"/>
         </w:rPr>
-        <w:t>“Target too loud. Klavier heard you,” a smirk surfaced on her poker face for a split second.</w:t>
+        <w:t xml:space="preserve">“Target too loud. </w:t>
+      </w:r>
+      <w:proofErr w:type="spellStart"/>
+      <w:r>
+        <w:rPr>
+          <w:rFonts w:ascii="Trebuchet MS" w:eastAsia="Times New Roman" w:hAnsi="Trebuchet MS" w:cs="Times New Roman"/>
+          <w:sz w:val="20"/>
+        </w:rPr>
+        <w:t>Klavier</w:t>
+      </w:r>
+      <w:proofErr w:type="spellEnd"/>
+      <w:r>
+        <w:rPr>
+          <w:rFonts w:ascii="Trebuchet MS" w:eastAsia="Times New Roman" w:hAnsi="Trebuchet MS" w:cs="Times New Roman"/>
+          <w:sz w:val="20"/>
+        </w:rPr>
+        <w:t xml:space="preserve"> heard you,” a smirk surfaced on her poker face for a split second.</w:t>
       </w:r>
     </w:p>
     <w:p>
@@ -1192,7 +1781,23 @@
           <w:rFonts w:ascii="Trebuchet MS" w:eastAsia="Times New Roman" w:hAnsi="Trebuchet MS" w:cs="Times New Roman"/>
           <w:sz w:val="20"/>
         </w:rPr>
-        <w:t>It was like she was living through the events of a horror novel; Klavier and his wife approached them so fast that she had virtually no time to react.</w:t>
+        <w:t xml:space="preserve">It was like she was living through the events of a horror novel; </w:t>
+      </w:r>
+      <w:proofErr w:type="spellStart"/>
+      <w:r>
+        <w:rPr>
+          <w:rFonts w:ascii="Trebuchet MS" w:eastAsia="Times New Roman" w:hAnsi="Trebuchet MS" w:cs="Times New Roman"/>
+          <w:sz w:val="20"/>
+        </w:rPr>
+        <w:t>Klavier</w:t>
+      </w:r>
+      <w:proofErr w:type="spellEnd"/>
+      <w:r>
+        <w:rPr>
+          <w:rFonts w:ascii="Trebuchet MS" w:eastAsia="Times New Roman" w:hAnsi="Trebuchet MS" w:cs="Times New Roman"/>
+          <w:sz w:val="20"/>
+        </w:rPr>
+        <w:t xml:space="preserve"> and his wife approached them so fast that she had virtually no time to react.</w:t>
       </w:r>
     </w:p>
     <w:p>
@@ -1256,7 +1861,23 @@
           <w:rFonts w:ascii="Trebuchet MS" w:eastAsia="Times New Roman" w:hAnsi="Trebuchet MS" w:cs="Times New Roman"/>
           <w:sz w:val="20"/>
         </w:rPr>
-        <w:t>“How nice of him,” she raised an eyebrow at Klavier. “You still look quite young, you know that?”</w:t>
+        <w:t xml:space="preserve">“How nice of him,” she raised an eyebrow at </w:t>
+      </w:r>
+      <w:proofErr w:type="spellStart"/>
+      <w:r>
+        <w:rPr>
+          <w:rFonts w:ascii="Trebuchet MS" w:eastAsia="Times New Roman" w:hAnsi="Trebuchet MS" w:cs="Times New Roman"/>
+          <w:sz w:val="20"/>
+        </w:rPr>
+        <w:t>Klavier</w:t>
+      </w:r>
+      <w:proofErr w:type="spellEnd"/>
+      <w:r>
+        <w:rPr>
+          <w:rFonts w:ascii="Trebuchet MS" w:eastAsia="Times New Roman" w:hAnsi="Trebuchet MS" w:cs="Times New Roman"/>
+          <w:sz w:val="20"/>
+        </w:rPr>
+        <w:t>. “You still look quite young, you know that?”</w:t>
       </w:r>
     </w:p>
     <w:p>
@@ -1288,7 +1909,23 @@
           <w:rFonts w:ascii="Trebuchet MS" w:eastAsia="Times New Roman" w:hAnsi="Trebuchet MS" w:cs="Times New Roman"/>
           <w:sz w:val="20"/>
         </w:rPr>
-        <w:t>“Ana, what about our son? Is he around?” Klavier asked.</w:t>
+        <w:t xml:space="preserve">“Ana, what about our son? Is he around?” </w:t>
+      </w:r>
+      <w:proofErr w:type="spellStart"/>
+      <w:r>
+        <w:rPr>
+          <w:rFonts w:ascii="Trebuchet MS" w:eastAsia="Times New Roman" w:hAnsi="Trebuchet MS" w:cs="Times New Roman"/>
+          <w:sz w:val="20"/>
+        </w:rPr>
+        <w:t>Klavier</w:t>
+      </w:r>
+      <w:proofErr w:type="spellEnd"/>
+      <w:r>
+        <w:rPr>
+          <w:rFonts w:ascii="Trebuchet MS" w:eastAsia="Times New Roman" w:hAnsi="Trebuchet MS" w:cs="Times New Roman"/>
+          <w:sz w:val="20"/>
+        </w:rPr>
+        <w:t xml:space="preserve"> asked.</w:t>
       </w:r>
     </w:p>
     <w:p>
@@ -1320,23 +1957,71 @@
           <w:rFonts w:ascii="Trebuchet MS" w:eastAsia="Times New Roman" w:hAnsi="Trebuchet MS" w:cs="Times New Roman"/>
           <w:sz w:val="20"/>
         </w:rPr>
-        <w:t>The sudden tension killed all the happiness and cheer in the air. Klavier looked on with a blank look as Ana whispered the news at his ear. Themis could hear her own subconscious scream the desire to know about Klavier’s son. Who knows, maybe he could become the next head knight just like Will.</w:t>
-      </w:r>
-    </w:p>
-    <w:p>
-      <w:pPr>
-        <w:spacing w:before="120" w:after="120" w:line="360" w:lineRule="auto"/>
-        <w:rPr>
-          <w:rFonts w:ascii="Trebuchet MS" w:eastAsia="Times New Roman" w:hAnsi="Trebuchet MS" w:cs="Times New Roman"/>
-          <w:sz w:val="20"/>
-        </w:rPr>
-      </w:pPr>
-      <w:r>
-        <w:rPr>
-          <w:rFonts w:ascii="Trebuchet MS" w:eastAsia="Times New Roman" w:hAnsi="Trebuchet MS" w:cs="Times New Roman"/>
-          <w:sz w:val="20"/>
-        </w:rPr>
-        <w:t>“Themis, do you want to meet him?” Klavier asked.</w:t>
+        <w:t xml:space="preserve">The sudden tension killed all the happiness and cheer in the air. </w:t>
+      </w:r>
+      <w:proofErr w:type="spellStart"/>
+      <w:r>
+        <w:rPr>
+          <w:rFonts w:ascii="Trebuchet MS" w:eastAsia="Times New Roman" w:hAnsi="Trebuchet MS" w:cs="Times New Roman"/>
+          <w:sz w:val="20"/>
+        </w:rPr>
+        <w:t>Klavier</w:t>
+      </w:r>
+      <w:proofErr w:type="spellEnd"/>
+      <w:r>
+        <w:rPr>
+          <w:rFonts w:ascii="Trebuchet MS" w:eastAsia="Times New Roman" w:hAnsi="Trebuchet MS" w:cs="Times New Roman"/>
+          <w:sz w:val="20"/>
+        </w:rPr>
+        <w:t xml:space="preserve"> looked on with a blank look as Ana whispered the news at his ear. Themis could hear her own subconscious scream the desire to know about </w:t>
+      </w:r>
+      <w:proofErr w:type="spellStart"/>
+      <w:r>
+        <w:rPr>
+          <w:rFonts w:ascii="Trebuchet MS" w:eastAsia="Times New Roman" w:hAnsi="Trebuchet MS" w:cs="Times New Roman"/>
+          <w:sz w:val="20"/>
+        </w:rPr>
+        <w:t>Klavier’s</w:t>
+      </w:r>
+      <w:proofErr w:type="spellEnd"/>
+      <w:r>
+        <w:rPr>
+          <w:rFonts w:ascii="Trebuchet MS" w:eastAsia="Times New Roman" w:hAnsi="Trebuchet MS" w:cs="Times New Roman"/>
+          <w:sz w:val="20"/>
+        </w:rPr>
+        <w:t xml:space="preserve"> son. Who knows, maybe he could become the next head knight just like Will.</w:t>
+      </w:r>
+    </w:p>
+    <w:p>
+      <w:pPr>
+        <w:spacing w:before="120" w:after="120" w:line="360" w:lineRule="auto"/>
+        <w:rPr>
+          <w:rFonts w:ascii="Trebuchet MS" w:eastAsia="Times New Roman" w:hAnsi="Trebuchet MS" w:cs="Times New Roman"/>
+          <w:sz w:val="20"/>
+        </w:rPr>
+      </w:pPr>
+      <w:r>
+        <w:rPr>
+          <w:rFonts w:ascii="Trebuchet MS" w:eastAsia="Times New Roman" w:hAnsi="Trebuchet MS" w:cs="Times New Roman"/>
+          <w:sz w:val="20"/>
+        </w:rPr>
+        <w:t xml:space="preserve">“Themis, do you want to meet him?” </w:t>
+      </w:r>
+      <w:proofErr w:type="spellStart"/>
+      <w:r>
+        <w:rPr>
+          <w:rFonts w:ascii="Trebuchet MS" w:eastAsia="Times New Roman" w:hAnsi="Trebuchet MS" w:cs="Times New Roman"/>
+          <w:sz w:val="20"/>
+        </w:rPr>
+        <w:t>Klavier</w:t>
+      </w:r>
+      <w:proofErr w:type="spellEnd"/>
+      <w:r>
+        <w:rPr>
+          <w:rFonts w:ascii="Trebuchet MS" w:eastAsia="Times New Roman" w:hAnsi="Trebuchet MS" w:cs="Times New Roman"/>
+          <w:sz w:val="20"/>
+        </w:rPr>
+        <w:t xml:space="preserve"> asked.</w:t>
       </w:r>
     </w:p>
     <w:p>
@@ -1433,7 +2118,23 @@
           <w:rFonts w:ascii="Trebuchet MS" w:eastAsia="Times New Roman" w:hAnsi="Trebuchet MS" w:cs="Times New Roman"/>
           <w:sz w:val="20"/>
         </w:rPr>
-        <w:t>“Hey,” Klavier stepped in. “We’re not here to fight okay? Ana, lead the way.”</w:t>
+        <w:t xml:space="preserve">“Hey,” </w:t>
+      </w:r>
+      <w:proofErr w:type="spellStart"/>
+      <w:r>
+        <w:rPr>
+          <w:rFonts w:ascii="Trebuchet MS" w:eastAsia="Times New Roman" w:hAnsi="Trebuchet MS" w:cs="Times New Roman"/>
+          <w:sz w:val="20"/>
+        </w:rPr>
+        <w:t>Klavier</w:t>
+      </w:r>
+      <w:proofErr w:type="spellEnd"/>
+      <w:r>
+        <w:rPr>
+          <w:rFonts w:ascii="Trebuchet MS" w:eastAsia="Times New Roman" w:hAnsi="Trebuchet MS" w:cs="Times New Roman"/>
+          <w:sz w:val="20"/>
+        </w:rPr>
+        <w:t xml:space="preserve"> stepped in. “We’re not here to fight okay? Ana, lead the way.”</w:t>
       </w:r>
     </w:p>
     <w:p>
@@ -1465,7 +2166,23 @@
           <w:rFonts w:ascii="Trebuchet MS" w:eastAsia="Times New Roman" w:hAnsi="Trebuchet MS" w:cs="Times New Roman"/>
           <w:sz w:val="20"/>
         </w:rPr>
-        <w:t>“Maroma,” Ana walked through a room covered with a ragged cloth blind. “Your father’s back.”</w:t>
+        <w:t>“</w:t>
+      </w:r>
+      <w:proofErr w:type="spellStart"/>
+      <w:r>
+        <w:rPr>
+          <w:rFonts w:ascii="Trebuchet MS" w:eastAsia="Times New Roman" w:hAnsi="Trebuchet MS" w:cs="Times New Roman"/>
+          <w:sz w:val="20"/>
+        </w:rPr>
+        <w:t>Maroma</w:t>
+      </w:r>
+      <w:proofErr w:type="spellEnd"/>
+      <w:r>
+        <w:rPr>
+          <w:rFonts w:ascii="Trebuchet MS" w:eastAsia="Times New Roman" w:hAnsi="Trebuchet MS" w:cs="Times New Roman"/>
+          <w:sz w:val="20"/>
+        </w:rPr>
+        <w:t>,” Ana walked through a room covered with a ragged cloth blind. “Your father’s back.”</w:t>
       </w:r>
     </w:p>
     <w:p>
@@ -1513,39 +2230,87 @@
           <w:rFonts w:ascii="Trebuchet MS" w:eastAsia="Times New Roman" w:hAnsi="Trebuchet MS" w:cs="Times New Roman"/>
           <w:sz w:val="20"/>
         </w:rPr>
-        <w:t>“If that’s the case,” Klavier took the two swords off his waist. “I think I can ask him to help inspect these two swords. Excuse me,” he went in.</w:t>
-      </w:r>
-    </w:p>
-    <w:p>
-      <w:pPr>
-        <w:spacing w:before="120" w:after="120" w:line="360" w:lineRule="auto"/>
-        <w:rPr>
-          <w:rFonts w:ascii="Trebuchet MS" w:eastAsia="Times New Roman" w:hAnsi="Trebuchet MS" w:cs="Times New Roman"/>
-          <w:sz w:val="20"/>
-        </w:rPr>
-      </w:pPr>
-      <w:r>
-        <w:rPr>
-          <w:rFonts w:ascii="Trebuchet MS" w:eastAsia="Times New Roman" w:hAnsi="Trebuchet MS" w:cs="Times New Roman"/>
-          <w:sz w:val="20"/>
-        </w:rPr>
-        <w:t>Themis couldn’t stand the suspense. She had to see the boy already. Her feet led her into a dark room where the forge’s fire was the only source of light. It was insanely stuffy even though there was sufficient ventilation with the windows wide open. In front of the anvil was a person who looked very like Klavier, except that he had the hair colour of his mother’s.</w:t>
-      </w:r>
-    </w:p>
-    <w:p>
-      <w:pPr>
-        <w:spacing w:before="120" w:after="120" w:line="360" w:lineRule="auto"/>
-        <w:rPr>
-          <w:rFonts w:ascii="Trebuchet MS" w:eastAsia="Times New Roman" w:hAnsi="Trebuchet MS" w:cs="Times New Roman"/>
-          <w:sz w:val="20"/>
-        </w:rPr>
-      </w:pPr>
-      <w:r>
-        <w:rPr>
-          <w:rFonts w:ascii="Trebuchet MS" w:eastAsia="Times New Roman" w:hAnsi="Trebuchet MS" w:cs="Times New Roman"/>
-          <w:sz w:val="20"/>
-        </w:rPr>
-        <w:t>“Mom, didn’t I tell you not to let anyone in? Why is dad here, and what is that midget doing over there?” Maroma protested.</w:t>
+        <w:t xml:space="preserve">“If that’s the case,” </w:t>
+      </w:r>
+      <w:proofErr w:type="spellStart"/>
+      <w:r>
+        <w:rPr>
+          <w:rFonts w:ascii="Trebuchet MS" w:eastAsia="Times New Roman" w:hAnsi="Trebuchet MS" w:cs="Times New Roman"/>
+          <w:sz w:val="20"/>
+        </w:rPr>
+        <w:t>Klavier</w:t>
+      </w:r>
+      <w:proofErr w:type="spellEnd"/>
+      <w:r>
+        <w:rPr>
+          <w:rFonts w:ascii="Trebuchet MS" w:eastAsia="Times New Roman" w:hAnsi="Trebuchet MS" w:cs="Times New Roman"/>
+          <w:sz w:val="20"/>
+        </w:rPr>
+        <w:t xml:space="preserve"> took the two swords off his waist. “I think I can ask him to help inspect these two swords. Excuse me,” he went in.</w:t>
+      </w:r>
+    </w:p>
+    <w:p>
+      <w:pPr>
+        <w:spacing w:before="120" w:after="120" w:line="360" w:lineRule="auto"/>
+        <w:rPr>
+          <w:rFonts w:ascii="Trebuchet MS" w:eastAsia="Times New Roman" w:hAnsi="Trebuchet MS" w:cs="Times New Roman"/>
+          <w:sz w:val="20"/>
+        </w:rPr>
+      </w:pPr>
+      <w:r>
+        <w:rPr>
+          <w:rFonts w:ascii="Trebuchet MS" w:eastAsia="Times New Roman" w:hAnsi="Trebuchet MS" w:cs="Times New Roman"/>
+          <w:sz w:val="20"/>
+        </w:rPr>
+        <w:t xml:space="preserve">Themis couldn’t stand the suspense. She had to see the boy already. Her feet led her into a dark room where the forge’s fire was the only source of light. It was insanely stuffy even though there was sufficient ventilation with the windows wide open. In front of the anvil was a person who looked very like </w:t>
+      </w:r>
+      <w:proofErr w:type="spellStart"/>
+      <w:r>
+        <w:rPr>
+          <w:rFonts w:ascii="Trebuchet MS" w:eastAsia="Times New Roman" w:hAnsi="Trebuchet MS" w:cs="Times New Roman"/>
+          <w:sz w:val="20"/>
+        </w:rPr>
+        <w:t>Klavier</w:t>
+      </w:r>
+      <w:proofErr w:type="spellEnd"/>
+      <w:r>
+        <w:rPr>
+          <w:rFonts w:ascii="Trebuchet MS" w:eastAsia="Times New Roman" w:hAnsi="Trebuchet MS" w:cs="Times New Roman"/>
+          <w:sz w:val="20"/>
+        </w:rPr>
+        <w:t>, except that he had the hair colour of his mother’s.</w:t>
+      </w:r>
+    </w:p>
+    <w:p>
+      <w:pPr>
+        <w:spacing w:before="120" w:after="120" w:line="360" w:lineRule="auto"/>
+        <w:rPr>
+          <w:rFonts w:ascii="Trebuchet MS" w:eastAsia="Times New Roman" w:hAnsi="Trebuchet MS" w:cs="Times New Roman"/>
+          <w:sz w:val="20"/>
+        </w:rPr>
+      </w:pPr>
+      <w:r>
+        <w:rPr>
+          <w:rFonts w:ascii="Trebuchet MS" w:eastAsia="Times New Roman" w:hAnsi="Trebuchet MS" w:cs="Times New Roman"/>
+          <w:sz w:val="20"/>
+        </w:rPr>
+        <w:t xml:space="preserve">“Mom, didn’t I tell you not to let anyone in? Why is dad here, and what is that midget doing over there?” </w:t>
+      </w:r>
+      <w:proofErr w:type="spellStart"/>
+      <w:r>
+        <w:rPr>
+          <w:rFonts w:ascii="Trebuchet MS" w:eastAsia="Times New Roman" w:hAnsi="Trebuchet MS" w:cs="Times New Roman"/>
+          <w:sz w:val="20"/>
+        </w:rPr>
+        <w:t>Maroma</w:t>
+      </w:r>
+      <w:proofErr w:type="spellEnd"/>
+      <w:r>
+        <w:rPr>
+          <w:rFonts w:ascii="Trebuchet MS" w:eastAsia="Times New Roman" w:hAnsi="Trebuchet MS" w:cs="Times New Roman"/>
+          <w:sz w:val="20"/>
+        </w:rPr>
+        <w:t xml:space="preserve"> protested.</w:t>
       </w:r>
     </w:p>
     <w:p>
@@ -1577,23 +2342,71 @@
           <w:rFonts w:ascii="Trebuchet MS" w:eastAsia="Times New Roman" w:hAnsi="Trebuchet MS" w:cs="Times New Roman"/>
           <w:sz w:val="20"/>
         </w:rPr>
-        <w:t>“Please don’t agitate her,” Klavier said with an uncomfortable laugh. “Anyway, it’s been a while, Maroma.”</w:t>
-      </w:r>
-    </w:p>
-    <w:p>
-      <w:pPr>
-        <w:spacing w:before="120" w:after="120" w:line="360" w:lineRule="auto"/>
-        <w:rPr>
-          <w:rFonts w:ascii="Trebuchet MS" w:eastAsia="Times New Roman" w:hAnsi="Trebuchet MS" w:cs="Times New Roman"/>
-          <w:sz w:val="20"/>
-        </w:rPr>
-      </w:pPr>
-      <w:r>
-        <w:rPr>
-          <w:rFonts w:ascii="Trebuchet MS" w:eastAsia="Times New Roman" w:hAnsi="Trebuchet MS" w:cs="Times New Roman"/>
-          <w:sz w:val="20"/>
-        </w:rPr>
-        <w:t>“Don’t call me that,” he swung the sword he was forging, cutting a few strands of Klavier’s hair.</w:t>
+        <w:t xml:space="preserve">“Please don’t agitate her,” </w:t>
+      </w:r>
+      <w:proofErr w:type="spellStart"/>
+      <w:r>
+        <w:rPr>
+          <w:rFonts w:ascii="Trebuchet MS" w:eastAsia="Times New Roman" w:hAnsi="Trebuchet MS" w:cs="Times New Roman"/>
+          <w:sz w:val="20"/>
+        </w:rPr>
+        <w:t>Klavier</w:t>
+      </w:r>
+      <w:proofErr w:type="spellEnd"/>
+      <w:r>
+        <w:rPr>
+          <w:rFonts w:ascii="Trebuchet MS" w:eastAsia="Times New Roman" w:hAnsi="Trebuchet MS" w:cs="Times New Roman"/>
+          <w:sz w:val="20"/>
+        </w:rPr>
+        <w:t xml:space="preserve"> said with an uncomfortable laugh. “Anyway, it’s been a while, </w:t>
+      </w:r>
+      <w:proofErr w:type="spellStart"/>
+      <w:r>
+        <w:rPr>
+          <w:rFonts w:ascii="Trebuchet MS" w:eastAsia="Times New Roman" w:hAnsi="Trebuchet MS" w:cs="Times New Roman"/>
+          <w:sz w:val="20"/>
+        </w:rPr>
+        <w:t>Maroma</w:t>
+      </w:r>
+      <w:proofErr w:type="spellEnd"/>
+      <w:r>
+        <w:rPr>
+          <w:rFonts w:ascii="Trebuchet MS" w:eastAsia="Times New Roman" w:hAnsi="Trebuchet MS" w:cs="Times New Roman"/>
+          <w:sz w:val="20"/>
+        </w:rPr>
+        <w:t>.”</w:t>
+      </w:r>
+    </w:p>
+    <w:p>
+      <w:pPr>
+        <w:spacing w:before="120" w:after="120" w:line="360" w:lineRule="auto"/>
+        <w:rPr>
+          <w:rFonts w:ascii="Trebuchet MS" w:eastAsia="Times New Roman" w:hAnsi="Trebuchet MS" w:cs="Times New Roman"/>
+          <w:sz w:val="20"/>
+        </w:rPr>
+      </w:pPr>
+      <w:r>
+        <w:rPr>
+          <w:rFonts w:ascii="Trebuchet MS" w:eastAsia="Times New Roman" w:hAnsi="Trebuchet MS" w:cs="Times New Roman"/>
+          <w:sz w:val="20"/>
+        </w:rPr>
+        <w:t xml:space="preserve">“Don’t call me that,” he swung the sword he was forging, cutting a few strands of </w:t>
+      </w:r>
+      <w:proofErr w:type="spellStart"/>
+      <w:r>
+        <w:rPr>
+          <w:rFonts w:ascii="Trebuchet MS" w:eastAsia="Times New Roman" w:hAnsi="Trebuchet MS" w:cs="Times New Roman"/>
+          <w:sz w:val="20"/>
+        </w:rPr>
+        <w:t>Klavier’s</w:t>
+      </w:r>
+      <w:proofErr w:type="spellEnd"/>
+      <w:r>
+        <w:rPr>
+          <w:rFonts w:ascii="Trebuchet MS" w:eastAsia="Times New Roman" w:hAnsi="Trebuchet MS" w:cs="Times New Roman"/>
+          <w:sz w:val="20"/>
+        </w:rPr>
+        <w:t xml:space="preserve"> hair.</w:t>
       </w:r>
     </w:p>
     <w:p>
@@ -1657,7 +2470,23 @@
           <w:rFonts w:ascii="Trebuchet MS" w:eastAsia="Times New Roman" w:hAnsi="Trebuchet MS" w:cs="Times New Roman"/>
           <w:sz w:val="20"/>
         </w:rPr>
-        <w:t>“Don’t fret,” the tips of Klavier’s lips lifted. “I should be sorry for barging in like that. So if you’ll excuse me…”</w:t>
+        <w:t xml:space="preserve">“Don’t fret,” the tips of </w:t>
+      </w:r>
+      <w:proofErr w:type="spellStart"/>
+      <w:r>
+        <w:rPr>
+          <w:rFonts w:ascii="Trebuchet MS" w:eastAsia="Times New Roman" w:hAnsi="Trebuchet MS" w:cs="Times New Roman"/>
+          <w:sz w:val="20"/>
+        </w:rPr>
+        <w:t>Klavier’s</w:t>
+      </w:r>
+      <w:proofErr w:type="spellEnd"/>
+      <w:r>
+        <w:rPr>
+          <w:rFonts w:ascii="Trebuchet MS" w:eastAsia="Times New Roman" w:hAnsi="Trebuchet MS" w:cs="Times New Roman"/>
+          <w:sz w:val="20"/>
+        </w:rPr>
+        <w:t xml:space="preserve"> lips lifted. “I should be sorry for barging in like that. So if you’ll excuse me…”</w:t>
       </w:r>
     </w:p>
     <w:p>
@@ -1674,23 +2503,71 @@
           <w:sz w:val="20"/>
         </w:rPr>
         <w:lastRenderedPageBreak/>
-        <w:t>The smile won’t fool Themis. He was disappointed, thoroughly disappointed that his son would do a despicable act. He walked out of the room, leaving a ripping pain in her heart as the hard-hearted Maroma looked on remorselessly. Maroma won’t get away with this.</w:t>
-      </w:r>
-    </w:p>
-    <w:p>
-      <w:pPr>
-        <w:spacing w:before="120" w:after="120" w:line="360" w:lineRule="auto"/>
-        <w:rPr>
-          <w:rFonts w:ascii="Trebuchet MS" w:eastAsia="Times New Roman" w:hAnsi="Trebuchet MS" w:cs="Times New Roman"/>
-          <w:sz w:val="20"/>
-        </w:rPr>
-      </w:pPr>
-      <w:r>
-        <w:rPr>
-          <w:rFonts w:ascii="Trebuchet MS" w:eastAsia="Times New Roman" w:hAnsi="Trebuchet MS" w:cs="Times New Roman"/>
-          <w:sz w:val="20"/>
-        </w:rPr>
-        <w:t>“Who the hell do you think you are?!” Themis pulled Maroma by the collar.</w:t>
+        <w:t xml:space="preserve">The smile won’t fool Themis. He was disappointed, thoroughly disappointed that his son would do a despicable act. He walked out of the room, leaving a ripping pain in her heart as the hard-hearted </w:t>
+      </w:r>
+      <w:proofErr w:type="spellStart"/>
+      <w:r>
+        <w:rPr>
+          <w:rFonts w:ascii="Trebuchet MS" w:eastAsia="Times New Roman" w:hAnsi="Trebuchet MS" w:cs="Times New Roman"/>
+          <w:sz w:val="20"/>
+        </w:rPr>
+        <w:t>Maroma</w:t>
+      </w:r>
+      <w:proofErr w:type="spellEnd"/>
+      <w:r>
+        <w:rPr>
+          <w:rFonts w:ascii="Trebuchet MS" w:eastAsia="Times New Roman" w:hAnsi="Trebuchet MS" w:cs="Times New Roman"/>
+          <w:sz w:val="20"/>
+        </w:rPr>
+        <w:t xml:space="preserve"> looked on remorselessly. </w:t>
+      </w:r>
+      <w:proofErr w:type="spellStart"/>
+      <w:r>
+        <w:rPr>
+          <w:rFonts w:ascii="Trebuchet MS" w:eastAsia="Times New Roman" w:hAnsi="Trebuchet MS" w:cs="Times New Roman"/>
+          <w:sz w:val="20"/>
+        </w:rPr>
+        <w:t>Maroma</w:t>
+      </w:r>
+      <w:proofErr w:type="spellEnd"/>
+      <w:r>
+        <w:rPr>
+          <w:rFonts w:ascii="Trebuchet MS" w:eastAsia="Times New Roman" w:hAnsi="Trebuchet MS" w:cs="Times New Roman"/>
+          <w:sz w:val="20"/>
+        </w:rPr>
+        <w:t xml:space="preserve"> won’t get away with this.</w:t>
+      </w:r>
+    </w:p>
+    <w:p>
+      <w:pPr>
+        <w:spacing w:before="120" w:after="120" w:line="360" w:lineRule="auto"/>
+        <w:rPr>
+          <w:rFonts w:ascii="Trebuchet MS" w:eastAsia="Times New Roman" w:hAnsi="Trebuchet MS" w:cs="Times New Roman"/>
+          <w:sz w:val="20"/>
+        </w:rPr>
+      </w:pPr>
+      <w:r>
+        <w:rPr>
+          <w:rFonts w:ascii="Trebuchet MS" w:eastAsia="Times New Roman" w:hAnsi="Trebuchet MS" w:cs="Times New Roman"/>
+          <w:sz w:val="20"/>
+        </w:rPr>
+        <w:t xml:space="preserve">“Who the hell do you think you are?!” Themis pulled </w:t>
+      </w:r>
+      <w:proofErr w:type="spellStart"/>
+      <w:r>
+        <w:rPr>
+          <w:rFonts w:ascii="Trebuchet MS" w:eastAsia="Times New Roman" w:hAnsi="Trebuchet MS" w:cs="Times New Roman"/>
+          <w:sz w:val="20"/>
+        </w:rPr>
+        <w:t>Maroma</w:t>
+      </w:r>
+      <w:proofErr w:type="spellEnd"/>
+      <w:r>
+        <w:rPr>
+          <w:rFonts w:ascii="Trebuchet MS" w:eastAsia="Times New Roman" w:hAnsi="Trebuchet MS" w:cs="Times New Roman"/>
+          <w:sz w:val="20"/>
+        </w:rPr>
+        <w:t xml:space="preserve"> by the collar.</w:t>
       </w:r>
     </w:p>
     <w:p>
@@ -1738,209 +2615,522 @@
           <w:rFonts w:ascii="Trebuchet MS" w:eastAsia="Times New Roman" w:hAnsi="Trebuchet MS" w:cs="Times New Roman"/>
           <w:sz w:val="20"/>
         </w:rPr>
-        <w:t>“I will cut you down if you insist on your aggression,” Maroma said.</w:t>
-      </w:r>
-    </w:p>
-    <w:p>
-      <w:pPr>
-        <w:spacing w:before="120" w:after="120" w:line="360" w:lineRule="auto"/>
-        <w:rPr>
-          <w:rFonts w:ascii="Trebuchet MS" w:eastAsia="Times New Roman" w:hAnsi="Trebuchet MS" w:cs="Times New Roman"/>
-          <w:sz w:val="20"/>
-        </w:rPr>
-      </w:pPr>
-      <w:r>
-        <w:rPr>
-          <w:rFonts w:ascii="Trebuchet MS" w:eastAsia="Times New Roman" w:hAnsi="Trebuchet MS" w:cs="Times New Roman"/>
-          <w:sz w:val="20"/>
-        </w:rPr>
-        <w:t>“Look boy, I don’t know what’s the deal with your old man</w:t>
+        <w:t xml:space="preserve">“I will cut you down if you insist on your aggression,” </w:t>
+      </w:r>
+      <w:proofErr w:type="spellStart"/>
+      <w:r>
+        <w:rPr>
+          <w:rFonts w:ascii="Trebuchet MS" w:eastAsia="Times New Roman" w:hAnsi="Trebuchet MS" w:cs="Times New Roman"/>
+          <w:sz w:val="20"/>
+        </w:rPr>
+        <w:t>Maroma</w:t>
+      </w:r>
+      <w:proofErr w:type="spellEnd"/>
+      <w:r>
+        <w:rPr>
+          <w:rFonts w:ascii="Trebuchet MS" w:eastAsia="Times New Roman" w:hAnsi="Trebuchet MS" w:cs="Times New Roman"/>
+          <w:sz w:val="20"/>
+        </w:rPr>
+        <w:t xml:space="preserve"> said.</w:t>
+      </w:r>
+    </w:p>
+    <w:p>
+      <w:pPr>
+        <w:spacing w:before="120" w:after="120" w:line="360" w:lineRule="auto"/>
+        <w:rPr>
+          <w:rFonts w:ascii="Trebuchet MS" w:eastAsia="Times New Roman" w:hAnsi="Trebuchet MS" w:cs="Times New Roman"/>
+          <w:sz w:val="20"/>
+        </w:rPr>
+      </w:pPr>
+      <w:r>
+        <w:rPr>
+          <w:rFonts w:ascii="Trebuchet MS" w:eastAsia="Times New Roman" w:hAnsi="Trebuchet MS" w:cs="Times New Roman"/>
+          <w:sz w:val="20"/>
+        </w:rPr>
+        <w:t xml:space="preserve">“Look boy, I don’t know </w:t>
+      </w:r>
+      <w:r>
+        <w:rPr>
+          <w:rFonts w:ascii="Trebuchet MS" w:eastAsia="Times New Roman" w:hAnsi="Trebuchet MS" w:cs="Times New Roman"/>
+          <w:sz w:val="20"/>
+        </w:rPr>
+        <w:t>what the deal with your old man is</w:t>
+      </w:r>
+      <w:r>
+        <w:rPr>
+          <w:rFonts w:ascii="Trebuchet MS" w:eastAsia="Times New Roman" w:hAnsi="Trebuchet MS" w:cs="Times New Roman"/>
+          <w:sz w:val="20"/>
+        </w:rPr>
+        <w:t>. But get this clear: he has done everything he can to provide for you all the blessings that you enjoy right now. So at the very least, respect him for who he is.”</w:t>
+      </w:r>
+    </w:p>
+    <w:p>
+      <w:pPr>
+        <w:spacing w:before="120" w:after="120" w:line="360" w:lineRule="auto"/>
+        <w:rPr>
+          <w:rFonts w:ascii="Trebuchet MS" w:eastAsia="Times New Roman" w:hAnsi="Trebuchet MS" w:cs="Times New Roman"/>
+          <w:sz w:val="20"/>
+        </w:rPr>
+      </w:pPr>
+      <w:r>
+        <w:rPr>
+          <w:rFonts w:ascii="Trebuchet MS" w:eastAsia="Times New Roman" w:hAnsi="Trebuchet MS" w:cs="Times New Roman"/>
+          <w:sz w:val="20"/>
+        </w:rPr>
+        <w:t>She let go of him, nudging him to the bucket of water right behind him. His foot sunk right into the bucket, breaking the balance that he fought so hard to maintain, dunking his head into another pail of water that spilled all over his body. That ought to serve him right for being a jerk to his dad. She turned to look at her adversary, who was now soaking wet. He curled into a ball, his arms wrapped around his chest as he looked at Themis with scorn.</w:t>
+      </w:r>
+    </w:p>
+    <w:p>
+      <w:pPr>
+        <w:spacing w:before="120" w:after="120" w:line="360" w:lineRule="auto"/>
+        <w:rPr>
+          <w:rFonts w:ascii="Trebuchet MS" w:eastAsia="Times New Roman" w:hAnsi="Trebuchet MS" w:cs="Times New Roman"/>
+          <w:sz w:val="20"/>
+        </w:rPr>
+      </w:pPr>
+      <w:r>
+        <w:rPr>
+          <w:rFonts w:ascii="Trebuchet MS" w:eastAsia="Times New Roman" w:hAnsi="Trebuchet MS" w:cs="Times New Roman"/>
+          <w:sz w:val="20"/>
+        </w:rPr>
+        <w:t>“That didn’t hurt, did it?” guilt bit Themis on the neck. “Why is he curling up as though he needs to hide something? If it’s a tattoo, you can show it to me.”</w:t>
+      </w:r>
+    </w:p>
+    <w:p>
+      <w:pPr>
+        <w:spacing w:before="120" w:after="120" w:line="360" w:lineRule="auto"/>
+        <w:rPr>
+          <w:rFonts w:ascii="Trebuchet MS" w:eastAsia="Times New Roman" w:hAnsi="Trebuchet MS" w:cs="Times New Roman"/>
+          <w:sz w:val="20"/>
+        </w:rPr>
+      </w:pPr>
+      <w:r>
+        <w:rPr>
+          <w:rFonts w:ascii="Trebuchet MS" w:eastAsia="Times New Roman" w:hAnsi="Trebuchet MS" w:cs="Times New Roman"/>
+          <w:sz w:val="20"/>
+        </w:rPr>
+        <w:t xml:space="preserve">“That’s not it,” Ana said as she comforted the agitated </w:t>
+      </w:r>
+      <w:proofErr w:type="spellStart"/>
+      <w:r>
+        <w:rPr>
+          <w:rFonts w:ascii="Trebuchet MS" w:eastAsia="Times New Roman" w:hAnsi="Trebuchet MS" w:cs="Times New Roman"/>
+          <w:sz w:val="20"/>
+        </w:rPr>
+        <w:t>Maroma</w:t>
+      </w:r>
+      <w:proofErr w:type="spellEnd"/>
+      <w:r>
+        <w:rPr>
+          <w:rFonts w:ascii="Trebuchet MS" w:eastAsia="Times New Roman" w:hAnsi="Trebuchet MS" w:cs="Times New Roman"/>
+          <w:sz w:val="20"/>
+        </w:rPr>
+        <w:t>.</w:t>
+      </w:r>
+    </w:p>
+    <w:p>
+      <w:pPr>
+        <w:spacing w:before="120" w:after="120" w:line="360" w:lineRule="auto"/>
+        <w:rPr>
+          <w:rFonts w:ascii="Trebuchet MS" w:eastAsia="Times New Roman" w:hAnsi="Trebuchet MS" w:cs="Times New Roman"/>
+          <w:sz w:val="20"/>
+        </w:rPr>
+      </w:pPr>
+      <w:r>
+        <w:rPr>
+          <w:rFonts w:ascii="Trebuchet MS" w:eastAsia="Times New Roman" w:hAnsi="Trebuchet MS" w:cs="Times New Roman"/>
+          <w:sz w:val="20"/>
+        </w:rPr>
+        <w:t>“I do know that girls will do that kind of thing so it’s really odd to see a guy do that,” Themis scratched her head. “Wait. Don’t tell me…”</w:t>
+      </w:r>
+    </w:p>
+    <w:p>
+      <w:pPr>
+        <w:spacing w:before="120" w:after="120" w:line="360" w:lineRule="auto"/>
+        <w:rPr>
+          <w:rFonts w:ascii="Trebuchet MS" w:eastAsia="Times New Roman" w:hAnsi="Trebuchet MS" w:cs="Times New Roman"/>
+          <w:sz w:val="20"/>
+        </w:rPr>
+      </w:pPr>
+      <w:r>
+        <w:rPr>
+          <w:rFonts w:ascii="Trebuchet MS" w:eastAsia="Times New Roman" w:hAnsi="Trebuchet MS" w:cs="Times New Roman"/>
+          <w:sz w:val="20"/>
+        </w:rPr>
+        <w:t>“I’m sorry, but yes.”</w:t>
+      </w:r>
+    </w:p>
+    <w:p>
+      <w:pPr>
+        <w:spacing w:before="120" w:after="120" w:line="360" w:lineRule="auto"/>
+        <w:rPr>
+          <w:rFonts w:ascii="Trebuchet MS" w:eastAsia="Times New Roman" w:hAnsi="Trebuchet MS" w:cs="Times New Roman"/>
+          <w:sz w:val="20"/>
+        </w:rPr>
+      </w:pPr>
+      <w:r>
+        <w:rPr>
+          <w:rFonts w:ascii="Trebuchet MS" w:eastAsia="Times New Roman" w:hAnsi="Trebuchet MS" w:cs="Times New Roman"/>
+          <w:sz w:val="20"/>
+        </w:rPr>
+        <w:t>Themis’s jaws hung open. “Y-Your son…what in the crap?! Wait, I need to see this.”</w:t>
+      </w:r>
+    </w:p>
+    <w:p>
+      <w:pPr>
+        <w:spacing w:before="120" w:after="120" w:line="360" w:lineRule="auto"/>
+        <w:rPr>
+          <w:rFonts w:ascii="Trebuchet MS" w:eastAsia="Times New Roman" w:hAnsi="Trebuchet MS" w:cs="Times New Roman"/>
+          <w:sz w:val="20"/>
+        </w:rPr>
+      </w:pPr>
+      <w:r>
+        <w:rPr>
+          <w:rFonts w:ascii="Trebuchet MS" w:eastAsia="Times New Roman" w:hAnsi="Trebuchet MS" w:cs="Times New Roman"/>
+          <w:sz w:val="20"/>
+        </w:rPr>
+        <w:t xml:space="preserve">She examined </w:t>
+      </w:r>
+      <w:proofErr w:type="spellStart"/>
+      <w:r>
+        <w:rPr>
+          <w:rFonts w:ascii="Trebuchet MS" w:eastAsia="Times New Roman" w:hAnsi="Trebuchet MS" w:cs="Times New Roman"/>
+          <w:sz w:val="20"/>
+        </w:rPr>
+        <w:t>Maroma’s</w:t>
+      </w:r>
+      <w:proofErr w:type="spellEnd"/>
+      <w:r>
+        <w:rPr>
+          <w:rFonts w:ascii="Trebuchet MS" w:eastAsia="Times New Roman" w:hAnsi="Trebuchet MS" w:cs="Times New Roman"/>
+          <w:sz w:val="20"/>
+        </w:rPr>
+        <w:t xml:space="preserve"> body once more, outlining the figure that resembled a typical female model’s. </w:t>
+      </w:r>
+      <w:proofErr w:type="spellStart"/>
+      <w:r>
+        <w:rPr>
+          <w:rFonts w:ascii="Trebuchet MS" w:eastAsia="Times New Roman" w:hAnsi="Trebuchet MS" w:cs="Times New Roman"/>
+          <w:sz w:val="20"/>
+        </w:rPr>
+        <w:t>Maroma’s</w:t>
+      </w:r>
+      <w:proofErr w:type="spellEnd"/>
+      <w:r>
+        <w:rPr>
+          <w:rFonts w:ascii="Trebuchet MS" w:eastAsia="Times New Roman" w:hAnsi="Trebuchet MS" w:cs="Times New Roman"/>
+          <w:sz w:val="20"/>
+        </w:rPr>
+        <w:t xml:space="preserve"> jawline appeared to be less angular than it was supposed to be but it was well masked under the influence of the short hair that made him look very similar to </w:t>
+      </w:r>
+      <w:proofErr w:type="spellStart"/>
+      <w:r>
+        <w:rPr>
+          <w:rFonts w:ascii="Trebuchet MS" w:eastAsia="Times New Roman" w:hAnsi="Trebuchet MS" w:cs="Times New Roman"/>
+          <w:sz w:val="20"/>
+        </w:rPr>
+        <w:t>Klavier</w:t>
+      </w:r>
+      <w:proofErr w:type="spellEnd"/>
+      <w:r>
+        <w:rPr>
+          <w:rFonts w:ascii="Trebuchet MS" w:eastAsia="Times New Roman" w:hAnsi="Trebuchet MS" w:cs="Times New Roman"/>
+          <w:sz w:val="20"/>
+        </w:rPr>
+        <w:t>.</w:t>
+      </w:r>
+    </w:p>
+    <w:p>
+      <w:pPr>
+        <w:spacing w:before="120" w:after="120" w:line="360" w:lineRule="auto"/>
+        <w:rPr>
+          <w:rFonts w:ascii="Trebuchet MS" w:eastAsia="Times New Roman" w:hAnsi="Trebuchet MS" w:cs="Times New Roman"/>
+          <w:sz w:val="20"/>
+        </w:rPr>
+      </w:pPr>
+      <w:r>
+        <w:rPr>
+          <w:rFonts w:ascii="Trebuchet MS" w:eastAsia="Times New Roman" w:hAnsi="Trebuchet MS" w:cs="Times New Roman"/>
+          <w:sz w:val="20"/>
+        </w:rPr>
+        <w:t>“Does he know about this?” Themis asked.</w:t>
+      </w:r>
+    </w:p>
+    <w:p>
+      <w:pPr>
+        <w:spacing w:before="120" w:after="120" w:line="360" w:lineRule="auto"/>
+        <w:rPr>
+          <w:rFonts w:ascii="Trebuchet MS" w:eastAsia="Times New Roman" w:hAnsi="Trebuchet MS" w:cs="Times New Roman"/>
+          <w:sz w:val="20"/>
+        </w:rPr>
+      </w:pPr>
+      <w:r>
+        <w:rPr>
+          <w:rFonts w:ascii="Trebuchet MS" w:eastAsia="Times New Roman" w:hAnsi="Trebuchet MS" w:cs="Times New Roman"/>
+          <w:sz w:val="20"/>
+        </w:rPr>
+        <w:t>“Not yet,</w:t>
+      </w:r>
+      <w:r>
+        <w:rPr>
+          <w:rFonts w:ascii="Trebuchet MS" w:eastAsia="Times New Roman" w:hAnsi="Trebuchet MS" w:cs="Times New Roman"/>
+          <w:sz w:val="20"/>
+        </w:rPr>
+        <w:t>”</w:t>
+      </w:r>
+      <w:r>
+        <w:rPr>
+          <w:rFonts w:ascii="Trebuchet MS" w:eastAsia="Times New Roman" w:hAnsi="Trebuchet MS" w:cs="Times New Roman"/>
+          <w:sz w:val="20"/>
+        </w:rPr>
+        <w:t xml:space="preserve"> Ana said.</w:t>
+      </w:r>
+    </w:p>
+    <w:p>
+      <w:pPr>
+        <w:spacing w:before="120" w:after="120" w:line="360" w:lineRule="auto"/>
+        <w:rPr>
+          <w:rFonts w:ascii="Trebuchet MS" w:eastAsia="Times New Roman" w:hAnsi="Trebuchet MS" w:cs="Times New Roman"/>
+          <w:sz w:val="20"/>
+        </w:rPr>
+      </w:pPr>
+      <w:r>
+        <w:rPr>
+          <w:rFonts w:ascii="Trebuchet MS" w:eastAsia="Times New Roman" w:hAnsi="Trebuchet MS" w:cs="Times New Roman"/>
+          <w:sz w:val="20"/>
+        </w:rPr>
+        <w:t>“If he finds out about this…”</w:t>
+      </w:r>
+    </w:p>
+    <w:p>
+      <w:pPr>
+        <w:spacing w:before="120" w:after="120" w:line="360" w:lineRule="auto"/>
+        <w:rPr>
+          <w:rFonts w:ascii="Trebuchet MS" w:eastAsia="Times New Roman" w:hAnsi="Trebuchet MS" w:cs="Times New Roman"/>
+          <w:sz w:val="20"/>
+        </w:rPr>
+      </w:pPr>
+      <w:r>
+        <w:rPr>
+          <w:rFonts w:ascii="Trebuchet MS" w:eastAsia="Times New Roman" w:hAnsi="Trebuchet MS" w:cs="Times New Roman"/>
+          <w:sz w:val="20"/>
+        </w:rPr>
+        <w:t xml:space="preserve">“Finds out about what?” </w:t>
+      </w:r>
+      <w:proofErr w:type="spellStart"/>
+      <w:r>
+        <w:rPr>
+          <w:rFonts w:ascii="Trebuchet MS" w:eastAsia="Times New Roman" w:hAnsi="Trebuchet MS" w:cs="Times New Roman"/>
+          <w:sz w:val="20"/>
+        </w:rPr>
+        <w:t>Klavier</w:t>
+      </w:r>
+      <w:proofErr w:type="spellEnd"/>
+      <w:r>
+        <w:rPr>
+          <w:rFonts w:ascii="Trebuchet MS" w:eastAsia="Times New Roman" w:hAnsi="Trebuchet MS" w:cs="Times New Roman"/>
+          <w:sz w:val="20"/>
+        </w:rPr>
+        <w:t xml:space="preserve"> was already at Themis’s side.</w:t>
+      </w:r>
+    </w:p>
+    <w:p>
+      <w:pPr>
+        <w:spacing w:before="120" w:after="120" w:line="360" w:lineRule="auto"/>
+        <w:rPr>
+          <w:rFonts w:ascii="Trebuchet MS" w:eastAsia="Times New Roman" w:hAnsi="Trebuchet MS" w:cs="Times New Roman"/>
+          <w:sz w:val="20"/>
+        </w:rPr>
+      </w:pPr>
+      <w:r>
+        <w:rPr>
+          <w:rFonts w:ascii="Trebuchet MS" w:eastAsia="Times New Roman" w:hAnsi="Trebuchet MS" w:cs="Times New Roman"/>
+          <w:sz w:val="20"/>
+        </w:rPr>
+        <w:t>“Um, err,” Themis glanced at Ana. She would have something to cover up this mess. But no, all Ana was able to do was to reflect the shock that took Themis by storm too.</w:t>
+      </w:r>
+      <w:r>
+        <w:rPr>
+          <w:rFonts w:ascii="Trebuchet MS" w:eastAsia="Times New Roman" w:hAnsi="Trebuchet MS" w:cs="Times New Roman"/>
+          <w:sz w:val="20"/>
+        </w:rPr>
+        <w:t xml:space="preserve"> It was then that she knew that there was no way to hide that secret from him. His expression was stony for a split second, probably absorbing the sudden revelation that his son was actually a girl. Themis stepped forward, </w:t>
+      </w:r>
+      <w:r>
+        <w:rPr>
+          <w:rFonts w:ascii="Trebuchet MS" w:eastAsia="Times New Roman" w:hAnsi="Trebuchet MS" w:cs="Times New Roman"/>
+          <w:sz w:val="20"/>
+        </w:rPr>
+        <w:lastRenderedPageBreak/>
+        <w:t xml:space="preserve">anticipating a violent response to the unexpected change when he merely wrapped his arms around the soaked </w:t>
+      </w:r>
+      <w:proofErr w:type="spellStart"/>
+      <w:r>
+        <w:rPr>
+          <w:rFonts w:ascii="Trebuchet MS" w:eastAsia="Times New Roman" w:hAnsi="Trebuchet MS" w:cs="Times New Roman"/>
+          <w:sz w:val="20"/>
+        </w:rPr>
+        <w:t>Maroma</w:t>
+      </w:r>
+      <w:proofErr w:type="spellEnd"/>
+      <w:r>
+        <w:rPr>
+          <w:rFonts w:ascii="Trebuchet MS" w:eastAsia="Times New Roman" w:hAnsi="Trebuchet MS" w:cs="Times New Roman"/>
+          <w:sz w:val="20"/>
+        </w:rPr>
+        <w:t>.</w:t>
+      </w:r>
+    </w:p>
+    <w:p>
+      <w:pPr>
+        <w:spacing w:before="120" w:after="120" w:line="360" w:lineRule="auto"/>
+        <w:rPr>
+          <w:rFonts w:ascii="Trebuchet MS" w:eastAsia="Times New Roman" w:hAnsi="Trebuchet MS" w:cs="Times New Roman"/>
+          <w:sz w:val="20"/>
+        </w:rPr>
+      </w:pPr>
+      <w:r>
+        <w:rPr>
+          <w:rFonts w:ascii="Trebuchet MS" w:eastAsia="Times New Roman" w:hAnsi="Trebuchet MS" w:cs="Times New Roman"/>
+          <w:sz w:val="20"/>
+        </w:rPr>
+        <w:t xml:space="preserve">“Do you really think I’ll get angry over small things like this?” </w:t>
+      </w:r>
+      <w:proofErr w:type="spellStart"/>
+      <w:r>
+        <w:rPr>
+          <w:rFonts w:ascii="Trebuchet MS" w:eastAsia="Times New Roman" w:hAnsi="Trebuchet MS" w:cs="Times New Roman"/>
+          <w:sz w:val="20"/>
+        </w:rPr>
+        <w:t>Klavier</w:t>
+      </w:r>
+      <w:proofErr w:type="spellEnd"/>
+      <w:r>
+        <w:rPr>
+          <w:rFonts w:ascii="Trebuchet MS" w:eastAsia="Times New Roman" w:hAnsi="Trebuchet MS" w:cs="Times New Roman"/>
+          <w:sz w:val="20"/>
+        </w:rPr>
+        <w:t xml:space="preserve"> said softly. “Whether a girl or boy, you’re still my child. So don’t worry about it.”</w:t>
+      </w:r>
+    </w:p>
+    <w:p>
+      <w:pPr>
+        <w:spacing w:before="120" w:after="120" w:line="360" w:lineRule="auto"/>
+        <w:rPr>
+          <w:rFonts w:ascii="Trebuchet MS" w:eastAsia="Times New Roman" w:hAnsi="Trebuchet MS" w:cs="Times New Roman"/>
+          <w:sz w:val="20"/>
+        </w:rPr>
+      </w:pPr>
+      <w:r>
+        <w:rPr>
+          <w:rFonts w:ascii="Trebuchet MS" w:eastAsia="Times New Roman" w:hAnsi="Trebuchet MS" w:cs="Times New Roman"/>
+          <w:sz w:val="20"/>
+        </w:rPr>
+        <w:t>“N-No,” she pushed him aside</w:t>
+      </w:r>
+      <w:r>
+        <w:rPr>
+          <w:rFonts w:ascii="Trebuchet MS" w:eastAsia="Times New Roman" w:hAnsi="Trebuchet MS" w:cs="Times New Roman"/>
+          <w:sz w:val="20"/>
+        </w:rPr>
+        <w:t>, rushing out of the room before anyone could react</w:t>
+      </w:r>
+      <w:r>
+        <w:rPr>
+          <w:rFonts w:ascii="Trebuchet MS" w:eastAsia="Times New Roman" w:hAnsi="Trebuchet MS" w:cs="Times New Roman"/>
+          <w:sz w:val="20"/>
+        </w:rPr>
+        <w:t>. “Don’t get near me…”</w:t>
+      </w:r>
+    </w:p>
+    <w:p>
+      <w:pPr>
+        <w:spacing w:before="120" w:after="120" w:line="360" w:lineRule="auto"/>
+        <w:rPr>
+          <w:rFonts w:ascii="Trebuchet MS" w:eastAsia="Times New Roman" w:hAnsi="Trebuchet MS" w:cs="Times New Roman"/>
+          <w:sz w:val="20"/>
+        </w:rPr>
+      </w:pPr>
+      <w:r>
+        <w:rPr>
+          <w:rFonts w:ascii="Trebuchet MS" w:eastAsia="Times New Roman" w:hAnsi="Trebuchet MS" w:cs="Times New Roman"/>
+          <w:sz w:val="20"/>
+        </w:rPr>
+        <w:t xml:space="preserve">“I’m sorry, </w:t>
+      </w:r>
+      <w:proofErr w:type="spellStart"/>
+      <w:r>
+        <w:rPr>
+          <w:rFonts w:ascii="Trebuchet MS" w:eastAsia="Times New Roman" w:hAnsi="Trebuchet MS" w:cs="Times New Roman"/>
+          <w:sz w:val="20"/>
+        </w:rPr>
+        <w:t>Klavier</w:t>
+      </w:r>
+      <w:proofErr w:type="spellEnd"/>
+      <w:r>
+        <w:rPr>
+          <w:rFonts w:ascii="Trebuchet MS" w:eastAsia="Times New Roman" w:hAnsi="Trebuchet MS" w:cs="Times New Roman"/>
+          <w:sz w:val="20"/>
+        </w:rPr>
+        <w:t xml:space="preserve">,” Themis lowered her head. “It’s my fault </w:t>
+      </w:r>
+      <w:r>
+        <w:rPr>
+          <w:rFonts w:ascii="Trebuchet MS" w:eastAsia="Times New Roman" w:hAnsi="Trebuchet MS" w:cs="Times New Roman"/>
+          <w:sz w:val="20"/>
+        </w:rPr>
+        <w:t>that she ended up that way</w:t>
+      </w:r>
+      <w:r>
+        <w:rPr>
+          <w:rFonts w:ascii="Trebuchet MS" w:eastAsia="Times New Roman" w:hAnsi="Trebuchet MS" w:cs="Times New Roman"/>
+          <w:sz w:val="20"/>
+        </w:rPr>
+        <w:t>.”</w:t>
+      </w:r>
+    </w:p>
+    <w:p>
+      <w:pPr>
+        <w:spacing w:before="120" w:after="120" w:line="360" w:lineRule="auto"/>
+        <w:rPr>
+          <w:rFonts w:ascii="Trebuchet MS" w:eastAsia="Times New Roman" w:hAnsi="Trebuchet MS" w:cs="Times New Roman"/>
+          <w:sz w:val="20"/>
+        </w:rPr>
+      </w:pPr>
+      <w:r>
+        <w:rPr>
+          <w:rFonts w:ascii="Trebuchet MS" w:eastAsia="Times New Roman" w:hAnsi="Trebuchet MS" w:cs="Times New Roman"/>
+          <w:sz w:val="20"/>
+        </w:rPr>
+        <w:t>“It’</w:t>
+      </w:r>
+      <w:r>
+        <w:rPr>
+          <w:rFonts w:ascii="Trebuchet MS" w:eastAsia="Times New Roman" w:hAnsi="Trebuchet MS" w:cs="Times New Roman"/>
+          <w:sz w:val="20"/>
+        </w:rPr>
+        <w:t>s fine.</w:t>
       </w:r>
       <w:bookmarkStart w:id="0" w:name="_GoBack"/>
       <w:bookmarkEnd w:id="0"/>
-      <w:r>
-        <w:rPr>
-          <w:rFonts w:ascii="Trebuchet MS" w:eastAsia="Times New Roman" w:hAnsi="Trebuchet MS" w:cs="Times New Roman"/>
-          <w:sz w:val="20"/>
-        </w:rPr>
-        <w:t>. But get this clear: he has done everything he can to provide for you all the blessings that you enjoy right now. So at the very least, respect him for who he is.”</w:t>
-      </w:r>
-    </w:p>
-    <w:p>
-      <w:pPr>
-        <w:spacing w:before="120" w:after="120" w:line="360" w:lineRule="auto"/>
-        <w:rPr>
-          <w:rFonts w:ascii="Trebuchet MS" w:eastAsia="Times New Roman" w:hAnsi="Trebuchet MS" w:cs="Times New Roman"/>
-          <w:sz w:val="20"/>
-        </w:rPr>
-      </w:pPr>
-      <w:r>
-        <w:rPr>
-          <w:rFonts w:ascii="Trebuchet MS" w:eastAsia="Times New Roman" w:hAnsi="Trebuchet MS" w:cs="Times New Roman"/>
-          <w:sz w:val="20"/>
-        </w:rPr>
-        <w:t>She let go of him, nudging him to the bucket of water right behind him. His foot sunk right into the bucket, breaking the balance that he fought so hard to maintain, dunking his head into another pail of water that spilled all over his body. That ought to serve him right for being a jerk to his dad. She turned to look at her adversary, who was now soaking wet. He curled into a ball, his arms wrapped around his chest as he looked at Themis with scorn.</w:t>
-      </w:r>
-    </w:p>
-    <w:p>
-      <w:pPr>
-        <w:spacing w:before="120" w:after="120" w:line="360" w:lineRule="auto"/>
-        <w:rPr>
-          <w:rFonts w:ascii="Trebuchet MS" w:eastAsia="Times New Roman" w:hAnsi="Trebuchet MS" w:cs="Times New Roman"/>
-          <w:sz w:val="20"/>
-        </w:rPr>
-      </w:pPr>
-      <w:r>
-        <w:rPr>
-          <w:rFonts w:ascii="Trebuchet MS" w:eastAsia="Times New Roman" w:hAnsi="Trebuchet MS" w:cs="Times New Roman"/>
-          <w:sz w:val="20"/>
-        </w:rPr>
-        <w:t>“That didn’t hurt, did it?” guilt bit Themis on the neck. “Why is he curling up as though he needs to hide something? If it’s a tattoo, you can show it to me.”</w:t>
-      </w:r>
-    </w:p>
-    <w:p>
-      <w:pPr>
-        <w:spacing w:before="120" w:after="120" w:line="360" w:lineRule="auto"/>
-        <w:rPr>
-          <w:rFonts w:ascii="Trebuchet MS" w:eastAsia="Times New Roman" w:hAnsi="Trebuchet MS" w:cs="Times New Roman"/>
-          <w:sz w:val="20"/>
-        </w:rPr>
-      </w:pPr>
-      <w:r>
-        <w:rPr>
-          <w:rFonts w:ascii="Trebuchet MS" w:eastAsia="Times New Roman" w:hAnsi="Trebuchet MS" w:cs="Times New Roman"/>
-          <w:sz w:val="20"/>
-        </w:rPr>
-        <w:t>“That’s not it,” Ana said as she comforted the agitated Maroma.</w:t>
-      </w:r>
-    </w:p>
-    <w:p>
-      <w:pPr>
-        <w:spacing w:before="120" w:after="120" w:line="360" w:lineRule="auto"/>
-        <w:rPr>
-          <w:rFonts w:ascii="Trebuchet MS" w:eastAsia="Times New Roman" w:hAnsi="Trebuchet MS" w:cs="Times New Roman"/>
-          <w:sz w:val="20"/>
-        </w:rPr>
-      </w:pPr>
-      <w:r>
-        <w:rPr>
-          <w:rFonts w:ascii="Trebuchet MS" w:eastAsia="Times New Roman" w:hAnsi="Trebuchet MS" w:cs="Times New Roman"/>
-          <w:sz w:val="20"/>
-        </w:rPr>
-        <w:t>“I do know that girls will do that kind of thing so it’s really odd to see a guy do that,” Themis scratched her head. “Wait. Don’t tell me…”</w:t>
-      </w:r>
-    </w:p>
-    <w:p>
-      <w:pPr>
-        <w:spacing w:before="120" w:after="120" w:line="360" w:lineRule="auto"/>
-        <w:rPr>
-          <w:rFonts w:ascii="Trebuchet MS" w:eastAsia="Times New Roman" w:hAnsi="Trebuchet MS" w:cs="Times New Roman"/>
-          <w:sz w:val="20"/>
-        </w:rPr>
-      </w:pPr>
-      <w:r>
-        <w:rPr>
-          <w:rFonts w:ascii="Trebuchet MS" w:eastAsia="Times New Roman" w:hAnsi="Trebuchet MS" w:cs="Times New Roman"/>
-          <w:sz w:val="20"/>
-        </w:rPr>
-        <w:t>“I’m sorry, but yes.”</w:t>
-      </w:r>
-    </w:p>
-    <w:p>
-      <w:pPr>
-        <w:spacing w:before="120" w:after="120" w:line="360" w:lineRule="auto"/>
-        <w:rPr>
-          <w:rFonts w:ascii="Trebuchet MS" w:eastAsia="Times New Roman" w:hAnsi="Trebuchet MS" w:cs="Times New Roman"/>
-          <w:sz w:val="20"/>
-        </w:rPr>
-      </w:pPr>
-      <w:r>
-        <w:rPr>
-          <w:rFonts w:ascii="Trebuchet MS" w:eastAsia="Times New Roman" w:hAnsi="Trebuchet MS" w:cs="Times New Roman"/>
-          <w:sz w:val="20"/>
-        </w:rPr>
-        <w:t>Themis’s jaws hung open. “Y-Your son…what in the crap?! Wait, I need to see this.”</w:t>
-      </w:r>
-    </w:p>
-    <w:p>
-      <w:pPr>
-        <w:spacing w:before="120" w:after="120" w:line="360" w:lineRule="auto"/>
-        <w:rPr>
-          <w:rFonts w:ascii="Trebuchet MS" w:eastAsia="Times New Roman" w:hAnsi="Trebuchet MS" w:cs="Times New Roman"/>
-          <w:sz w:val="20"/>
-        </w:rPr>
-      </w:pPr>
-      <w:r>
-        <w:rPr>
-          <w:rFonts w:ascii="Trebuchet MS" w:eastAsia="Times New Roman" w:hAnsi="Trebuchet MS" w:cs="Times New Roman"/>
-          <w:sz w:val="20"/>
-        </w:rPr>
-        <w:t>She examined Maroma’s body once more, outlining the figure that resembled a typical female model’s. Maroma’s jawline appeared to be less angular than it was supposed to be but it was well masked under the influence of the short hair that made him look very similar to Klavier.</w:t>
-      </w:r>
-    </w:p>
-    <w:p>
-      <w:pPr>
-        <w:spacing w:before="120" w:after="120" w:line="360" w:lineRule="auto"/>
-        <w:rPr>
-          <w:rFonts w:ascii="Trebuchet MS" w:eastAsia="Times New Roman" w:hAnsi="Trebuchet MS" w:cs="Times New Roman"/>
-          <w:sz w:val="20"/>
-        </w:rPr>
-      </w:pPr>
-      <w:r>
-        <w:rPr>
-          <w:rFonts w:ascii="Trebuchet MS" w:eastAsia="Times New Roman" w:hAnsi="Trebuchet MS" w:cs="Times New Roman"/>
-          <w:sz w:val="20"/>
-        </w:rPr>
-        <w:t>“Does he know about this?” Themis asked.</w:t>
-      </w:r>
-    </w:p>
-    <w:p>
-      <w:pPr>
-        <w:spacing w:before="120" w:after="120" w:line="360" w:lineRule="auto"/>
-        <w:rPr>
-          <w:rFonts w:ascii="Trebuchet MS" w:eastAsia="Times New Roman" w:hAnsi="Trebuchet MS" w:cs="Times New Roman"/>
-          <w:sz w:val="20"/>
-        </w:rPr>
-      </w:pPr>
-      <w:r>
-        <w:rPr>
-          <w:rFonts w:ascii="Trebuchet MS" w:eastAsia="Times New Roman" w:hAnsi="Trebuchet MS" w:cs="Times New Roman"/>
-          <w:sz w:val="20"/>
-        </w:rPr>
-        <w:t>“Not yet.”</w:t>
-      </w:r>
-    </w:p>
-    <w:p>
-      <w:pPr>
-        <w:spacing w:before="120" w:after="120" w:line="360" w:lineRule="auto"/>
-        <w:rPr>
-          <w:rFonts w:ascii="Trebuchet MS" w:eastAsia="Times New Roman" w:hAnsi="Trebuchet MS" w:cs="Times New Roman"/>
-          <w:sz w:val="20"/>
-        </w:rPr>
-      </w:pPr>
-      <w:r>
-        <w:rPr>
-          <w:rFonts w:ascii="Trebuchet MS" w:eastAsia="Times New Roman" w:hAnsi="Trebuchet MS" w:cs="Times New Roman"/>
-          <w:sz w:val="20"/>
-        </w:rPr>
-        <w:t>“Wah! I’m sorry!” Themis said. “Lilith, get us a new set of clothes for her!”</w:t>
-      </w:r>
-    </w:p>
-    <w:p>
-      <w:pPr>
-        <w:spacing w:before="120" w:after="120" w:line="360" w:lineRule="auto"/>
-        <w:rPr>
-          <w:rFonts w:ascii="Trebuchet MS" w:eastAsia="Times New Roman" w:hAnsi="Trebuchet MS" w:cs="Times New Roman"/>
-          <w:sz w:val="20"/>
-        </w:rPr>
-      </w:pPr>
-      <w:r>
-        <w:rPr>
-          <w:rFonts w:ascii="Trebuchet MS" w:eastAsia="Times New Roman" w:hAnsi="Trebuchet MS" w:cs="Times New Roman"/>
-          <w:sz w:val="20"/>
-        </w:rPr>
-        <w:t>“Right away,” she walked out of the room.</w:t>
-      </w:r>
+    </w:p>
+    <w:p>
+      <w:pPr>
+        <w:spacing w:before="120" w:after="120" w:line="360" w:lineRule="auto"/>
+        <w:rPr>
+          <w:rFonts w:ascii="Trebuchet MS" w:eastAsia="Times New Roman" w:hAnsi="Trebuchet MS" w:cs="Times New Roman"/>
+          <w:sz w:val="20"/>
+        </w:rPr>
+      </w:pPr>
+    </w:p>
+    <w:p>
+      <w:pPr>
+        <w:spacing w:before="120" w:after="120" w:line="360" w:lineRule="auto"/>
+        <w:rPr>
+          <w:rFonts w:ascii="Trebuchet MS" w:eastAsia="Times New Roman" w:hAnsi="Trebuchet MS" w:cs="Times New Roman"/>
+          <w:sz w:val="20"/>
+        </w:rPr>
+      </w:pPr>
     </w:p>
     <w:sectPr>
       <w:pgSz w:w="11906" w:h="16838"/>

</xml_diff>

<commit_message>
in writer's block. cannot confirm the ending yet.
</commit_message>
<xml_diff>
--- a/Ch 14 - Return.docx
+++ b/Ch 14 - Return.docx
@@ -12,86 +12,29 @@
           <w:szCs w:val="24"/>
         </w:rPr>
       </w:pPr>
-      <w:proofErr w:type="spellStart"/>
-      <w:r>
-        <w:rPr>
-          <w:rFonts w:ascii="Trebuchet MS" w:eastAsia="Times New Roman" w:hAnsi="Trebuchet MS" w:cs="Times New Roman"/>
-          <w:sz w:val="20"/>
-        </w:rPr>
-        <w:t>Klavier</w:t>
-      </w:r>
-      <w:proofErr w:type="spellEnd"/>
-      <w:r>
-        <w:rPr>
-          <w:rFonts w:ascii="Trebuchet MS" w:eastAsia="Times New Roman" w:hAnsi="Trebuchet MS" w:cs="Times New Roman"/>
-          <w:sz w:val="20"/>
-        </w:rPr>
-        <w:t xml:space="preserve"> didn’t know how to die. Three days after getting knocked out cold he was alive and kicking, bursting with energy even though the wounds on his body were not completely healed yet. </w:t>
-      </w:r>
-      <w:proofErr w:type="spellStart"/>
-      <w:r>
-        <w:rPr>
-          <w:rFonts w:ascii="Trebuchet MS" w:eastAsia="Times New Roman" w:hAnsi="Trebuchet MS" w:cs="Times New Roman"/>
-          <w:sz w:val="20"/>
-        </w:rPr>
-        <w:t>Uda</w:t>
-      </w:r>
-      <w:proofErr w:type="spellEnd"/>
-      <w:r>
-        <w:rPr>
-          <w:rFonts w:ascii="Trebuchet MS" w:eastAsia="Times New Roman" w:hAnsi="Trebuchet MS" w:cs="Times New Roman"/>
-          <w:sz w:val="20"/>
-        </w:rPr>
-        <w:t xml:space="preserve"> was a tough opponent to deal with, so it couldn’t be helped if he got hurt anyway. Examining his thoroughly scarred body still bugged Themis as to how he lived through those cruel times.</w:t>
-      </w:r>
-    </w:p>
-    <w:p>
-      <w:pPr>
-        <w:spacing w:before="120" w:after="120" w:line="360" w:lineRule="auto"/>
-        <w:rPr>
-          <w:rFonts w:ascii="Times New Roman" w:eastAsia="Times New Roman" w:hAnsi="Times New Roman" w:cs="Times New Roman"/>
-          <w:sz w:val="24"/>
-          <w:szCs w:val="24"/>
-        </w:rPr>
-      </w:pPr>
-      <w:r>
-        <w:rPr>
-          <w:rFonts w:ascii="Trebuchet MS" w:eastAsia="Times New Roman" w:hAnsi="Trebuchet MS" w:cs="Times New Roman"/>
-          <w:sz w:val="20"/>
-        </w:rPr>
-        <w:t xml:space="preserve">The swordfight they had suggested a long history of rivalry between them. They knew each other’s techniques inside out, locked in a stalemate so long that it was a battle of endurance. He would have to count himself lucky for finding a loophole in </w:t>
-      </w:r>
-      <w:proofErr w:type="spellStart"/>
-      <w:r>
-        <w:rPr>
-          <w:rFonts w:ascii="Trebuchet MS" w:eastAsia="Times New Roman" w:hAnsi="Trebuchet MS" w:cs="Times New Roman"/>
-          <w:sz w:val="20"/>
-        </w:rPr>
-        <w:t>Uda’s</w:t>
-      </w:r>
-      <w:proofErr w:type="spellEnd"/>
-      <w:r>
-        <w:rPr>
-          <w:rFonts w:ascii="Trebuchet MS" w:eastAsia="Times New Roman" w:hAnsi="Trebuchet MS" w:cs="Times New Roman"/>
-          <w:sz w:val="20"/>
-        </w:rPr>
-        <w:t xml:space="preserve"> defence. Thanks to the witty final attack, the </w:t>
-      </w:r>
-      <w:proofErr w:type="spellStart"/>
-      <w:r>
-        <w:rPr>
-          <w:rFonts w:ascii="Trebuchet MS" w:eastAsia="Times New Roman" w:hAnsi="Trebuchet MS" w:cs="Times New Roman"/>
-          <w:sz w:val="20"/>
-        </w:rPr>
-        <w:t>Sama</w:t>
-      </w:r>
-      <w:proofErr w:type="spellEnd"/>
-      <w:r>
-        <w:rPr>
-          <w:rFonts w:ascii="Trebuchet MS" w:eastAsia="Times New Roman" w:hAnsi="Trebuchet MS" w:cs="Times New Roman"/>
-          <w:sz w:val="20"/>
-        </w:rPr>
-        <w:t xml:space="preserve"> kingdom was returned to her people. It was not all sugar and sweet for they had to deal with the fact that their homes were nothing more than mere rubble. </w:t>
+      <w:r>
+        <w:rPr>
+          <w:rFonts w:ascii="Trebuchet MS" w:eastAsia="Times New Roman" w:hAnsi="Trebuchet MS" w:cs="Times New Roman"/>
+          <w:sz w:val="20"/>
+        </w:rPr>
+        <w:t>Klavier didn’t know how to die. Three days after getting knocked out cold he was alive and kicking, bursting with energy even though the wounds on his body were not completely healed yet. Uda was a tough opponent to deal with, so it couldn’t be helped if he got hurt anyway. Examining his thoroughly scarred body still bugged Themis as to how he lived through those cruel times.</w:t>
+      </w:r>
+    </w:p>
+    <w:p>
+      <w:pPr>
+        <w:spacing w:before="120" w:after="120" w:line="360" w:lineRule="auto"/>
+        <w:rPr>
+          <w:rFonts w:ascii="Times New Roman" w:eastAsia="Times New Roman" w:hAnsi="Times New Roman" w:cs="Times New Roman"/>
+          <w:sz w:val="24"/>
+          <w:szCs w:val="24"/>
+        </w:rPr>
+      </w:pPr>
+      <w:r>
+        <w:rPr>
+          <w:rFonts w:ascii="Trebuchet MS" w:eastAsia="Times New Roman" w:hAnsi="Trebuchet MS" w:cs="Times New Roman"/>
+          <w:sz w:val="20"/>
+        </w:rPr>
+        <w:t xml:space="preserve">The swordfight they had suggested a long history of rivalry between them. They knew each other’s techniques inside out, locked in a stalemate so long that it was a battle of endurance. He would have to count himself lucky for finding a loophole in Uda’s defence. Thanks to the witty final attack, the Sama kingdom was returned to her people. It was not all sugar and sweet for they had to deal with the fact that their homes were nothing more than mere rubble. </w:t>
       </w:r>
       <w:r>
         <w:rPr>
@@ -99,76 +42,24 @@
           <w:sz w:val="20"/>
           <w:lang w:val="en-US"/>
         </w:rPr>
-        <w:t xml:space="preserve">The work was far from over; </w:t>
-      </w:r>
-      <w:proofErr w:type="gramStart"/>
-      <w:r>
-        <w:rPr>
-          <w:rFonts w:ascii="Trebuchet MS" w:eastAsia="Times New Roman" w:hAnsi="Trebuchet MS" w:cs="Times New Roman"/>
-          <w:sz w:val="20"/>
-          <w:lang w:val="en-US"/>
-        </w:rPr>
-        <w:t>Will</w:t>
-      </w:r>
-      <w:proofErr w:type="gramEnd"/>
-      <w:r>
-        <w:rPr>
-          <w:rFonts w:ascii="Trebuchet MS" w:eastAsia="Times New Roman" w:hAnsi="Trebuchet MS" w:cs="Times New Roman"/>
-          <w:sz w:val="20"/>
-          <w:lang w:val="en-US"/>
-        </w:rPr>
-        <w:t xml:space="preserve"> mobilized the remaining people within </w:t>
-      </w:r>
-      <w:proofErr w:type="spellStart"/>
-      <w:r>
-        <w:rPr>
-          <w:rFonts w:ascii="Trebuchet MS" w:eastAsia="Times New Roman" w:hAnsi="Trebuchet MS" w:cs="Times New Roman"/>
-          <w:sz w:val="20"/>
-          <w:lang w:val="en-US"/>
-        </w:rPr>
-        <w:t>Klavier’s</w:t>
-      </w:r>
-      <w:proofErr w:type="spellEnd"/>
-      <w:r>
-        <w:rPr>
-          <w:rFonts w:ascii="Trebuchet MS" w:eastAsia="Times New Roman" w:hAnsi="Trebuchet MS" w:cs="Times New Roman"/>
-          <w:sz w:val="20"/>
-          <w:lang w:val="en-US"/>
-        </w:rPr>
-        <w:t xml:space="preserve"> group to assist in the rebuilding effort.</w:t>
-      </w:r>
-    </w:p>
-    <w:p>
-      <w:pPr>
-        <w:spacing w:before="120" w:after="120" w:line="360" w:lineRule="auto"/>
-        <w:rPr>
-          <w:rFonts w:ascii="Times New Roman" w:eastAsia="Times New Roman" w:hAnsi="Times New Roman" w:cs="Times New Roman"/>
-          <w:sz w:val="24"/>
-          <w:szCs w:val="24"/>
-        </w:rPr>
-      </w:pPr>
-      <w:r>
-        <w:rPr>
-          <w:rFonts w:ascii="Trebuchet MS" w:eastAsia="Times New Roman" w:hAnsi="Trebuchet MS" w:cs="Times New Roman"/>
-          <w:sz w:val="20"/>
-        </w:rPr>
-        <w:t xml:space="preserve">The knights offered their services, lifting rubble that were beyond normal civilian’s strength. Lilith and Duel-GX destroyed parts of the ruins, making way for a new site. The knights assisted, exploiting their unrivalled strength to transport the heavy stone blocks. </w:t>
-      </w:r>
-      <w:proofErr w:type="spellStart"/>
-      <w:r>
-        <w:rPr>
-          <w:rFonts w:ascii="Trebuchet MS" w:eastAsia="Times New Roman" w:hAnsi="Trebuchet MS" w:cs="Times New Roman"/>
-          <w:sz w:val="20"/>
-        </w:rPr>
-        <w:t>Klavier</w:t>
-      </w:r>
-      <w:proofErr w:type="spellEnd"/>
-      <w:r>
-        <w:rPr>
-          <w:rFonts w:ascii="Trebuchet MS" w:eastAsia="Times New Roman" w:hAnsi="Trebuchet MS" w:cs="Times New Roman"/>
-          <w:sz w:val="20"/>
-        </w:rPr>
-        <w:t xml:space="preserve"> couldn’t help out in it since he was badly injured from the last fight. But he did what he knew best - playing various piano pieces that weaved into a single medley stretching nearly twenty minutes at once. However, it didn’t come without some form of scolding from Themis. He wouldn’t just learn his lesson already, straining his body when he was supposed to rest.</w:t>
+        <w:t>The work was far from over; Will mobilized the remaining people within Klavier’s group to assist in the rebuilding effort.</w:t>
+      </w:r>
+    </w:p>
+    <w:p>
+      <w:pPr>
+        <w:spacing w:before="120" w:after="120" w:line="360" w:lineRule="auto"/>
+        <w:rPr>
+          <w:rFonts w:ascii="Times New Roman" w:eastAsia="Times New Roman" w:hAnsi="Times New Roman" w:cs="Times New Roman"/>
+          <w:sz w:val="24"/>
+          <w:szCs w:val="24"/>
+        </w:rPr>
+      </w:pPr>
+      <w:r>
+        <w:rPr>
+          <w:rFonts w:ascii="Trebuchet MS" w:eastAsia="Times New Roman" w:hAnsi="Trebuchet MS" w:cs="Times New Roman"/>
+          <w:sz w:val="20"/>
+        </w:rPr>
+        <w:t>The knights offered their services, lifting rubble that were beyond normal civilian’s strength. Lilith and Duel-GX destroyed parts of the ruins, making way for a new site. The knights assisted, exploiting their unrivalled strength to transport the heavy stone blocks. Klavier couldn’t help out in it since he was badly injured from the last fight. But he did what he knew best - playing various piano pieces that weaved into a single medley stretching nearly twenty minutes at once. However, it didn’t come without some form of scolding from Themis. He wouldn’t just learn his lesson already, straining his body when he was supposed to rest.</w:t>
       </w:r>
     </w:p>
     <w:p>
@@ -236,89 +127,41 @@
           <w:rFonts w:ascii="Trebuchet MS" w:eastAsia="Times New Roman" w:hAnsi="Trebuchet MS" w:cs="Times New Roman"/>
           <w:sz w:val="20"/>
         </w:rPr>
-        <w:t xml:space="preserve">“It’s up to you to judge whether I’m good or not,” </w:t>
-      </w:r>
-      <w:proofErr w:type="spellStart"/>
-      <w:r>
-        <w:rPr>
-          <w:rFonts w:ascii="Trebuchet MS" w:eastAsia="Times New Roman" w:hAnsi="Trebuchet MS" w:cs="Times New Roman"/>
-          <w:sz w:val="20"/>
-        </w:rPr>
-        <w:t>Klavier</w:t>
-      </w:r>
-      <w:proofErr w:type="spellEnd"/>
-      <w:r>
-        <w:rPr>
-          <w:rFonts w:ascii="Trebuchet MS" w:eastAsia="Times New Roman" w:hAnsi="Trebuchet MS" w:cs="Times New Roman"/>
-          <w:sz w:val="20"/>
-        </w:rPr>
-        <w:t xml:space="preserve"> laid back slightly. “I’m doing it to help relax some agitated workers.”</w:t>
-      </w:r>
-    </w:p>
-    <w:p>
-      <w:pPr>
-        <w:spacing w:before="120" w:after="120" w:line="360" w:lineRule="auto"/>
-        <w:rPr>
-          <w:rFonts w:ascii="Times New Roman" w:eastAsia="Times New Roman" w:hAnsi="Times New Roman" w:cs="Times New Roman"/>
-          <w:sz w:val="24"/>
-          <w:szCs w:val="24"/>
-        </w:rPr>
-      </w:pPr>
-      <w:r>
-        <w:rPr>
-          <w:rFonts w:ascii="Trebuchet MS" w:eastAsia="Times New Roman" w:hAnsi="Trebuchet MS" w:cs="Times New Roman"/>
-          <w:sz w:val="20"/>
-        </w:rPr>
-        <w:t xml:space="preserve">“I see,” Selena turned her back on them. “Continue playing that music. They’ll love to hear more </w:t>
-      </w:r>
-      <w:proofErr w:type="gramStart"/>
-      <w:r>
-        <w:rPr>
-          <w:rFonts w:ascii="Trebuchet MS" w:eastAsia="Times New Roman" w:hAnsi="Trebuchet MS" w:cs="Times New Roman"/>
-          <w:sz w:val="20"/>
-        </w:rPr>
-        <w:t>of</w:t>
-      </w:r>
-      <w:proofErr w:type="gramEnd"/>
-      <w:r>
-        <w:rPr>
-          <w:rFonts w:ascii="Trebuchet MS" w:eastAsia="Times New Roman" w:hAnsi="Trebuchet MS" w:cs="Times New Roman"/>
-          <w:sz w:val="20"/>
-        </w:rPr>
-        <w:t xml:space="preserve"> it.”</w:t>
-      </w:r>
-    </w:p>
-    <w:p>
-      <w:pPr>
-        <w:spacing w:before="120" w:after="120" w:line="360" w:lineRule="auto"/>
-        <w:rPr>
-          <w:rFonts w:ascii="Times New Roman" w:eastAsia="Times New Roman" w:hAnsi="Times New Roman" w:cs="Times New Roman"/>
-          <w:sz w:val="24"/>
-          <w:szCs w:val="24"/>
-        </w:rPr>
-      </w:pPr>
-      <w:r>
-        <w:rPr>
-          <w:rFonts w:ascii="Trebuchet MS" w:eastAsia="Times New Roman" w:hAnsi="Trebuchet MS" w:cs="Times New Roman"/>
-          <w:sz w:val="20"/>
-        </w:rPr>
-        <w:t>“</w:t>
-      </w:r>
-      <w:proofErr w:type="spellStart"/>
-      <w:r>
-        <w:rPr>
-          <w:rFonts w:ascii="Trebuchet MS" w:eastAsia="Times New Roman" w:hAnsi="Trebuchet MS" w:cs="Times New Roman"/>
-          <w:sz w:val="20"/>
-        </w:rPr>
-        <w:t>Grr</w:t>
-      </w:r>
-      <w:proofErr w:type="spellEnd"/>
-      <w:r>
-        <w:rPr>
-          <w:rFonts w:ascii="Trebuchet MS" w:eastAsia="Times New Roman" w:hAnsi="Trebuchet MS" w:cs="Times New Roman"/>
-          <w:sz w:val="20"/>
-        </w:rPr>
-        <w:t>, she should have just told you to take a break,” Themis stuck her tongue out at Selena.</w:t>
+        <w:t>“It’s up to you to judge whether I’m good or not,” Klavier laid back slightly. “I’m doing it to help relax some agitated workers.”</w:t>
+      </w:r>
+    </w:p>
+    <w:p>
+      <w:pPr>
+        <w:spacing w:before="120" w:after="120" w:line="360" w:lineRule="auto"/>
+        <w:rPr>
+          <w:rFonts w:ascii="Times New Roman" w:eastAsia="Times New Roman" w:hAnsi="Times New Roman" w:cs="Times New Roman"/>
+          <w:sz w:val="24"/>
+          <w:szCs w:val="24"/>
+        </w:rPr>
+      </w:pPr>
+      <w:r>
+        <w:rPr>
+          <w:rFonts w:ascii="Trebuchet MS" w:eastAsia="Times New Roman" w:hAnsi="Trebuchet MS" w:cs="Times New Roman"/>
+          <w:sz w:val="20"/>
+        </w:rPr>
+        <w:t>“I see,” Selena turned her back on them. “Continue playing that music. They’ll love to hear more of it.”</w:t>
+      </w:r>
+    </w:p>
+    <w:p>
+      <w:pPr>
+        <w:spacing w:before="120" w:after="120" w:line="360" w:lineRule="auto"/>
+        <w:rPr>
+          <w:rFonts w:ascii="Times New Roman" w:eastAsia="Times New Roman" w:hAnsi="Times New Roman" w:cs="Times New Roman"/>
+          <w:sz w:val="24"/>
+          <w:szCs w:val="24"/>
+        </w:rPr>
+      </w:pPr>
+      <w:r>
+        <w:rPr>
+          <w:rFonts w:ascii="Trebuchet MS" w:eastAsia="Times New Roman" w:hAnsi="Trebuchet MS" w:cs="Times New Roman"/>
+          <w:sz w:val="20"/>
+        </w:rPr>
+        <w:t>“Grr, she should have just told you to take a break,” Themis stuck her tongue out at Selena.</w:t>
       </w:r>
     </w:p>
     <w:p>
@@ -394,23 +237,7 @@
           <w:sz w:val="20"/>
         </w:rPr>
         <w:lastRenderedPageBreak/>
-        <w:t xml:space="preserve">restocked, they set their sights on a small black tower peeked through the horizon. </w:t>
-      </w:r>
-      <w:proofErr w:type="spellStart"/>
-      <w:r>
-        <w:rPr>
-          <w:rFonts w:ascii="Trebuchet MS" w:eastAsia="Times New Roman" w:hAnsi="Trebuchet MS" w:cs="Times New Roman"/>
-          <w:sz w:val="20"/>
-        </w:rPr>
-        <w:t>Klavier</w:t>
-      </w:r>
-      <w:proofErr w:type="spellEnd"/>
-      <w:r>
-        <w:rPr>
-          <w:rFonts w:ascii="Trebuchet MS" w:eastAsia="Times New Roman" w:hAnsi="Trebuchet MS" w:cs="Times New Roman"/>
-          <w:sz w:val="20"/>
-        </w:rPr>
-        <w:t xml:space="preserve"> put on the blue robe, stashing the black and white swords on the right of his waist as the group completed their final checks.</w:t>
+        <w:t>restocked, they set their sights on a small black tower peeked through the horizon. Klavier put on the blue robe, stashing the black and white swords on the right of his waist as the group completed their final checks.</w:t>
       </w:r>
     </w:p>
     <w:p>
@@ -444,56 +271,24 @@
           <w:rFonts w:ascii="Trebuchet MS" w:eastAsia="Times New Roman" w:hAnsi="Trebuchet MS" w:cs="Times New Roman"/>
           <w:sz w:val="20"/>
         </w:rPr>
-        <w:t xml:space="preserve">“Have all your equipment been maintained?” </w:t>
-      </w:r>
-      <w:proofErr w:type="spellStart"/>
-      <w:r>
-        <w:rPr>
-          <w:rFonts w:ascii="Trebuchet MS" w:eastAsia="Times New Roman" w:hAnsi="Trebuchet MS" w:cs="Times New Roman"/>
-          <w:sz w:val="20"/>
-        </w:rPr>
-        <w:t>Klavier</w:t>
-      </w:r>
-      <w:proofErr w:type="spellEnd"/>
-      <w:r>
-        <w:rPr>
-          <w:rFonts w:ascii="Trebuchet MS" w:eastAsia="Times New Roman" w:hAnsi="Trebuchet MS" w:cs="Times New Roman"/>
-          <w:sz w:val="20"/>
-        </w:rPr>
-        <w:t xml:space="preserve"> asked.</w:t>
-      </w:r>
-    </w:p>
-    <w:p>
-      <w:pPr>
-        <w:spacing w:before="120" w:after="120" w:line="360" w:lineRule="auto"/>
-        <w:rPr>
-          <w:rFonts w:ascii="Times New Roman" w:eastAsia="Times New Roman" w:hAnsi="Times New Roman" w:cs="Times New Roman"/>
-          <w:sz w:val="24"/>
-          <w:szCs w:val="24"/>
-        </w:rPr>
-      </w:pPr>
-      <w:r>
-        <w:rPr>
-          <w:rFonts w:ascii="Trebuchet MS" w:eastAsia="Times New Roman" w:hAnsi="Trebuchet MS" w:cs="Times New Roman"/>
-          <w:sz w:val="20"/>
-        </w:rPr>
-        <w:t xml:space="preserve">“Inspected and are in top condition,” </w:t>
-      </w:r>
-      <w:proofErr w:type="spellStart"/>
-      <w:r>
-        <w:rPr>
-          <w:rFonts w:ascii="Trebuchet MS" w:eastAsia="Times New Roman" w:hAnsi="Trebuchet MS" w:cs="Times New Roman"/>
-          <w:sz w:val="20"/>
-        </w:rPr>
-        <w:t>Aem</w:t>
-      </w:r>
-      <w:proofErr w:type="spellEnd"/>
-      <w:r>
-        <w:rPr>
-          <w:rFonts w:ascii="Trebuchet MS" w:eastAsia="Times New Roman" w:hAnsi="Trebuchet MS" w:cs="Times New Roman"/>
-          <w:sz w:val="20"/>
-        </w:rPr>
-        <w:t xml:space="preserve"> said.</w:t>
+        <w:t>“Have all your equipment been maintained?” Klavier asked.</w:t>
+      </w:r>
+    </w:p>
+    <w:p>
+      <w:pPr>
+        <w:spacing w:before="120" w:after="120" w:line="360" w:lineRule="auto"/>
+        <w:rPr>
+          <w:rFonts w:ascii="Times New Roman" w:eastAsia="Times New Roman" w:hAnsi="Times New Roman" w:cs="Times New Roman"/>
+          <w:sz w:val="24"/>
+          <w:szCs w:val="24"/>
+        </w:rPr>
+      </w:pPr>
+      <w:r>
+        <w:rPr>
+          <w:rFonts w:ascii="Trebuchet MS" w:eastAsia="Times New Roman" w:hAnsi="Trebuchet MS" w:cs="Times New Roman"/>
+          <w:sz w:val="20"/>
+        </w:rPr>
+        <w:t>“Inspected and are in top condition,” Aem said.</w:t>
       </w:r>
     </w:p>
     <w:p>
@@ -544,137 +339,41 @@
           <w:rFonts w:ascii="Trebuchet MS" w:eastAsia="Times New Roman" w:hAnsi="Trebuchet MS" w:cs="Times New Roman"/>
           <w:sz w:val="20"/>
         </w:rPr>
-        <w:t xml:space="preserve">“Yes, sir,” </w:t>
-      </w:r>
-      <w:proofErr w:type="spellStart"/>
-      <w:r>
-        <w:rPr>
-          <w:rFonts w:ascii="Trebuchet MS" w:eastAsia="Times New Roman" w:hAnsi="Trebuchet MS" w:cs="Times New Roman"/>
-          <w:sz w:val="20"/>
-        </w:rPr>
-        <w:t>Klavier</w:t>
-      </w:r>
-      <w:proofErr w:type="spellEnd"/>
-      <w:r>
-        <w:rPr>
-          <w:rFonts w:ascii="Trebuchet MS" w:eastAsia="Times New Roman" w:hAnsi="Trebuchet MS" w:cs="Times New Roman"/>
-          <w:sz w:val="20"/>
-        </w:rPr>
-        <w:t xml:space="preserve"> replied. “We thank you for your hospitality and hope that </w:t>
-      </w:r>
-      <w:proofErr w:type="spellStart"/>
-      <w:r>
-        <w:rPr>
-          <w:rFonts w:ascii="Trebuchet MS" w:eastAsia="Times New Roman" w:hAnsi="Trebuchet MS" w:cs="Times New Roman"/>
-          <w:sz w:val="20"/>
-        </w:rPr>
-        <w:t>Sama</w:t>
-      </w:r>
-      <w:proofErr w:type="spellEnd"/>
-      <w:r>
-        <w:rPr>
-          <w:rFonts w:ascii="Trebuchet MS" w:eastAsia="Times New Roman" w:hAnsi="Trebuchet MS" w:cs="Times New Roman"/>
-          <w:sz w:val="20"/>
-        </w:rPr>
-        <w:t xml:space="preserve"> kingdom will return to greatness.”</w:t>
-      </w:r>
-    </w:p>
-    <w:p>
-      <w:pPr>
-        <w:spacing w:before="120" w:after="120" w:line="360" w:lineRule="auto"/>
-        <w:rPr>
-          <w:rFonts w:ascii="Times New Roman" w:eastAsia="Times New Roman" w:hAnsi="Times New Roman" w:cs="Times New Roman"/>
-          <w:sz w:val="24"/>
-          <w:szCs w:val="24"/>
-        </w:rPr>
-      </w:pPr>
-      <w:r>
-        <w:rPr>
-          <w:rFonts w:ascii="Trebuchet MS" w:eastAsia="Times New Roman" w:hAnsi="Trebuchet MS" w:cs="Times New Roman"/>
-          <w:sz w:val="20"/>
-        </w:rPr>
-        <w:t xml:space="preserve">“We will meet again,” Arius exchanged a firm handshake with </w:t>
-      </w:r>
-      <w:proofErr w:type="spellStart"/>
-      <w:r>
-        <w:rPr>
-          <w:rFonts w:ascii="Trebuchet MS" w:eastAsia="Times New Roman" w:hAnsi="Trebuchet MS" w:cs="Times New Roman"/>
-          <w:sz w:val="20"/>
-        </w:rPr>
-        <w:t>Klavier</w:t>
-      </w:r>
-      <w:proofErr w:type="spellEnd"/>
-      <w:r>
-        <w:rPr>
-          <w:rFonts w:ascii="Trebuchet MS" w:eastAsia="Times New Roman" w:hAnsi="Trebuchet MS" w:cs="Times New Roman"/>
-          <w:sz w:val="20"/>
-        </w:rPr>
-        <w:t>. “</w:t>
-      </w:r>
-      <w:proofErr w:type="spellStart"/>
-      <w:r>
-        <w:rPr>
-          <w:rFonts w:ascii="Trebuchet MS" w:eastAsia="Times New Roman" w:hAnsi="Trebuchet MS" w:cs="Times New Roman"/>
-          <w:sz w:val="20"/>
-        </w:rPr>
-        <w:t>Vanros</w:t>
-      </w:r>
-      <w:proofErr w:type="spellEnd"/>
-      <w:r>
-        <w:rPr>
-          <w:rFonts w:ascii="Trebuchet MS" w:eastAsia="Times New Roman" w:hAnsi="Trebuchet MS" w:cs="Times New Roman"/>
-          <w:sz w:val="20"/>
-        </w:rPr>
-        <w:t xml:space="preserve"> </w:t>
-      </w:r>
-      <w:proofErr w:type="spellStart"/>
-      <w:r>
-        <w:rPr>
-          <w:rFonts w:ascii="Trebuchet MS" w:eastAsia="Times New Roman" w:hAnsi="Trebuchet MS" w:cs="Times New Roman"/>
-          <w:sz w:val="20"/>
-        </w:rPr>
-        <w:t>Klavier</w:t>
-      </w:r>
-      <w:proofErr w:type="spellEnd"/>
-      <w:r>
-        <w:rPr>
-          <w:rFonts w:ascii="Trebuchet MS" w:eastAsia="Times New Roman" w:hAnsi="Trebuchet MS" w:cs="Times New Roman"/>
-          <w:sz w:val="20"/>
-        </w:rPr>
-        <w:t>.”</w:t>
-      </w:r>
-    </w:p>
-    <w:p>
-      <w:pPr>
-        <w:spacing w:before="120" w:after="120" w:line="360" w:lineRule="auto"/>
-        <w:rPr>
-          <w:rFonts w:ascii="Times New Roman" w:eastAsia="Times New Roman" w:hAnsi="Times New Roman" w:cs="Times New Roman"/>
-          <w:sz w:val="24"/>
-          <w:szCs w:val="24"/>
-        </w:rPr>
-      </w:pPr>
-      <w:r>
-        <w:rPr>
-          <w:rFonts w:ascii="Trebuchet MS" w:eastAsia="Times New Roman" w:hAnsi="Trebuchet MS" w:cs="Times New Roman"/>
-          <w:sz w:val="20"/>
-        </w:rPr>
-        <w:t xml:space="preserve">Arius led the way, escorting them from the security behind the castle walls to the fields just outside the kingdom. It wasn’t long before the separation started to get a little painful, but they had no more reasons to stay. With another exchange of handshakes with </w:t>
-      </w:r>
-      <w:proofErr w:type="spellStart"/>
-      <w:r>
-        <w:rPr>
-          <w:rFonts w:ascii="Trebuchet MS" w:eastAsia="Times New Roman" w:hAnsi="Trebuchet MS" w:cs="Times New Roman"/>
-          <w:sz w:val="20"/>
-        </w:rPr>
-        <w:t>Klavier</w:t>
-      </w:r>
-      <w:proofErr w:type="spellEnd"/>
-      <w:r>
-        <w:rPr>
-          <w:rFonts w:ascii="Trebuchet MS" w:eastAsia="Times New Roman" w:hAnsi="Trebuchet MS" w:cs="Times New Roman"/>
-          <w:sz w:val="20"/>
-        </w:rPr>
-        <w:t xml:space="preserve"> and his group, Arius saw them off as they journeyed on back to their home.</w:t>
+        <w:t>“Yes, sir,” Klavier replied. “We thank you for your hospitality and hope that Sama kingdom will return to greatness.”</w:t>
+      </w:r>
+    </w:p>
+    <w:p>
+      <w:pPr>
+        <w:spacing w:before="120" w:after="120" w:line="360" w:lineRule="auto"/>
+        <w:rPr>
+          <w:rFonts w:ascii="Times New Roman" w:eastAsia="Times New Roman" w:hAnsi="Times New Roman" w:cs="Times New Roman"/>
+          <w:sz w:val="24"/>
+          <w:szCs w:val="24"/>
+        </w:rPr>
+      </w:pPr>
+      <w:r>
+        <w:rPr>
+          <w:rFonts w:ascii="Trebuchet MS" w:eastAsia="Times New Roman" w:hAnsi="Trebuchet MS" w:cs="Times New Roman"/>
+          <w:sz w:val="20"/>
+        </w:rPr>
+        <w:t>“We will meet again,” Arius exchanged a firm handshake with Klavier. “Vanros Klavier.”</w:t>
+      </w:r>
+    </w:p>
+    <w:p>
+      <w:pPr>
+        <w:spacing w:before="120" w:after="120" w:line="360" w:lineRule="auto"/>
+        <w:rPr>
+          <w:rFonts w:ascii="Times New Roman" w:eastAsia="Times New Roman" w:hAnsi="Times New Roman" w:cs="Times New Roman"/>
+          <w:sz w:val="24"/>
+          <w:szCs w:val="24"/>
+        </w:rPr>
+      </w:pPr>
+      <w:r>
+        <w:rPr>
+          <w:rFonts w:ascii="Trebuchet MS" w:eastAsia="Times New Roman" w:hAnsi="Trebuchet MS" w:cs="Times New Roman"/>
+          <w:sz w:val="20"/>
+        </w:rPr>
+        <w:t>Arius led the way, escorting them from the security behind the castle walls to the fields just outside the kingdom. It wasn’t long before the separation started to get a little painful, but they had no more reasons to stay. With another exchange of handshakes with Klavier and his group, Arius saw them off as they journeyed on back to their home.</w:t>
       </w:r>
     </w:p>
     <w:p>
@@ -708,39 +407,7 @@
           <w:rFonts w:ascii="Trebuchet MS" w:eastAsia="Times New Roman" w:hAnsi="Trebuchet MS" w:cs="Times New Roman"/>
           <w:sz w:val="20"/>
         </w:rPr>
-        <w:t xml:space="preserve">It had been too long since he last stepped on home soil, and now it was almost time to step on it once more. A warm sensation ran down his spine just imagining it from the longing faces the rest of the crew were making as Duel-GX made its way to </w:t>
-      </w:r>
-      <w:proofErr w:type="spellStart"/>
-      <w:r>
-        <w:rPr>
-          <w:rFonts w:ascii="Trebuchet MS" w:eastAsia="Times New Roman" w:hAnsi="Trebuchet MS" w:cs="Times New Roman"/>
-          <w:sz w:val="20"/>
-        </w:rPr>
-        <w:t>Lizeria</w:t>
-      </w:r>
-      <w:proofErr w:type="spellEnd"/>
-      <w:r>
-        <w:rPr>
-          <w:rFonts w:ascii="Trebuchet MS" w:eastAsia="Times New Roman" w:hAnsi="Trebuchet MS" w:cs="Times New Roman"/>
-          <w:sz w:val="20"/>
-        </w:rPr>
-        <w:t xml:space="preserve">. They braved through the varying terrains of heat, cold and thunder before finally reaching the capital of </w:t>
-      </w:r>
-      <w:proofErr w:type="spellStart"/>
-      <w:r>
-        <w:rPr>
-          <w:rFonts w:ascii="Trebuchet MS" w:eastAsia="Times New Roman" w:hAnsi="Trebuchet MS" w:cs="Times New Roman"/>
-          <w:sz w:val="20"/>
-        </w:rPr>
-        <w:t>Lizeria</w:t>
-      </w:r>
-      <w:proofErr w:type="spellEnd"/>
-      <w:r>
-        <w:rPr>
-          <w:rFonts w:ascii="Trebuchet MS" w:eastAsia="Times New Roman" w:hAnsi="Trebuchet MS" w:cs="Times New Roman"/>
-          <w:sz w:val="20"/>
-        </w:rPr>
-        <w:t>, La Veda.</w:t>
+        <w:t>It had been too long since he last stepped on home soil, and now it was almost time to step on it once more. A warm sensation ran down his spine just imagining it from the longing faces the rest of the crew were making as Duel-GX made its way to Lizeria. They braved through the varying terrains of heat, cold and thunder before finally reaching the capital of Lizeria, La Veda.</w:t>
       </w:r>
     </w:p>
     <w:p>
@@ -808,56 +475,24 @@
           <w:rFonts w:ascii="Trebuchet MS" w:eastAsia="Times New Roman" w:hAnsi="Trebuchet MS" w:cs="Times New Roman"/>
           <w:sz w:val="20"/>
         </w:rPr>
-        <w:t xml:space="preserve">“Talking about home, I still need to return to </w:t>
-      </w:r>
-      <w:proofErr w:type="spellStart"/>
-      <w:r>
-        <w:rPr>
-          <w:rFonts w:ascii="Trebuchet MS" w:eastAsia="Times New Roman" w:hAnsi="Trebuchet MS" w:cs="Times New Roman"/>
-          <w:sz w:val="20"/>
-        </w:rPr>
-        <w:t>Palmyna</w:t>
-      </w:r>
-      <w:proofErr w:type="spellEnd"/>
-      <w:r>
-        <w:rPr>
-          <w:rFonts w:ascii="Trebuchet MS" w:eastAsia="Times New Roman" w:hAnsi="Trebuchet MS" w:cs="Times New Roman"/>
-          <w:sz w:val="20"/>
-        </w:rPr>
-        <w:t xml:space="preserve">,” she looked down at the floor. </w:t>
-      </w:r>
-    </w:p>
-    <w:p>
-      <w:pPr>
-        <w:spacing w:before="120" w:after="120" w:line="360" w:lineRule="auto"/>
-        <w:rPr>
-          <w:rFonts w:ascii="Times New Roman" w:eastAsia="Times New Roman" w:hAnsi="Times New Roman" w:cs="Times New Roman"/>
-          <w:sz w:val="24"/>
-          <w:szCs w:val="24"/>
-        </w:rPr>
-      </w:pPr>
-      <w:r>
-        <w:rPr>
-          <w:rFonts w:ascii="Trebuchet MS" w:eastAsia="Times New Roman" w:hAnsi="Trebuchet MS" w:cs="Times New Roman"/>
-          <w:sz w:val="20"/>
-        </w:rPr>
-        <w:t xml:space="preserve">“Do you need us to escort you back?” </w:t>
-      </w:r>
-      <w:proofErr w:type="spellStart"/>
-      <w:r>
-        <w:rPr>
-          <w:rFonts w:ascii="Trebuchet MS" w:eastAsia="Times New Roman" w:hAnsi="Trebuchet MS" w:cs="Times New Roman"/>
-          <w:sz w:val="20"/>
-        </w:rPr>
-        <w:t>Klavier</w:t>
-      </w:r>
-      <w:proofErr w:type="spellEnd"/>
-      <w:r>
-        <w:rPr>
-          <w:rFonts w:ascii="Trebuchet MS" w:eastAsia="Times New Roman" w:hAnsi="Trebuchet MS" w:cs="Times New Roman"/>
-          <w:sz w:val="20"/>
-        </w:rPr>
-        <w:t xml:space="preserve"> asked.</w:t>
+        <w:t xml:space="preserve">“Talking about home, I still need to return to Palmyna,” she looked down at the floor. </w:t>
+      </w:r>
+    </w:p>
+    <w:p>
+      <w:pPr>
+        <w:spacing w:before="120" w:after="120" w:line="360" w:lineRule="auto"/>
+        <w:rPr>
+          <w:rFonts w:ascii="Times New Roman" w:eastAsia="Times New Roman" w:hAnsi="Times New Roman" w:cs="Times New Roman"/>
+          <w:sz w:val="24"/>
+          <w:szCs w:val="24"/>
+        </w:rPr>
+      </w:pPr>
+      <w:r>
+        <w:rPr>
+          <w:rFonts w:ascii="Trebuchet MS" w:eastAsia="Times New Roman" w:hAnsi="Trebuchet MS" w:cs="Times New Roman"/>
+          <w:sz w:val="20"/>
+        </w:rPr>
+        <w:t>“Do you need us to escort you back?” Klavier asked.</w:t>
       </w:r>
     </w:p>
     <w:p>
@@ -891,23 +526,7 @@
           <w:rFonts w:ascii="Trebuchet MS" w:eastAsia="Times New Roman" w:hAnsi="Trebuchet MS" w:cs="Times New Roman"/>
           <w:sz w:val="20"/>
         </w:rPr>
-        <w:t xml:space="preserve">“Alright,” </w:t>
-      </w:r>
-      <w:proofErr w:type="spellStart"/>
-      <w:r>
-        <w:rPr>
-          <w:rFonts w:ascii="Trebuchet MS" w:eastAsia="Times New Roman" w:hAnsi="Trebuchet MS" w:cs="Times New Roman"/>
-          <w:sz w:val="20"/>
-        </w:rPr>
-        <w:t>Klavier</w:t>
-      </w:r>
-      <w:proofErr w:type="spellEnd"/>
-      <w:r>
-        <w:rPr>
-          <w:rFonts w:ascii="Trebuchet MS" w:eastAsia="Times New Roman" w:hAnsi="Trebuchet MS" w:cs="Times New Roman"/>
-          <w:sz w:val="20"/>
-        </w:rPr>
-        <w:t xml:space="preserve"> gave a yellow emblem. “Keep it with you. It’ll keep you safe.”</w:t>
+        <w:t>“Alright,” Klavier gave a yellow emblem. “Keep it with you. It’ll keep you safe.”</w:t>
       </w:r>
     </w:p>
     <w:p>
@@ -981,72 +600,24 @@
           <w:sz w:val="20"/>
         </w:rPr>
         <w:lastRenderedPageBreak/>
-        <w:t>“</w:t>
-      </w:r>
-      <w:proofErr w:type="spellStart"/>
-      <w:r>
-        <w:rPr>
-          <w:rFonts w:ascii="Trebuchet MS" w:eastAsia="Times New Roman" w:hAnsi="Trebuchet MS" w:cs="Times New Roman"/>
-          <w:sz w:val="20"/>
-        </w:rPr>
-        <w:t>Zazabis</w:t>
-      </w:r>
-      <w:proofErr w:type="spellEnd"/>
-      <w:r>
-        <w:rPr>
-          <w:rFonts w:ascii="Trebuchet MS" w:eastAsia="Times New Roman" w:hAnsi="Trebuchet MS" w:cs="Times New Roman"/>
-          <w:sz w:val="20"/>
-        </w:rPr>
-        <w:t>.”</w:t>
-      </w:r>
-    </w:p>
-    <w:p>
-      <w:pPr>
-        <w:spacing w:before="120" w:after="120" w:line="360" w:lineRule="auto"/>
-        <w:rPr>
-          <w:rFonts w:ascii="Times New Roman" w:eastAsia="Times New Roman" w:hAnsi="Times New Roman" w:cs="Times New Roman"/>
-          <w:sz w:val="24"/>
-          <w:szCs w:val="24"/>
-        </w:rPr>
-      </w:pPr>
-      <w:r>
-        <w:rPr>
-          <w:rFonts w:ascii="Trebuchet MS" w:eastAsia="Times New Roman" w:hAnsi="Trebuchet MS" w:cs="Times New Roman"/>
-          <w:sz w:val="20"/>
-        </w:rPr>
-        <w:t xml:space="preserve">“I see. In any case,” she pulled up her helmet that blocked her eyes. “It’s been a great honour working with you, Dragon Lord </w:t>
-      </w:r>
-      <w:proofErr w:type="spellStart"/>
-      <w:r>
-        <w:rPr>
-          <w:rFonts w:ascii="Trebuchet MS" w:eastAsia="Times New Roman" w:hAnsi="Trebuchet MS" w:cs="Times New Roman"/>
-          <w:sz w:val="20"/>
-        </w:rPr>
-        <w:t>Vanros</w:t>
-      </w:r>
-      <w:proofErr w:type="spellEnd"/>
-      <w:r>
-        <w:rPr>
-          <w:rFonts w:ascii="Trebuchet MS" w:eastAsia="Times New Roman" w:hAnsi="Trebuchet MS" w:cs="Times New Roman"/>
-          <w:sz w:val="20"/>
-        </w:rPr>
-        <w:t xml:space="preserve"> </w:t>
-      </w:r>
-      <w:proofErr w:type="spellStart"/>
-      <w:r>
-        <w:rPr>
-          <w:rFonts w:ascii="Trebuchet MS" w:eastAsia="Times New Roman" w:hAnsi="Trebuchet MS" w:cs="Times New Roman"/>
-          <w:sz w:val="20"/>
-        </w:rPr>
-        <w:t>Klavier</w:t>
-      </w:r>
-      <w:proofErr w:type="spellEnd"/>
-      <w:r>
-        <w:rPr>
-          <w:rFonts w:ascii="Trebuchet MS" w:eastAsia="Times New Roman" w:hAnsi="Trebuchet MS" w:cs="Times New Roman"/>
-          <w:sz w:val="20"/>
-        </w:rPr>
-        <w:t>.”</w:t>
+        <w:t>“Zazabis.”</w:t>
+      </w:r>
+    </w:p>
+    <w:p>
+      <w:pPr>
+        <w:spacing w:before="120" w:after="120" w:line="360" w:lineRule="auto"/>
+        <w:rPr>
+          <w:rFonts w:ascii="Times New Roman" w:eastAsia="Times New Roman" w:hAnsi="Times New Roman" w:cs="Times New Roman"/>
+          <w:sz w:val="24"/>
+          <w:szCs w:val="24"/>
+        </w:rPr>
+      </w:pPr>
+      <w:r>
+        <w:rPr>
+          <w:rFonts w:ascii="Trebuchet MS" w:eastAsia="Times New Roman" w:hAnsi="Trebuchet MS" w:cs="Times New Roman"/>
+          <w:sz w:val="20"/>
+        </w:rPr>
+        <w:t>“I see. In any case,” she pulled up her helmet that blocked her eyes. “It’s been a great honour working with you, Dragon Lord Vanros Klavier.”</w:t>
       </w:r>
     </w:p>
     <w:p>
@@ -1097,23 +668,7 @@
           <w:rFonts w:ascii="Trebuchet MS" w:eastAsia="Times New Roman" w:hAnsi="Trebuchet MS" w:cs="Times New Roman"/>
           <w:sz w:val="20"/>
         </w:rPr>
-        <w:t xml:space="preserve">“Well, there goes one of us,” Michele said. “I guess I’d better make my way back home too. Err, </w:t>
-      </w:r>
-      <w:proofErr w:type="spellStart"/>
-      <w:r>
-        <w:rPr>
-          <w:rFonts w:ascii="Trebuchet MS" w:eastAsia="Times New Roman" w:hAnsi="Trebuchet MS" w:cs="Times New Roman"/>
-          <w:sz w:val="20"/>
-        </w:rPr>
-        <w:t>Klavier</w:t>
-      </w:r>
-      <w:proofErr w:type="spellEnd"/>
-      <w:r>
-        <w:rPr>
-          <w:rFonts w:ascii="Trebuchet MS" w:eastAsia="Times New Roman" w:hAnsi="Trebuchet MS" w:cs="Times New Roman"/>
-          <w:sz w:val="20"/>
-        </w:rPr>
-        <w:t>, make sure to take care of that robe.”</w:t>
+        <w:t>“Well, there goes one of us,” Michele said. “I guess I’d better make my way back home too. Err, Klavier, make sure to take care of that robe.”</w:t>
       </w:r>
     </w:p>
     <w:p>
@@ -1164,23 +719,7 @@
           <w:rFonts w:ascii="Trebuchet MS" w:eastAsia="Times New Roman" w:hAnsi="Trebuchet MS" w:cs="Times New Roman"/>
           <w:sz w:val="20"/>
         </w:rPr>
-        <w:t xml:space="preserve">“Don’t you have a home to return to?” </w:t>
-      </w:r>
-      <w:proofErr w:type="spellStart"/>
-      <w:r>
-        <w:rPr>
-          <w:rFonts w:ascii="Trebuchet MS" w:eastAsia="Times New Roman" w:hAnsi="Trebuchet MS" w:cs="Times New Roman"/>
-          <w:sz w:val="20"/>
-        </w:rPr>
-        <w:t>Klavier</w:t>
-      </w:r>
-      <w:proofErr w:type="spellEnd"/>
-      <w:r>
-        <w:rPr>
-          <w:rFonts w:ascii="Trebuchet MS" w:eastAsia="Times New Roman" w:hAnsi="Trebuchet MS" w:cs="Times New Roman"/>
-          <w:sz w:val="20"/>
-        </w:rPr>
-        <w:t xml:space="preserve"> asked.</w:t>
+        <w:t>“Don’t you have a home to return to?” Klavier asked.</w:t>
       </w:r>
     </w:p>
     <w:p>
@@ -1248,23 +787,7 @@
           <w:rFonts w:ascii="Trebuchet MS" w:eastAsia="Times New Roman" w:hAnsi="Trebuchet MS" w:cs="Times New Roman"/>
           <w:sz w:val="20"/>
         </w:rPr>
-        <w:t xml:space="preserve">“Nothing. Maybe Will and </w:t>
-      </w:r>
-      <w:proofErr w:type="spellStart"/>
-      <w:r>
-        <w:rPr>
-          <w:rFonts w:ascii="Trebuchet MS" w:eastAsia="Times New Roman" w:hAnsi="Trebuchet MS" w:cs="Times New Roman"/>
-          <w:sz w:val="20"/>
-        </w:rPr>
-        <w:t>Aem</w:t>
-      </w:r>
-      <w:proofErr w:type="spellEnd"/>
-      <w:r>
-        <w:rPr>
-          <w:rFonts w:ascii="Trebuchet MS" w:eastAsia="Times New Roman" w:hAnsi="Trebuchet MS" w:cs="Times New Roman"/>
-          <w:sz w:val="20"/>
-        </w:rPr>
-        <w:t xml:space="preserve"> forgot about you when they rushed off to the barracks.”</w:t>
+        <w:t>“Nothing. Maybe Will and Aem forgot about you when they rushed off to the barracks.”</w:t>
       </w:r>
     </w:p>
     <w:p>
@@ -1346,23 +869,7 @@
           <w:rFonts w:ascii="Trebuchet MS" w:eastAsia="Times New Roman" w:hAnsi="Trebuchet MS" w:cs="Times New Roman"/>
           <w:sz w:val="20"/>
         </w:rPr>
-        <w:t xml:space="preserve">“Lilith, you’re coming with me too,” </w:t>
-      </w:r>
-      <w:proofErr w:type="spellStart"/>
-      <w:r>
-        <w:rPr>
-          <w:rFonts w:ascii="Trebuchet MS" w:eastAsia="Times New Roman" w:hAnsi="Trebuchet MS" w:cs="Times New Roman"/>
-          <w:sz w:val="20"/>
-        </w:rPr>
-        <w:t>Klavier</w:t>
-      </w:r>
-      <w:proofErr w:type="spellEnd"/>
-      <w:r>
-        <w:rPr>
-          <w:rFonts w:ascii="Trebuchet MS" w:eastAsia="Times New Roman" w:hAnsi="Trebuchet MS" w:cs="Times New Roman"/>
-          <w:sz w:val="20"/>
-        </w:rPr>
-        <w:t xml:space="preserve"> said.</w:t>
+        <w:t>“Lilith, you’re coming with me too,” Klavier said.</w:t>
       </w:r>
     </w:p>
     <w:p>
@@ -1396,89 +903,41 @@
           <w:rFonts w:ascii="Trebuchet MS" w:eastAsia="Times New Roman" w:hAnsi="Trebuchet MS" w:cs="Times New Roman"/>
           <w:sz w:val="20"/>
         </w:rPr>
-        <w:t xml:space="preserve">Even though they were home, the stares by the public made her feel otherwise. It was expected anyway since she was away for so many years that she lost count of it. But one thing didn’t seem to change from the time when they entered Arius’s territory: </w:t>
-      </w:r>
-      <w:proofErr w:type="spellStart"/>
-      <w:r>
-        <w:rPr>
-          <w:rFonts w:ascii="Trebuchet MS" w:eastAsia="Times New Roman" w:hAnsi="Trebuchet MS" w:cs="Times New Roman"/>
-          <w:sz w:val="20"/>
-        </w:rPr>
-        <w:t>Klavier</w:t>
-      </w:r>
-      <w:proofErr w:type="spellEnd"/>
-      <w:r>
-        <w:rPr>
-          <w:rFonts w:ascii="Trebuchet MS" w:eastAsia="Times New Roman" w:hAnsi="Trebuchet MS" w:cs="Times New Roman"/>
-          <w:sz w:val="20"/>
-        </w:rPr>
-        <w:t xml:space="preserve"> seemed to repel all the hostile people just walking near them. It was like he had an invisible force keeping danger away from him, or could it be some form of magic?</w:t>
-      </w:r>
-    </w:p>
-    <w:p>
-      <w:pPr>
-        <w:spacing w:before="120" w:after="120" w:line="360" w:lineRule="auto"/>
-        <w:rPr>
-          <w:rFonts w:ascii="Times New Roman" w:eastAsia="Times New Roman" w:hAnsi="Times New Roman" w:cs="Times New Roman"/>
-          <w:sz w:val="24"/>
-          <w:szCs w:val="24"/>
-        </w:rPr>
-      </w:pPr>
-      <w:r>
-        <w:rPr>
-          <w:rFonts w:ascii="Trebuchet MS" w:eastAsia="Times New Roman" w:hAnsi="Trebuchet MS" w:cs="Times New Roman"/>
-          <w:sz w:val="20"/>
-        </w:rPr>
-        <w:t xml:space="preserve">In the outskirts of town was a small village situated closer to the mountains. The place was notorious for seemingly random weather patterns that rendered any form of prediction unreliable. But the good thing was that the weather was either rain or shine. At the foot of a house was a middle aged lady clad in a white robe that was browned with age. Themis’s stomach churned as they approached the stranger, maybe because she was invading </w:t>
-      </w:r>
-      <w:proofErr w:type="spellStart"/>
-      <w:r>
-        <w:rPr>
-          <w:rFonts w:ascii="Trebuchet MS" w:eastAsia="Times New Roman" w:hAnsi="Trebuchet MS" w:cs="Times New Roman"/>
-          <w:sz w:val="20"/>
-        </w:rPr>
-        <w:t>Klavier’s</w:t>
-      </w:r>
-      <w:proofErr w:type="spellEnd"/>
-      <w:r>
-        <w:rPr>
-          <w:rFonts w:ascii="Trebuchet MS" w:eastAsia="Times New Roman" w:hAnsi="Trebuchet MS" w:cs="Times New Roman"/>
-          <w:sz w:val="20"/>
-        </w:rPr>
-        <w:t xml:space="preserve"> private space.</w:t>
-      </w:r>
-    </w:p>
-    <w:p>
-      <w:pPr>
-        <w:spacing w:before="120" w:after="120" w:line="360" w:lineRule="auto"/>
-        <w:rPr>
-          <w:rFonts w:ascii="Times New Roman" w:eastAsia="Times New Roman" w:hAnsi="Times New Roman" w:cs="Times New Roman"/>
-          <w:sz w:val="24"/>
-          <w:szCs w:val="24"/>
-        </w:rPr>
-      </w:pPr>
-      <w:r>
-        <w:rPr>
-          <w:rFonts w:ascii="Trebuchet MS" w:eastAsia="Times New Roman" w:hAnsi="Trebuchet MS" w:cs="Times New Roman"/>
-          <w:sz w:val="20"/>
-        </w:rPr>
-        <w:t xml:space="preserve">“Err, </w:t>
-      </w:r>
-      <w:proofErr w:type="spellStart"/>
-      <w:r>
-        <w:rPr>
-          <w:rFonts w:ascii="Trebuchet MS" w:eastAsia="Times New Roman" w:hAnsi="Trebuchet MS" w:cs="Times New Roman"/>
-          <w:sz w:val="20"/>
-        </w:rPr>
-        <w:t>Klavier</w:t>
-      </w:r>
-      <w:proofErr w:type="spellEnd"/>
-      <w:r>
-        <w:rPr>
-          <w:rFonts w:ascii="Trebuchet MS" w:eastAsia="Times New Roman" w:hAnsi="Trebuchet MS" w:cs="Times New Roman"/>
-          <w:sz w:val="20"/>
-        </w:rPr>
-        <w:t>, is it really okay for me to tag along?” Themis asked.</w:t>
+        <w:t>Even though they were home, the stares by the public made her feel otherwise. It was expected anyway since she was away for so many years that she lost count of it. But one thing didn’t seem to change from the time when they entered Arius’s territory: Klavier seemed to repel all the hostile people just walking near them. It was like he had an invisible force keeping danger away from him, or could it be some form of magic?</w:t>
+      </w:r>
+    </w:p>
+    <w:p>
+      <w:pPr>
+        <w:spacing w:before="120" w:after="120" w:line="360" w:lineRule="auto"/>
+        <w:rPr>
+          <w:rFonts w:ascii="Times New Roman" w:eastAsia="Times New Roman" w:hAnsi="Times New Roman" w:cs="Times New Roman"/>
+          <w:sz w:val="24"/>
+          <w:szCs w:val="24"/>
+        </w:rPr>
+      </w:pPr>
+      <w:r>
+        <w:rPr>
+          <w:rFonts w:ascii="Trebuchet MS" w:eastAsia="Times New Roman" w:hAnsi="Trebuchet MS" w:cs="Times New Roman"/>
+          <w:sz w:val="20"/>
+        </w:rPr>
+        <w:t>In the outskirts of town was a small village situated closer to the mountains. The place was notorious for seemingly random weather patterns that rendered any form of prediction unreliable. But the good thing was that the weather was either rain or shine. At the foot of a house was a middle aged lady clad in a white robe that was browned with age. Themis’s stomach churned as they approached the stranger, maybe because she was invading Klavier’s private space.</w:t>
+      </w:r>
+    </w:p>
+    <w:p>
+      <w:pPr>
+        <w:spacing w:before="120" w:after="120" w:line="360" w:lineRule="auto"/>
+        <w:rPr>
+          <w:rFonts w:ascii="Times New Roman" w:eastAsia="Times New Roman" w:hAnsi="Times New Roman" w:cs="Times New Roman"/>
+          <w:sz w:val="24"/>
+          <w:szCs w:val="24"/>
+        </w:rPr>
+      </w:pPr>
+      <w:r>
+        <w:rPr>
+          <w:rFonts w:ascii="Trebuchet MS" w:eastAsia="Times New Roman" w:hAnsi="Trebuchet MS" w:cs="Times New Roman"/>
+          <w:sz w:val="20"/>
+        </w:rPr>
+        <w:t>“Err, Klavier, is it really okay for me to tag along?” Themis asked.</w:t>
       </w:r>
     </w:p>
     <w:p>
@@ -1653,39 +1112,7 @@
           <w:rFonts w:ascii="Trebuchet MS" w:eastAsia="Times New Roman" w:hAnsi="Trebuchet MS" w:cs="Times New Roman"/>
           <w:sz w:val="20"/>
         </w:rPr>
-        <w:t xml:space="preserve">Themis couldn’t bear to barge in just like that. Her sub consciousness led her to stop several steps away from </w:t>
-      </w:r>
-      <w:proofErr w:type="spellStart"/>
-      <w:r>
-        <w:rPr>
-          <w:rFonts w:ascii="Trebuchet MS" w:eastAsia="Times New Roman" w:hAnsi="Trebuchet MS" w:cs="Times New Roman"/>
-          <w:sz w:val="20"/>
-        </w:rPr>
-        <w:t>Klavier’s</w:t>
-      </w:r>
-      <w:proofErr w:type="spellEnd"/>
-      <w:r>
-        <w:rPr>
-          <w:rFonts w:ascii="Trebuchet MS" w:eastAsia="Times New Roman" w:hAnsi="Trebuchet MS" w:cs="Times New Roman"/>
-          <w:sz w:val="20"/>
-        </w:rPr>
-        <w:t xml:space="preserve"> house. The woman teared up the moment their eyes met, running towards him so fast that she appeared to want to tackle him only to throw her arms around him. She could only imagine how it would feel like to be held by strong arms like his. If only </w:t>
-      </w:r>
-      <w:proofErr w:type="gramStart"/>
-      <w:r>
-        <w:rPr>
-          <w:rFonts w:ascii="Trebuchet MS" w:eastAsia="Times New Roman" w:hAnsi="Trebuchet MS" w:cs="Times New Roman"/>
-          <w:sz w:val="20"/>
-        </w:rPr>
-        <w:t>Will</w:t>
-      </w:r>
-      <w:proofErr w:type="gramEnd"/>
-      <w:r>
-        <w:rPr>
-          <w:rFonts w:ascii="Trebuchet MS" w:eastAsia="Times New Roman" w:hAnsi="Trebuchet MS" w:cs="Times New Roman"/>
-          <w:sz w:val="20"/>
-        </w:rPr>
-        <w:t xml:space="preserve"> could show that level of affection too…</w:t>
+        <w:t>Themis couldn’t bear to barge in just like that. Her sub consciousness led her to stop several steps away from Klavier’s house. The woman teared up the moment their eyes met, running towards him so fast that she appeared to want to tackle him only to throw her arms around him. She could only imagine how it would feel like to be held by strong arms like his. If only Will could show that level of affection too…</w:t>
       </w:r>
     </w:p>
     <w:p>
@@ -1733,23 +1160,7 @@
           <w:rFonts w:ascii="Trebuchet MS" w:eastAsia="Times New Roman" w:hAnsi="Trebuchet MS" w:cs="Times New Roman"/>
           <w:sz w:val="20"/>
         </w:rPr>
-        <w:t xml:space="preserve">“Target too loud. </w:t>
-      </w:r>
-      <w:proofErr w:type="spellStart"/>
-      <w:r>
-        <w:rPr>
-          <w:rFonts w:ascii="Trebuchet MS" w:eastAsia="Times New Roman" w:hAnsi="Trebuchet MS" w:cs="Times New Roman"/>
-          <w:sz w:val="20"/>
-        </w:rPr>
-        <w:t>Klavier</w:t>
-      </w:r>
-      <w:proofErr w:type="spellEnd"/>
-      <w:r>
-        <w:rPr>
-          <w:rFonts w:ascii="Trebuchet MS" w:eastAsia="Times New Roman" w:hAnsi="Trebuchet MS" w:cs="Times New Roman"/>
-          <w:sz w:val="20"/>
-        </w:rPr>
-        <w:t xml:space="preserve"> heard you,” a smirk surfaced on her poker face for a split second.</w:t>
+        <w:t>“Target too loud. Klavier heard you,” a smirk surfaced on her poker face for a split second.</w:t>
       </w:r>
     </w:p>
     <w:p>
@@ -1781,23 +1192,7 @@
           <w:rFonts w:ascii="Trebuchet MS" w:eastAsia="Times New Roman" w:hAnsi="Trebuchet MS" w:cs="Times New Roman"/>
           <w:sz w:val="20"/>
         </w:rPr>
-        <w:t xml:space="preserve">It was like she was living through the events of a horror novel; </w:t>
-      </w:r>
-      <w:proofErr w:type="spellStart"/>
-      <w:r>
-        <w:rPr>
-          <w:rFonts w:ascii="Trebuchet MS" w:eastAsia="Times New Roman" w:hAnsi="Trebuchet MS" w:cs="Times New Roman"/>
-          <w:sz w:val="20"/>
-        </w:rPr>
-        <w:t>Klavier</w:t>
-      </w:r>
-      <w:proofErr w:type="spellEnd"/>
-      <w:r>
-        <w:rPr>
-          <w:rFonts w:ascii="Trebuchet MS" w:eastAsia="Times New Roman" w:hAnsi="Trebuchet MS" w:cs="Times New Roman"/>
-          <w:sz w:val="20"/>
-        </w:rPr>
-        <w:t xml:space="preserve"> and his wife approached them so fast that she had virtually no time to react.</w:t>
+        <w:t>It was like she was living through the events of a horror novel; Klavier and his wife approached them so fast that she had virtually no time to react.</w:t>
       </w:r>
     </w:p>
     <w:p>
@@ -1861,23 +1256,7 @@
           <w:rFonts w:ascii="Trebuchet MS" w:eastAsia="Times New Roman" w:hAnsi="Trebuchet MS" w:cs="Times New Roman"/>
           <w:sz w:val="20"/>
         </w:rPr>
-        <w:t xml:space="preserve">“How nice of him,” she raised an eyebrow at </w:t>
-      </w:r>
-      <w:proofErr w:type="spellStart"/>
-      <w:r>
-        <w:rPr>
-          <w:rFonts w:ascii="Trebuchet MS" w:eastAsia="Times New Roman" w:hAnsi="Trebuchet MS" w:cs="Times New Roman"/>
-          <w:sz w:val="20"/>
-        </w:rPr>
-        <w:t>Klavier</w:t>
-      </w:r>
-      <w:proofErr w:type="spellEnd"/>
-      <w:r>
-        <w:rPr>
-          <w:rFonts w:ascii="Trebuchet MS" w:eastAsia="Times New Roman" w:hAnsi="Trebuchet MS" w:cs="Times New Roman"/>
-          <w:sz w:val="20"/>
-        </w:rPr>
-        <w:t>. “You still look quite young, you know that?”</w:t>
+        <w:t>“How nice of him,” she raised an eyebrow at Klavier. “You still look quite young, you know that?”</w:t>
       </w:r>
     </w:p>
     <w:p>
@@ -1909,23 +1288,7 @@
           <w:rFonts w:ascii="Trebuchet MS" w:eastAsia="Times New Roman" w:hAnsi="Trebuchet MS" w:cs="Times New Roman"/>
           <w:sz w:val="20"/>
         </w:rPr>
-        <w:t xml:space="preserve">“Ana, what about our son? Is he around?” </w:t>
-      </w:r>
-      <w:proofErr w:type="spellStart"/>
-      <w:r>
-        <w:rPr>
-          <w:rFonts w:ascii="Trebuchet MS" w:eastAsia="Times New Roman" w:hAnsi="Trebuchet MS" w:cs="Times New Roman"/>
-          <w:sz w:val="20"/>
-        </w:rPr>
-        <w:t>Klavier</w:t>
-      </w:r>
-      <w:proofErr w:type="spellEnd"/>
-      <w:r>
-        <w:rPr>
-          <w:rFonts w:ascii="Trebuchet MS" w:eastAsia="Times New Roman" w:hAnsi="Trebuchet MS" w:cs="Times New Roman"/>
-          <w:sz w:val="20"/>
-        </w:rPr>
-        <w:t xml:space="preserve"> asked.</w:t>
+        <w:t>“Ana, what about our son? Is he around?” Klavier asked.</w:t>
       </w:r>
     </w:p>
     <w:p>
@@ -1957,71 +1320,23 @@
           <w:rFonts w:ascii="Trebuchet MS" w:eastAsia="Times New Roman" w:hAnsi="Trebuchet MS" w:cs="Times New Roman"/>
           <w:sz w:val="20"/>
         </w:rPr>
-        <w:t xml:space="preserve">The sudden tension killed all the happiness and cheer in the air. </w:t>
-      </w:r>
-      <w:proofErr w:type="spellStart"/>
-      <w:r>
-        <w:rPr>
-          <w:rFonts w:ascii="Trebuchet MS" w:eastAsia="Times New Roman" w:hAnsi="Trebuchet MS" w:cs="Times New Roman"/>
-          <w:sz w:val="20"/>
-        </w:rPr>
-        <w:t>Klavier</w:t>
-      </w:r>
-      <w:proofErr w:type="spellEnd"/>
-      <w:r>
-        <w:rPr>
-          <w:rFonts w:ascii="Trebuchet MS" w:eastAsia="Times New Roman" w:hAnsi="Trebuchet MS" w:cs="Times New Roman"/>
-          <w:sz w:val="20"/>
-        </w:rPr>
-        <w:t xml:space="preserve"> looked on with a blank look as Ana whispered the news at his ear. Themis could hear her own subconscious scream the desire to know about </w:t>
-      </w:r>
-      <w:proofErr w:type="spellStart"/>
-      <w:r>
-        <w:rPr>
-          <w:rFonts w:ascii="Trebuchet MS" w:eastAsia="Times New Roman" w:hAnsi="Trebuchet MS" w:cs="Times New Roman"/>
-          <w:sz w:val="20"/>
-        </w:rPr>
-        <w:t>Klavier’s</w:t>
-      </w:r>
-      <w:proofErr w:type="spellEnd"/>
-      <w:r>
-        <w:rPr>
-          <w:rFonts w:ascii="Trebuchet MS" w:eastAsia="Times New Roman" w:hAnsi="Trebuchet MS" w:cs="Times New Roman"/>
-          <w:sz w:val="20"/>
-        </w:rPr>
-        <w:t xml:space="preserve"> son. Who knows, maybe he could become the next head knight just like Will.</w:t>
-      </w:r>
-    </w:p>
-    <w:p>
-      <w:pPr>
-        <w:spacing w:before="120" w:after="120" w:line="360" w:lineRule="auto"/>
-        <w:rPr>
-          <w:rFonts w:ascii="Trebuchet MS" w:eastAsia="Times New Roman" w:hAnsi="Trebuchet MS" w:cs="Times New Roman"/>
-          <w:sz w:val="20"/>
-        </w:rPr>
-      </w:pPr>
-      <w:r>
-        <w:rPr>
-          <w:rFonts w:ascii="Trebuchet MS" w:eastAsia="Times New Roman" w:hAnsi="Trebuchet MS" w:cs="Times New Roman"/>
-          <w:sz w:val="20"/>
-        </w:rPr>
-        <w:t xml:space="preserve">“Themis, do you want to meet him?” </w:t>
-      </w:r>
-      <w:proofErr w:type="spellStart"/>
-      <w:r>
-        <w:rPr>
-          <w:rFonts w:ascii="Trebuchet MS" w:eastAsia="Times New Roman" w:hAnsi="Trebuchet MS" w:cs="Times New Roman"/>
-          <w:sz w:val="20"/>
-        </w:rPr>
-        <w:t>Klavier</w:t>
-      </w:r>
-      <w:proofErr w:type="spellEnd"/>
-      <w:r>
-        <w:rPr>
-          <w:rFonts w:ascii="Trebuchet MS" w:eastAsia="Times New Roman" w:hAnsi="Trebuchet MS" w:cs="Times New Roman"/>
-          <w:sz w:val="20"/>
-        </w:rPr>
-        <w:t xml:space="preserve"> asked.</w:t>
+        <w:t>The sudden tension killed all the happiness and cheer in the air. Klavier looked on with a blank look as Ana whispered the news at his ear. Themis could hear her own subconscious scream the desire to know about Klavier’s son. Who knows, maybe he could become the next head knight just like Will.</w:t>
+      </w:r>
+    </w:p>
+    <w:p>
+      <w:pPr>
+        <w:spacing w:before="120" w:after="120" w:line="360" w:lineRule="auto"/>
+        <w:rPr>
+          <w:rFonts w:ascii="Trebuchet MS" w:eastAsia="Times New Roman" w:hAnsi="Trebuchet MS" w:cs="Times New Roman"/>
+          <w:sz w:val="20"/>
+        </w:rPr>
+      </w:pPr>
+      <w:r>
+        <w:rPr>
+          <w:rFonts w:ascii="Trebuchet MS" w:eastAsia="Times New Roman" w:hAnsi="Trebuchet MS" w:cs="Times New Roman"/>
+          <w:sz w:val="20"/>
+        </w:rPr>
+        <w:t>“Themis, do you want to meet him?” Klavier asked.</w:t>
       </w:r>
     </w:p>
     <w:p>
@@ -2118,23 +1433,7 @@
           <w:rFonts w:ascii="Trebuchet MS" w:eastAsia="Times New Roman" w:hAnsi="Trebuchet MS" w:cs="Times New Roman"/>
           <w:sz w:val="20"/>
         </w:rPr>
-        <w:t xml:space="preserve">“Hey,” </w:t>
-      </w:r>
-      <w:proofErr w:type="spellStart"/>
-      <w:r>
-        <w:rPr>
-          <w:rFonts w:ascii="Trebuchet MS" w:eastAsia="Times New Roman" w:hAnsi="Trebuchet MS" w:cs="Times New Roman"/>
-          <w:sz w:val="20"/>
-        </w:rPr>
-        <w:t>Klavier</w:t>
-      </w:r>
-      <w:proofErr w:type="spellEnd"/>
-      <w:r>
-        <w:rPr>
-          <w:rFonts w:ascii="Trebuchet MS" w:eastAsia="Times New Roman" w:hAnsi="Trebuchet MS" w:cs="Times New Roman"/>
-          <w:sz w:val="20"/>
-        </w:rPr>
-        <w:t xml:space="preserve"> stepped in. “We’re not here to fight okay? Ana, lead the way.”</w:t>
+        <w:t>“Hey,” Klavier stepped in. “We’re not here to fight okay? Ana, lead the way.”</w:t>
       </w:r>
     </w:p>
     <w:p>
@@ -2166,23 +1465,7 @@
           <w:rFonts w:ascii="Trebuchet MS" w:eastAsia="Times New Roman" w:hAnsi="Trebuchet MS" w:cs="Times New Roman"/>
           <w:sz w:val="20"/>
         </w:rPr>
-        <w:t>“</w:t>
-      </w:r>
-      <w:proofErr w:type="spellStart"/>
-      <w:r>
-        <w:rPr>
-          <w:rFonts w:ascii="Trebuchet MS" w:eastAsia="Times New Roman" w:hAnsi="Trebuchet MS" w:cs="Times New Roman"/>
-          <w:sz w:val="20"/>
-        </w:rPr>
-        <w:t>Maroma</w:t>
-      </w:r>
-      <w:proofErr w:type="spellEnd"/>
-      <w:r>
-        <w:rPr>
-          <w:rFonts w:ascii="Trebuchet MS" w:eastAsia="Times New Roman" w:hAnsi="Trebuchet MS" w:cs="Times New Roman"/>
-          <w:sz w:val="20"/>
-        </w:rPr>
-        <w:t>,” Ana walked through a room covered with a ragged cloth blind. “Your father’s back.”</w:t>
+        <w:t>“Maroma,” Ana walked through a room covered with a ragged cloth blind. “Your father’s back.”</w:t>
       </w:r>
     </w:p>
     <w:p>
@@ -2230,87 +1513,39 @@
           <w:rFonts w:ascii="Trebuchet MS" w:eastAsia="Times New Roman" w:hAnsi="Trebuchet MS" w:cs="Times New Roman"/>
           <w:sz w:val="20"/>
         </w:rPr>
-        <w:t xml:space="preserve">“If that’s the case,” </w:t>
-      </w:r>
-      <w:proofErr w:type="spellStart"/>
-      <w:r>
-        <w:rPr>
-          <w:rFonts w:ascii="Trebuchet MS" w:eastAsia="Times New Roman" w:hAnsi="Trebuchet MS" w:cs="Times New Roman"/>
-          <w:sz w:val="20"/>
-        </w:rPr>
-        <w:t>Klavier</w:t>
-      </w:r>
-      <w:proofErr w:type="spellEnd"/>
-      <w:r>
-        <w:rPr>
-          <w:rFonts w:ascii="Trebuchet MS" w:eastAsia="Times New Roman" w:hAnsi="Trebuchet MS" w:cs="Times New Roman"/>
-          <w:sz w:val="20"/>
-        </w:rPr>
-        <w:t xml:space="preserve"> took the two swords off his waist. “I think I can ask him to help inspect these two swords. Excuse me,” he went in.</w:t>
-      </w:r>
-    </w:p>
-    <w:p>
-      <w:pPr>
-        <w:spacing w:before="120" w:after="120" w:line="360" w:lineRule="auto"/>
-        <w:rPr>
-          <w:rFonts w:ascii="Trebuchet MS" w:eastAsia="Times New Roman" w:hAnsi="Trebuchet MS" w:cs="Times New Roman"/>
-          <w:sz w:val="20"/>
-        </w:rPr>
-      </w:pPr>
-      <w:r>
-        <w:rPr>
-          <w:rFonts w:ascii="Trebuchet MS" w:eastAsia="Times New Roman" w:hAnsi="Trebuchet MS" w:cs="Times New Roman"/>
-          <w:sz w:val="20"/>
-        </w:rPr>
-        <w:t xml:space="preserve">Themis couldn’t stand the suspense. She had to see the boy already. Her feet led her into a dark room where the forge’s fire was the only source of light. It was insanely stuffy even though there was sufficient ventilation with the windows wide open. In front of the anvil was a person who looked very like </w:t>
-      </w:r>
-      <w:proofErr w:type="spellStart"/>
-      <w:r>
-        <w:rPr>
-          <w:rFonts w:ascii="Trebuchet MS" w:eastAsia="Times New Roman" w:hAnsi="Trebuchet MS" w:cs="Times New Roman"/>
-          <w:sz w:val="20"/>
-        </w:rPr>
-        <w:t>Klavier</w:t>
-      </w:r>
-      <w:proofErr w:type="spellEnd"/>
-      <w:r>
-        <w:rPr>
-          <w:rFonts w:ascii="Trebuchet MS" w:eastAsia="Times New Roman" w:hAnsi="Trebuchet MS" w:cs="Times New Roman"/>
-          <w:sz w:val="20"/>
-        </w:rPr>
-        <w:t>, except that he had the hair colour of his mother’s.</w:t>
-      </w:r>
-    </w:p>
-    <w:p>
-      <w:pPr>
-        <w:spacing w:before="120" w:after="120" w:line="360" w:lineRule="auto"/>
-        <w:rPr>
-          <w:rFonts w:ascii="Trebuchet MS" w:eastAsia="Times New Roman" w:hAnsi="Trebuchet MS" w:cs="Times New Roman"/>
-          <w:sz w:val="20"/>
-        </w:rPr>
-      </w:pPr>
-      <w:r>
-        <w:rPr>
-          <w:rFonts w:ascii="Trebuchet MS" w:eastAsia="Times New Roman" w:hAnsi="Trebuchet MS" w:cs="Times New Roman"/>
-          <w:sz w:val="20"/>
-        </w:rPr>
-        <w:t xml:space="preserve">“Mom, didn’t I tell you not to let anyone in? Why is dad here, and what is that midget doing over there?” </w:t>
-      </w:r>
-      <w:proofErr w:type="spellStart"/>
-      <w:r>
-        <w:rPr>
-          <w:rFonts w:ascii="Trebuchet MS" w:eastAsia="Times New Roman" w:hAnsi="Trebuchet MS" w:cs="Times New Roman"/>
-          <w:sz w:val="20"/>
-        </w:rPr>
-        <w:t>Maroma</w:t>
-      </w:r>
-      <w:proofErr w:type="spellEnd"/>
-      <w:r>
-        <w:rPr>
-          <w:rFonts w:ascii="Trebuchet MS" w:eastAsia="Times New Roman" w:hAnsi="Trebuchet MS" w:cs="Times New Roman"/>
-          <w:sz w:val="20"/>
-        </w:rPr>
-        <w:t xml:space="preserve"> protested.</w:t>
+        <w:t>“If that’s the case,” Klavier took the two swords off his waist. “I think I can ask him to help inspect these two swords. Excuse me,” he went in.</w:t>
+      </w:r>
+    </w:p>
+    <w:p>
+      <w:pPr>
+        <w:spacing w:before="120" w:after="120" w:line="360" w:lineRule="auto"/>
+        <w:rPr>
+          <w:rFonts w:ascii="Trebuchet MS" w:eastAsia="Times New Roman" w:hAnsi="Trebuchet MS" w:cs="Times New Roman"/>
+          <w:sz w:val="20"/>
+        </w:rPr>
+      </w:pPr>
+      <w:r>
+        <w:rPr>
+          <w:rFonts w:ascii="Trebuchet MS" w:eastAsia="Times New Roman" w:hAnsi="Trebuchet MS" w:cs="Times New Roman"/>
+          <w:sz w:val="20"/>
+        </w:rPr>
+        <w:t>Themis couldn’t stand the suspense. She had to see the boy already. Her feet led her into a dark room where the forge’s fire was the only source of light. It was insanely stuffy even though there was sufficient ventilation with the windows wide open. In front of the anvil was a person who looked very like Klavier, except that he had the hair colour of his mother’s.</w:t>
+      </w:r>
+    </w:p>
+    <w:p>
+      <w:pPr>
+        <w:spacing w:before="120" w:after="120" w:line="360" w:lineRule="auto"/>
+        <w:rPr>
+          <w:rFonts w:ascii="Trebuchet MS" w:eastAsia="Times New Roman" w:hAnsi="Trebuchet MS" w:cs="Times New Roman"/>
+          <w:sz w:val="20"/>
+        </w:rPr>
+      </w:pPr>
+      <w:r>
+        <w:rPr>
+          <w:rFonts w:ascii="Trebuchet MS" w:eastAsia="Times New Roman" w:hAnsi="Trebuchet MS" w:cs="Times New Roman"/>
+          <w:sz w:val="20"/>
+        </w:rPr>
+        <w:t>“Mom, didn’t I tell you not to let anyone in? Why is dad here, and what is that midget doing over there?” Maroma protested.</w:t>
       </w:r>
     </w:p>
     <w:p>
@@ -2342,71 +1577,23 @@
           <w:rFonts w:ascii="Trebuchet MS" w:eastAsia="Times New Roman" w:hAnsi="Trebuchet MS" w:cs="Times New Roman"/>
           <w:sz w:val="20"/>
         </w:rPr>
-        <w:t xml:space="preserve">“Please don’t agitate her,” </w:t>
-      </w:r>
-      <w:proofErr w:type="spellStart"/>
-      <w:r>
-        <w:rPr>
-          <w:rFonts w:ascii="Trebuchet MS" w:eastAsia="Times New Roman" w:hAnsi="Trebuchet MS" w:cs="Times New Roman"/>
-          <w:sz w:val="20"/>
-        </w:rPr>
-        <w:t>Klavier</w:t>
-      </w:r>
-      <w:proofErr w:type="spellEnd"/>
-      <w:r>
-        <w:rPr>
-          <w:rFonts w:ascii="Trebuchet MS" w:eastAsia="Times New Roman" w:hAnsi="Trebuchet MS" w:cs="Times New Roman"/>
-          <w:sz w:val="20"/>
-        </w:rPr>
-        <w:t xml:space="preserve"> said with an uncomfortable laugh. “Anyway, it’s been a while, </w:t>
-      </w:r>
-      <w:proofErr w:type="spellStart"/>
-      <w:r>
-        <w:rPr>
-          <w:rFonts w:ascii="Trebuchet MS" w:eastAsia="Times New Roman" w:hAnsi="Trebuchet MS" w:cs="Times New Roman"/>
-          <w:sz w:val="20"/>
-        </w:rPr>
-        <w:t>Maroma</w:t>
-      </w:r>
-      <w:proofErr w:type="spellEnd"/>
-      <w:r>
-        <w:rPr>
-          <w:rFonts w:ascii="Trebuchet MS" w:eastAsia="Times New Roman" w:hAnsi="Trebuchet MS" w:cs="Times New Roman"/>
-          <w:sz w:val="20"/>
-        </w:rPr>
-        <w:t>.”</w:t>
-      </w:r>
-    </w:p>
-    <w:p>
-      <w:pPr>
-        <w:spacing w:before="120" w:after="120" w:line="360" w:lineRule="auto"/>
-        <w:rPr>
-          <w:rFonts w:ascii="Trebuchet MS" w:eastAsia="Times New Roman" w:hAnsi="Trebuchet MS" w:cs="Times New Roman"/>
-          <w:sz w:val="20"/>
-        </w:rPr>
-      </w:pPr>
-      <w:r>
-        <w:rPr>
-          <w:rFonts w:ascii="Trebuchet MS" w:eastAsia="Times New Roman" w:hAnsi="Trebuchet MS" w:cs="Times New Roman"/>
-          <w:sz w:val="20"/>
-        </w:rPr>
-        <w:t xml:space="preserve">“Don’t call me that,” he swung the sword he was forging, cutting a few strands of </w:t>
-      </w:r>
-      <w:proofErr w:type="spellStart"/>
-      <w:r>
-        <w:rPr>
-          <w:rFonts w:ascii="Trebuchet MS" w:eastAsia="Times New Roman" w:hAnsi="Trebuchet MS" w:cs="Times New Roman"/>
-          <w:sz w:val="20"/>
-        </w:rPr>
-        <w:t>Klavier’s</w:t>
-      </w:r>
-      <w:proofErr w:type="spellEnd"/>
-      <w:r>
-        <w:rPr>
-          <w:rFonts w:ascii="Trebuchet MS" w:eastAsia="Times New Roman" w:hAnsi="Trebuchet MS" w:cs="Times New Roman"/>
-          <w:sz w:val="20"/>
-        </w:rPr>
-        <w:t xml:space="preserve"> hair.</w:t>
+        <w:t>“Please don’t agitate her,” Klavier said with an uncomfortable laugh. “Anyway, it’s been a while, Maroma.”</w:t>
+      </w:r>
+    </w:p>
+    <w:p>
+      <w:pPr>
+        <w:spacing w:before="120" w:after="120" w:line="360" w:lineRule="auto"/>
+        <w:rPr>
+          <w:rFonts w:ascii="Trebuchet MS" w:eastAsia="Times New Roman" w:hAnsi="Trebuchet MS" w:cs="Times New Roman"/>
+          <w:sz w:val="20"/>
+        </w:rPr>
+      </w:pPr>
+      <w:r>
+        <w:rPr>
+          <w:rFonts w:ascii="Trebuchet MS" w:eastAsia="Times New Roman" w:hAnsi="Trebuchet MS" w:cs="Times New Roman"/>
+          <w:sz w:val="20"/>
+        </w:rPr>
+        <w:t>“Don’t call me that,” he swung the sword he was forging, cutting a few strands of Klavier’s hair.</w:t>
       </w:r>
     </w:p>
     <w:p>
@@ -2470,23 +1657,7 @@
           <w:rFonts w:ascii="Trebuchet MS" w:eastAsia="Times New Roman" w:hAnsi="Trebuchet MS" w:cs="Times New Roman"/>
           <w:sz w:val="20"/>
         </w:rPr>
-        <w:t xml:space="preserve">“Don’t fret,” the tips of </w:t>
-      </w:r>
-      <w:proofErr w:type="spellStart"/>
-      <w:r>
-        <w:rPr>
-          <w:rFonts w:ascii="Trebuchet MS" w:eastAsia="Times New Roman" w:hAnsi="Trebuchet MS" w:cs="Times New Roman"/>
-          <w:sz w:val="20"/>
-        </w:rPr>
-        <w:t>Klavier’s</w:t>
-      </w:r>
-      <w:proofErr w:type="spellEnd"/>
-      <w:r>
-        <w:rPr>
-          <w:rFonts w:ascii="Trebuchet MS" w:eastAsia="Times New Roman" w:hAnsi="Trebuchet MS" w:cs="Times New Roman"/>
-          <w:sz w:val="20"/>
-        </w:rPr>
-        <w:t xml:space="preserve"> lips lifted. “I should be sorry for barging in like that. So if you’ll excuse me…”</w:t>
+        <w:t>“Don’t fret,” the tips of Klavier’s lips lifted. “I should be sorry for barging in like that. So if you’ll excuse me…”</w:t>
       </w:r>
     </w:p>
     <w:p>
@@ -2503,71 +1674,23 @@
           <w:sz w:val="20"/>
         </w:rPr>
         <w:lastRenderedPageBreak/>
-        <w:t xml:space="preserve">The smile won’t fool Themis. He was disappointed, thoroughly disappointed that his son would do a despicable act. He walked out of the room, leaving a ripping pain in her heart as the hard-hearted </w:t>
-      </w:r>
-      <w:proofErr w:type="spellStart"/>
-      <w:r>
-        <w:rPr>
-          <w:rFonts w:ascii="Trebuchet MS" w:eastAsia="Times New Roman" w:hAnsi="Trebuchet MS" w:cs="Times New Roman"/>
-          <w:sz w:val="20"/>
-        </w:rPr>
-        <w:t>Maroma</w:t>
-      </w:r>
-      <w:proofErr w:type="spellEnd"/>
-      <w:r>
-        <w:rPr>
-          <w:rFonts w:ascii="Trebuchet MS" w:eastAsia="Times New Roman" w:hAnsi="Trebuchet MS" w:cs="Times New Roman"/>
-          <w:sz w:val="20"/>
-        </w:rPr>
-        <w:t xml:space="preserve"> looked on remorselessly. </w:t>
-      </w:r>
-      <w:proofErr w:type="spellStart"/>
-      <w:r>
-        <w:rPr>
-          <w:rFonts w:ascii="Trebuchet MS" w:eastAsia="Times New Roman" w:hAnsi="Trebuchet MS" w:cs="Times New Roman"/>
-          <w:sz w:val="20"/>
-        </w:rPr>
-        <w:t>Maroma</w:t>
-      </w:r>
-      <w:proofErr w:type="spellEnd"/>
-      <w:r>
-        <w:rPr>
-          <w:rFonts w:ascii="Trebuchet MS" w:eastAsia="Times New Roman" w:hAnsi="Trebuchet MS" w:cs="Times New Roman"/>
-          <w:sz w:val="20"/>
-        </w:rPr>
-        <w:t xml:space="preserve"> won’t get away with this.</w:t>
-      </w:r>
-    </w:p>
-    <w:p>
-      <w:pPr>
-        <w:spacing w:before="120" w:after="120" w:line="360" w:lineRule="auto"/>
-        <w:rPr>
-          <w:rFonts w:ascii="Trebuchet MS" w:eastAsia="Times New Roman" w:hAnsi="Trebuchet MS" w:cs="Times New Roman"/>
-          <w:sz w:val="20"/>
-        </w:rPr>
-      </w:pPr>
-      <w:r>
-        <w:rPr>
-          <w:rFonts w:ascii="Trebuchet MS" w:eastAsia="Times New Roman" w:hAnsi="Trebuchet MS" w:cs="Times New Roman"/>
-          <w:sz w:val="20"/>
-        </w:rPr>
-        <w:t xml:space="preserve">“Who the hell do you think you are?!” Themis pulled </w:t>
-      </w:r>
-      <w:proofErr w:type="spellStart"/>
-      <w:r>
-        <w:rPr>
-          <w:rFonts w:ascii="Trebuchet MS" w:eastAsia="Times New Roman" w:hAnsi="Trebuchet MS" w:cs="Times New Roman"/>
-          <w:sz w:val="20"/>
-        </w:rPr>
-        <w:t>Maroma</w:t>
-      </w:r>
-      <w:proofErr w:type="spellEnd"/>
-      <w:r>
-        <w:rPr>
-          <w:rFonts w:ascii="Trebuchet MS" w:eastAsia="Times New Roman" w:hAnsi="Trebuchet MS" w:cs="Times New Roman"/>
-          <w:sz w:val="20"/>
-        </w:rPr>
-        <w:t xml:space="preserve"> by the collar.</w:t>
+        <w:t>The smile won’t fool Themis. He was disappointed, thoroughly disappointed that his son would do a despicable act. He walked out of the room, leaving a ripping pain in her heart as the hard-hearted Maroma looked on remorselessly. Maroma won’t get away with this.</w:t>
+      </w:r>
+    </w:p>
+    <w:p>
+      <w:pPr>
+        <w:spacing w:before="120" w:after="120" w:line="360" w:lineRule="auto"/>
+        <w:rPr>
+          <w:rFonts w:ascii="Trebuchet MS" w:eastAsia="Times New Roman" w:hAnsi="Trebuchet MS" w:cs="Times New Roman"/>
+          <w:sz w:val="20"/>
+        </w:rPr>
+      </w:pPr>
+      <w:r>
+        <w:rPr>
+          <w:rFonts w:ascii="Trebuchet MS" w:eastAsia="Times New Roman" w:hAnsi="Trebuchet MS" w:cs="Times New Roman"/>
+          <w:sz w:val="20"/>
+        </w:rPr>
+        <w:t>“Who the hell do you think you are?!” Themis pulled Maroma by the collar.</w:t>
       </w:r>
     </w:p>
     <w:p>
@@ -2615,23 +1738,7 @@
           <w:rFonts w:ascii="Trebuchet MS" w:eastAsia="Times New Roman" w:hAnsi="Trebuchet MS" w:cs="Times New Roman"/>
           <w:sz w:val="20"/>
         </w:rPr>
-        <w:t xml:space="preserve">“I will cut you down if you insist on your aggression,” </w:t>
-      </w:r>
-      <w:proofErr w:type="spellStart"/>
-      <w:r>
-        <w:rPr>
-          <w:rFonts w:ascii="Trebuchet MS" w:eastAsia="Times New Roman" w:hAnsi="Trebuchet MS" w:cs="Times New Roman"/>
-          <w:sz w:val="20"/>
-        </w:rPr>
-        <w:t>Maroma</w:t>
-      </w:r>
-      <w:proofErr w:type="spellEnd"/>
-      <w:r>
-        <w:rPr>
-          <w:rFonts w:ascii="Trebuchet MS" w:eastAsia="Times New Roman" w:hAnsi="Trebuchet MS" w:cs="Times New Roman"/>
-          <w:sz w:val="20"/>
-        </w:rPr>
-        <w:t xml:space="preserve"> said.</w:t>
+        <w:t>“I will cut you down if you insist on your aggression,” Maroma said.</w:t>
       </w:r>
     </w:p>
     <w:p>
@@ -2709,23 +1816,7 @@
           <w:rFonts w:ascii="Trebuchet MS" w:eastAsia="Times New Roman" w:hAnsi="Trebuchet MS" w:cs="Times New Roman"/>
           <w:sz w:val="20"/>
         </w:rPr>
-        <w:t xml:space="preserve">“That’s not it,” Ana said as she comforted the agitated </w:t>
-      </w:r>
-      <w:proofErr w:type="spellStart"/>
-      <w:r>
-        <w:rPr>
-          <w:rFonts w:ascii="Trebuchet MS" w:eastAsia="Times New Roman" w:hAnsi="Trebuchet MS" w:cs="Times New Roman"/>
-          <w:sz w:val="20"/>
-        </w:rPr>
-        <w:t>Maroma</w:t>
-      </w:r>
-      <w:proofErr w:type="spellEnd"/>
-      <w:r>
-        <w:rPr>
-          <w:rFonts w:ascii="Trebuchet MS" w:eastAsia="Times New Roman" w:hAnsi="Trebuchet MS" w:cs="Times New Roman"/>
-          <w:sz w:val="20"/>
-        </w:rPr>
-        <w:t>.</w:t>
+        <w:t>“That’s not it,” Ana said as she comforted the agitated Maroma.</w:t>
       </w:r>
     </w:p>
     <w:p>
@@ -2789,55 +1880,7 @@
           <w:rFonts w:ascii="Trebuchet MS" w:eastAsia="Times New Roman" w:hAnsi="Trebuchet MS" w:cs="Times New Roman"/>
           <w:sz w:val="20"/>
         </w:rPr>
-        <w:t xml:space="preserve">She examined </w:t>
-      </w:r>
-      <w:proofErr w:type="spellStart"/>
-      <w:r>
-        <w:rPr>
-          <w:rFonts w:ascii="Trebuchet MS" w:eastAsia="Times New Roman" w:hAnsi="Trebuchet MS" w:cs="Times New Roman"/>
-          <w:sz w:val="20"/>
-        </w:rPr>
-        <w:t>Maroma’s</w:t>
-      </w:r>
-      <w:proofErr w:type="spellEnd"/>
-      <w:r>
-        <w:rPr>
-          <w:rFonts w:ascii="Trebuchet MS" w:eastAsia="Times New Roman" w:hAnsi="Trebuchet MS" w:cs="Times New Roman"/>
-          <w:sz w:val="20"/>
-        </w:rPr>
-        <w:t xml:space="preserve"> body once more, outlining the figure that resembled a typical female model’s. </w:t>
-      </w:r>
-      <w:proofErr w:type="spellStart"/>
-      <w:r>
-        <w:rPr>
-          <w:rFonts w:ascii="Trebuchet MS" w:eastAsia="Times New Roman" w:hAnsi="Trebuchet MS" w:cs="Times New Roman"/>
-          <w:sz w:val="20"/>
-        </w:rPr>
-        <w:t>Maroma’s</w:t>
-      </w:r>
-      <w:proofErr w:type="spellEnd"/>
-      <w:r>
-        <w:rPr>
-          <w:rFonts w:ascii="Trebuchet MS" w:eastAsia="Times New Roman" w:hAnsi="Trebuchet MS" w:cs="Times New Roman"/>
-          <w:sz w:val="20"/>
-        </w:rPr>
-        <w:t xml:space="preserve"> jawline appeared to be less angular than it was supposed to be but it was well masked under the influence of the short hair that made him look very similar to </w:t>
-      </w:r>
-      <w:proofErr w:type="spellStart"/>
-      <w:r>
-        <w:rPr>
-          <w:rFonts w:ascii="Trebuchet MS" w:eastAsia="Times New Roman" w:hAnsi="Trebuchet MS" w:cs="Times New Roman"/>
-          <w:sz w:val="20"/>
-        </w:rPr>
-        <w:t>Klavier</w:t>
-      </w:r>
-      <w:proofErr w:type="spellEnd"/>
-      <w:r>
-        <w:rPr>
-          <w:rFonts w:ascii="Trebuchet MS" w:eastAsia="Times New Roman" w:hAnsi="Trebuchet MS" w:cs="Times New Roman"/>
-          <w:sz w:val="20"/>
-        </w:rPr>
-        <w:t>.</w:t>
+        <w:t>She examined Maroma’s body once more, outlining the figure that resembled a typical female model’s. Maroma’s jawline appeared to be less angular than it was supposed to be but it was well masked under the influence of the short hair that made him look very similar to Klavier.</w:t>
       </w:r>
     </w:p>
     <w:p>
@@ -2915,23 +1958,7 @@
           <w:rFonts w:ascii="Trebuchet MS" w:eastAsia="Times New Roman" w:hAnsi="Trebuchet MS" w:cs="Times New Roman"/>
           <w:sz w:val="20"/>
         </w:rPr>
-        <w:t xml:space="preserve">“Finds out about what?” </w:t>
-      </w:r>
-      <w:proofErr w:type="spellStart"/>
-      <w:r>
-        <w:rPr>
-          <w:rFonts w:ascii="Trebuchet MS" w:eastAsia="Times New Roman" w:hAnsi="Trebuchet MS" w:cs="Times New Roman"/>
-          <w:sz w:val="20"/>
-        </w:rPr>
-        <w:t>Klavier</w:t>
-      </w:r>
-      <w:proofErr w:type="spellEnd"/>
-      <w:r>
-        <w:rPr>
-          <w:rFonts w:ascii="Trebuchet MS" w:eastAsia="Times New Roman" w:hAnsi="Trebuchet MS" w:cs="Times New Roman"/>
-          <w:sz w:val="20"/>
-        </w:rPr>
-        <w:t xml:space="preserve"> was already at Themis’s side.</w:t>
+        <w:t>“Finds out about what?” Klavier was already at Themis’s side.</w:t>
       </w:r>
     </w:p>
     <w:p>
@@ -2954,162 +1981,25 @@
           <w:rFonts w:ascii="Trebuchet MS" w:eastAsia="Times New Roman" w:hAnsi="Trebuchet MS" w:cs="Times New Roman"/>
           <w:sz w:val="20"/>
         </w:rPr>
-        <w:t xml:space="preserve"> It was then that she knew that there was no way to hide that secret from him. His expression was stony for a split second, probably absorbing the sudden revelation that his son was actually a girl. Themis stepped forward, </w:t>
-      </w:r>
-      <w:r>
-        <w:rPr>
-          <w:rFonts w:ascii="Trebuchet MS" w:eastAsia="Times New Roman" w:hAnsi="Trebuchet MS" w:cs="Times New Roman"/>
-          <w:sz w:val="20"/>
-        </w:rPr>
-        <w:lastRenderedPageBreak/>
-        <w:t xml:space="preserve">anticipating a violent response to the unexpected change when he merely wrapped his arms around the soaked </w:t>
-      </w:r>
-      <w:proofErr w:type="spellStart"/>
-      <w:r>
-        <w:rPr>
-          <w:rFonts w:ascii="Trebuchet MS" w:eastAsia="Times New Roman" w:hAnsi="Trebuchet MS" w:cs="Times New Roman"/>
-          <w:sz w:val="20"/>
-        </w:rPr>
-        <w:t>Maroma</w:t>
-      </w:r>
-      <w:proofErr w:type="spellEnd"/>
-      <w:r>
-        <w:rPr>
-          <w:rFonts w:ascii="Trebuchet MS" w:eastAsia="Times New Roman" w:hAnsi="Trebuchet MS" w:cs="Times New Roman"/>
-          <w:sz w:val="20"/>
-        </w:rPr>
-        <w:t>.</w:t>
-      </w:r>
-    </w:p>
-    <w:p>
-      <w:pPr>
-        <w:spacing w:before="120" w:after="120" w:line="360" w:lineRule="auto"/>
-        <w:rPr>
-          <w:rFonts w:ascii="Trebuchet MS" w:eastAsia="Times New Roman" w:hAnsi="Trebuchet MS" w:cs="Times New Roman"/>
-          <w:sz w:val="20"/>
-        </w:rPr>
-      </w:pPr>
-      <w:r>
-        <w:rPr>
-          <w:rFonts w:ascii="Trebuchet MS" w:eastAsia="Times New Roman" w:hAnsi="Trebuchet MS" w:cs="Times New Roman"/>
-          <w:sz w:val="20"/>
-        </w:rPr>
-        <w:t xml:space="preserve">“Do you really think I’ll get angry over small things like this?” </w:t>
-      </w:r>
-      <w:proofErr w:type="spellStart"/>
-      <w:r>
-        <w:rPr>
-          <w:rFonts w:ascii="Trebuchet MS" w:eastAsia="Times New Roman" w:hAnsi="Trebuchet MS" w:cs="Times New Roman"/>
-          <w:sz w:val="20"/>
-        </w:rPr>
-        <w:t>Klavier</w:t>
-      </w:r>
-      <w:proofErr w:type="spellEnd"/>
-      <w:r>
-        <w:rPr>
-          <w:rFonts w:ascii="Trebuchet MS" w:eastAsia="Times New Roman" w:hAnsi="Trebuchet MS" w:cs="Times New Roman"/>
-          <w:sz w:val="20"/>
-        </w:rPr>
-        <w:t xml:space="preserve"> said softly. “Whether a girl or boy, you’re still my child. So don’t worry about it.”</w:t>
-      </w:r>
-    </w:p>
-    <w:p>
-      <w:pPr>
-        <w:spacing w:before="120" w:after="120" w:line="360" w:lineRule="auto"/>
-        <w:rPr>
-          <w:rFonts w:ascii="Trebuchet MS" w:eastAsia="Times New Roman" w:hAnsi="Trebuchet MS" w:cs="Times New Roman"/>
-          <w:sz w:val="20"/>
-        </w:rPr>
-      </w:pPr>
-      <w:r>
-        <w:rPr>
-          <w:rFonts w:ascii="Trebuchet MS" w:eastAsia="Times New Roman" w:hAnsi="Trebuchet MS" w:cs="Times New Roman"/>
-          <w:sz w:val="20"/>
-        </w:rPr>
-        <w:t>“N-No,” she pushed him aside</w:t>
-      </w:r>
-      <w:r>
-        <w:rPr>
-          <w:rFonts w:ascii="Trebuchet MS" w:eastAsia="Times New Roman" w:hAnsi="Trebuchet MS" w:cs="Times New Roman"/>
-          <w:sz w:val="20"/>
-        </w:rPr>
-        <w:t>, rushing out of the room before anyone could react</w:t>
-      </w:r>
-      <w:r>
-        <w:rPr>
-          <w:rFonts w:ascii="Trebuchet MS" w:eastAsia="Times New Roman" w:hAnsi="Trebuchet MS" w:cs="Times New Roman"/>
-          <w:sz w:val="20"/>
-        </w:rPr>
-        <w:t>. “Don’t get near me…”</w:t>
-      </w:r>
-    </w:p>
-    <w:p>
-      <w:pPr>
-        <w:spacing w:before="120" w:after="120" w:line="360" w:lineRule="auto"/>
-        <w:rPr>
-          <w:rFonts w:ascii="Trebuchet MS" w:eastAsia="Times New Roman" w:hAnsi="Trebuchet MS" w:cs="Times New Roman"/>
-          <w:sz w:val="20"/>
-        </w:rPr>
-      </w:pPr>
-      <w:r>
-        <w:rPr>
-          <w:rFonts w:ascii="Trebuchet MS" w:eastAsia="Times New Roman" w:hAnsi="Trebuchet MS" w:cs="Times New Roman"/>
-          <w:sz w:val="20"/>
-        </w:rPr>
-        <w:t xml:space="preserve">“I’m sorry, </w:t>
-      </w:r>
-      <w:proofErr w:type="spellStart"/>
-      <w:r>
-        <w:rPr>
-          <w:rFonts w:ascii="Trebuchet MS" w:eastAsia="Times New Roman" w:hAnsi="Trebuchet MS" w:cs="Times New Roman"/>
-          <w:sz w:val="20"/>
-        </w:rPr>
-        <w:t>Klavier</w:t>
-      </w:r>
-      <w:proofErr w:type="spellEnd"/>
-      <w:r>
-        <w:rPr>
-          <w:rFonts w:ascii="Trebuchet MS" w:eastAsia="Times New Roman" w:hAnsi="Trebuchet MS" w:cs="Times New Roman"/>
-          <w:sz w:val="20"/>
-        </w:rPr>
-        <w:t xml:space="preserve">,” Themis lowered her head. “It’s my fault </w:t>
-      </w:r>
-      <w:r>
-        <w:rPr>
-          <w:rFonts w:ascii="Trebuchet MS" w:eastAsia="Times New Roman" w:hAnsi="Trebuchet MS" w:cs="Times New Roman"/>
-          <w:sz w:val="20"/>
-        </w:rPr>
-        <w:t>that she ended up that way</w:t>
-      </w:r>
-      <w:r>
-        <w:rPr>
-          <w:rFonts w:ascii="Trebuchet MS" w:eastAsia="Times New Roman" w:hAnsi="Trebuchet MS" w:cs="Times New Roman"/>
-          <w:sz w:val="20"/>
-        </w:rPr>
-        <w:t>.”</w:t>
-      </w:r>
-    </w:p>
-    <w:p>
-      <w:pPr>
-        <w:spacing w:before="120" w:after="120" w:line="360" w:lineRule="auto"/>
-        <w:rPr>
-          <w:rFonts w:ascii="Trebuchet MS" w:eastAsia="Times New Roman" w:hAnsi="Trebuchet MS" w:cs="Times New Roman"/>
-          <w:sz w:val="20"/>
-        </w:rPr>
-      </w:pPr>
-      <w:r>
-        <w:rPr>
-          <w:rFonts w:ascii="Trebuchet MS" w:eastAsia="Times New Roman" w:hAnsi="Trebuchet MS" w:cs="Times New Roman"/>
-          <w:sz w:val="20"/>
-        </w:rPr>
-        <w:t>“It’</w:t>
-      </w:r>
-      <w:r>
-        <w:rPr>
-          <w:rFonts w:ascii="Trebuchet MS" w:eastAsia="Times New Roman" w:hAnsi="Trebuchet MS" w:cs="Times New Roman"/>
-          <w:sz w:val="20"/>
-        </w:rPr>
-        <w:t>s fine.</w:t>
+        <w:t xml:space="preserve"> It was then that she knew that there was no way to hide that secret from him. His expression was stony for a split second, probably absorbing the sudden revelation that his son was actually a girl. </w:t>
+      </w:r>
+    </w:p>
+    <w:p>
+      <w:pPr>
+        <w:spacing w:before="120" w:after="120" w:line="360" w:lineRule="auto"/>
+        <w:rPr>
+          <w:rFonts w:ascii="Trebuchet MS" w:eastAsia="Times New Roman" w:hAnsi="Trebuchet MS" w:cs="Times New Roman"/>
+          <w:color w:val="FF0000"/>
+          <w:sz w:val="20"/>
+        </w:rPr>
+      </w:pPr>
+      <w:r>
+        <w:rPr>
+          <w:rFonts w:ascii="Trebuchet MS" w:eastAsia="Times New Roman" w:hAnsi="Trebuchet MS" w:cs="Times New Roman"/>
+          <w:color w:val="FF0000"/>
+          <w:sz w:val="20"/>
+        </w:rPr>
+        <w:t>//Unconfirmed…</w:t>
       </w:r>
       <w:bookmarkStart w:id="0" w:name="_GoBack"/>
       <w:bookmarkEnd w:id="0"/>
@@ -3119,15 +2009,62 @@
         <w:spacing w:before="120" w:after="120" w:line="360" w:lineRule="auto"/>
         <w:rPr>
           <w:rFonts w:ascii="Trebuchet MS" w:eastAsia="Times New Roman" w:hAnsi="Trebuchet MS" w:cs="Times New Roman"/>
-          <w:sz w:val="20"/>
-        </w:rPr>
-      </w:pPr>
-    </w:p>
-    <w:p>
-      <w:pPr>
-        <w:spacing w:before="120" w:after="120" w:line="360" w:lineRule="auto"/>
-        <w:rPr>
-          <w:rFonts w:ascii="Trebuchet MS" w:eastAsia="Times New Roman" w:hAnsi="Trebuchet MS" w:cs="Times New Roman"/>
+          <w:color w:val="FF0000"/>
+          <w:sz w:val="20"/>
+        </w:rPr>
+      </w:pPr>
+      <w:r>
+        <w:rPr>
+          <w:rFonts w:ascii="Trebuchet MS" w:eastAsia="Times New Roman" w:hAnsi="Trebuchet MS" w:cs="Times New Roman"/>
+          <w:color w:val="FF0000"/>
+          <w:sz w:val="20"/>
+        </w:rPr>
+        <w:lastRenderedPageBreak/>
+        <w:t>“So that was what worried you guys?” Klavier asked, a grin surfacing on his face.</w:t>
+      </w:r>
+    </w:p>
+    <w:p>
+      <w:pPr>
+        <w:spacing w:before="120" w:after="120" w:line="360" w:lineRule="auto"/>
+        <w:rPr>
+          <w:rFonts w:ascii="Trebuchet MS" w:eastAsia="Times New Roman" w:hAnsi="Trebuchet MS" w:cs="Times New Roman"/>
+          <w:color w:val="FF0000"/>
+          <w:sz w:val="20"/>
+        </w:rPr>
+      </w:pPr>
+      <w:r>
+        <w:rPr>
+          <w:rFonts w:ascii="Trebuchet MS" w:eastAsia="Times New Roman" w:hAnsi="Trebuchet MS" w:cs="Times New Roman"/>
+          <w:color w:val="FF0000"/>
+          <w:sz w:val="20"/>
+        </w:rPr>
+        <w:t>“I’m sorry, Klavier,” Ana went down to her knees. “We don’t have a son.”</w:t>
+      </w:r>
+    </w:p>
+    <w:p>
+      <w:pPr>
+        <w:spacing w:before="120" w:after="120" w:line="360" w:lineRule="auto"/>
+        <w:rPr>
+          <w:rFonts w:ascii="Trebuchet MS" w:eastAsia="Times New Roman" w:hAnsi="Trebuchet MS" w:cs="Times New Roman"/>
+          <w:color w:val="FF0000"/>
+          <w:sz w:val="20"/>
+        </w:rPr>
+      </w:pPr>
+      <w:r>
+        <w:rPr>
+          <w:rFonts w:ascii="Trebuchet MS" w:eastAsia="Times New Roman" w:hAnsi="Trebuchet MS" w:cs="Times New Roman"/>
+          <w:color w:val="FF0000"/>
+          <w:sz w:val="20"/>
+        </w:rPr>
+        <w:t>“Does it matter?” Klavier wrapped his blue cloak around the soaked Maroma, revealing the countless scars that the tattered white robe could not hide before he left the room once more. “Go on, get changed or else you’ll catch a cold.</w:t>
+      </w:r>
+    </w:p>
+    <w:p>
+      <w:pPr>
+        <w:spacing w:before="120" w:after="120" w:line="360" w:lineRule="auto"/>
+        <w:rPr>
+          <w:rFonts w:ascii="Trebuchet MS" w:eastAsia="Times New Roman" w:hAnsi="Trebuchet MS" w:cs="Times New Roman"/>
+          <w:color w:val="FF0000"/>
           <w:sz w:val="20"/>
         </w:rPr>
       </w:pPr>
@@ -3140,6 +2077,56 @@
     </w:sectPr>
   </w:body>
 </w:document>
+</file>
+
+<file path=word/endnotes.xml><?xml version="1.0" encoding="utf-8"?>
+<w:endnotes xmlns:wpc="http://schemas.microsoft.com/office/word/2010/wordprocessingCanvas" xmlns:mc="http://schemas.openxmlformats.org/markup-compatibility/2006" xmlns:o="urn:schemas-microsoft-com:office:office" xmlns:r="http://schemas.openxmlformats.org/officeDocument/2006/relationships" xmlns:m="http://schemas.openxmlformats.org/officeDocument/2006/math" xmlns:v="urn:schemas-microsoft-com:vml" xmlns:wp14="http://schemas.microsoft.com/office/word/2010/wordprocessingDrawing" xmlns:wp="http://schemas.openxmlformats.org/drawingml/2006/wordprocessingDrawing" xmlns:w10="urn:schemas-microsoft-com:office:word" xmlns:w="http://schemas.openxmlformats.org/wordprocessingml/2006/main" xmlns:w14="http://schemas.microsoft.com/office/word/2010/wordml" xmlns:w15="http://schemas.microsoft.com/office/word/2012/wordml" xmlns:wpg="http://schemas.microsoft.com/office/word/2010/wordprocessingGroup" xmlns:wpi="http://schemas.microsoft.com/office/word/2010/wordprocessingInk" xmlns:wne="http://schemas.microsoft.com/office/word/2006/wordml" xmlns:wps="http://schemas.microsoft.com/office/word/2010/wordprocessingShape" mc:Ignorable="w14 w15 wp14">
+  <w:endnote w:type="separator" w:id="-1">
+    <w:p>
+      <w:pPr>
+        <w:spacing w:line="240" w:lineRule="auto"/>
+      </w:pPr>
+      <w:r>
+        <w:separator/>
+      </w:r>
+    </w:p>
+  </w:endnote>
+  <w:endnote w:type="continuationSeparator" w:id="0">
+    <w:p>
+      <w:pPr>
+        <w:spacing w:line="240" w:lineRule="auto"/>
+      </w:pPr>
+      <w:r>
+        <w:continuationSeparator/>
+      </w:r>
+    </w:p>
+  </w:endnote>
+</w:endnotes>
+</file>
+
+<file path=word/footnotes.xml><?xml version="1.0" encoding="utf-8"?>
+<w:footnotes xmlns:wpc="http://schemas.microsoft.com/office/word/2010/wordprocessingCanvas" xmlns:mc="http://schemas.openxmlformats.org/markup-compatibility/2006" xmlns:o="urn:schemas-microsoft-com:office:office" xmlns:r="http://schemas.openxmlformats.org/officeDocument/2006/relationships" xmlns:m="http://schemas.openxmlformats.org/officeDocument/2006/math" xmlns:v="urn:schemas-microsoft-com:vml" xmlns:wp14="http://schemas.microsoft.com/office/word/2010/wordprocessingDrawing" xmlns:wp="http://schemas.openxmlformats.org/drawingml/2006/wordprocessingDrawing" xmlns:w10="urn:schemas-microsoft-com:office:word" xmlns:w="http://schemas.openxmlformats.org/wordprocessingml/2006/main" xmlns:w14="http://schemas.microsoft.com/office/word/2010/wordml" xmlns:w15="http://schemas.microsoft.com/office/word/2012/wordml" xmlns:wpg="http://schemas.microsoft.com/office/word/2010/wordprocessingGroup" xmlns:wpi="http://schemas.microsoft.com/office/word/2010/wordprocessingInk" xmlns:wne="http://schemas.microsoft.com/office/word/2006/wordml" xmlns:wps="http://schemas.microsoft.com/office/word/2010/wordprocessingShape" mc:Ignorable="w14 w15 wp14">
+  <w:footnote w:type="separator" w:id="-1">
+    <w:p>
+      <w:pPr>
+        <w:spacing w:line="240" w:lineRule="auto"/>
+      </w:pPr>
+      <w:r>
+        <w:separator/>
+      </w:r>
+    </w:p>
+  </w:footnote>
+  <w:footnote w:type="continuationSeparator" w:id="0">
+    <w:p>
+      <w:pPr>
+        <w:spacing w:line="240" w:lineRule="auto"/>
+      </w:pPr>
+      <w:r>
+        <w:continuationSeparator/>
+      </w:r>
+    </w:p>
+  </w:footnote>
+</w:footnotes>
 </file>
 
 <file path=word/styles.xml><?xml version="1.0" encoding="utf-8"?>
@@ -3694,6 +2681,50 @@
       <w:sz w:val="26"/>
     </w:rPr>
   </w:style>
+  <w:style w:type="paragraph" w:styleId="Header">
+    <w:name w:val="header"/>
+    <w:basedOn w:val="Normal"/>
+    <w:link w:val="HeaderChar"/>
+    <w:uiPriority w:val="99"/>
+    <w:unhideWhenUsed/>
+    <w:rsid w:val="00482987"/>
+    <w:pPr>
+      <w:tabs>
+        <w:tab w:val="center" w:pos="4513"/>
+        <w:tab w:val="right" w:pos="9026"/>
+      </w:tabs>
+      <w:spacing w:line="240" w:lineRule="auto"/>
+    </w:pPr>
+  </w:style>
+  <w:style w:type="character" w:customStyle="1" w:styleId="HeaderChar">
+    <w:name w:val="Header Char"/>
+    <w:basedOn w:val="DefaultParagraphFont"/>
+    <w:link w:val="Header"/>
+    <w:uiPriority w:val="99"/>
+    <w:rsid w:val="00482987"/>
+  </w:style>
+  <w:style w:type="paragraph" w:styleId="Footer">
+    <w:name w:val="footer"/>
+    <w:basedOn w:val="Normal"/>
+    <w:link w:val="FooterChar"/>
+    <w:uiPriority w:val="99"/>
+    <w:unhideWhenUsed/>
+    <w:rsid w:val="00482987"/>
+    <w:pPr>
+      <w:tabs>
+        <w:tab w:val="center" w:pos="4513"/>
+        <w:tab w:val="right" w:pos="9026"/>
+      </w:tabs>
+      <w:spacing w:line="240" w:lineRule="auto"/>
+    </w:pPr>
+  </w:style>
+  <w:style w:type="character" w:customStyle="1" w:styleId="FooterChar">
+    <w:name w:val="Footer Char"/>
+    <w:basedOn w:val="DefaultParagraphFont"/>
+    <w:link w:val="Footer"/>
+    <w:uiPriority w:val="99"/>
+    <w:rsid w:val="00482987"/>
+  </w:style>
 </w:styles>
 </file>
 

</xml_diff>